<commit_message>
diagram PrzypadkiUżycia - moduł administratora
</commit_message>
<xml_diff>
--- a/doc/Analiza.docx
+++ b/doc/Analiza.docx
@@ -297,28 +297,12 @@
                 <w:lang w:val="pl-PL"/>
               </w:rPr>
             </w:pPr>
-            <w:proofErr w:type="gramStart"/>
             <w:r>
               <w:rPr>
                 <w:lang w:val="pl-PL"/>
               </w:rPr>
-              <w:t>doc</w:t>
-            </w:r>
-            <w:proofErr w:type="gramEnd"/>
-            <w:r>
-              <w:rPr>
-                <w:lang w:val="pl-PL"/>
-              </w:rPr>
-              <w:t>/Analiza.</w:t>
-            </w:r>
-            <w:proofErr w:type="gramStart"/>
-            <w:r>
-              <w:rPr>
-                <w:lang w:val="pl-PL"/>
-              </w:rPr>
-              <w:t>docx</w:t>
-            </w:r>
-            <w:proofErr w:type="gramEnd"/>
+              <w:t>doc/Analiza.docx</w:t>
+            </w:r>
           </w:p>
         </w:tc>
       </w:tr>
@@ -402,14 +386,12 @@
                 <w:lang w:val="pl-PL"/>
               </w:rPr>
             </w:pPr>
-            <w:proofErr w:type="gramStart"/>
             <w:r>
               <w:rPr>
                 <w:lang w:val="pl-PL"/>
               </w:rPr>
               <w:t>roboczy</w:t>
             </w:r>
-            <w:proofErr w:type="gramEnd"/>
           </w:p>
         </w:tc>
         <w:tc>
@@ -1445,24 +1427,9 @@
           <w:pPr>
             <w:pStyle w:val="TOCHeading"/>
           </w:pPr>
-          <w:proofErr w:type="spellStart"/>
           <w:r>
-            <w:t>Spis</w:t>
+            <w:t>Spis treści</w:t>
           </w:r>
-          <w:proofErr w:type="spellEnd"/>
-          <w:r>
-            <w:t xml:space="preserve"> </w:t>
-          </w:r>
-          <w:proofErr w:type="spellStart"/>
-          <w:r>
-            <w:t>tr</w:t>
-          </w:r>
-          <w:bookmarkStart w:id="0" w:name="_GoBack"/>
-          <w:bookmarkEnd w:id="0"/>
-          <w:r>
-            <w:t>eści</w:t>
-          </w:r>
-          <w:proofErr w:type="spellEnd"/>
         </w:p>
         <w:p>
           <w:pPr>
@@ -3298,14 +3265,14 @@
           <w:lang w:val="pl-PL"/>
         </w:rPr>
       </w:pPr>
-      <w:bookmarkStart w:id="1" w:name="_Toc433552471"/>
+      <w:bookmarkStart w:id="0" w:name="_Toc433552471"/>
       <w:r>
         <w:rPr>
           <w:lang w:val="pl-PL"/>
         </w:rPr>
         <w:t>Streszczenie</w:t>
       </w:r>
-      <w:bookmarkEnd w:id="1"/>
+      <w:bookmarkEnd w:id="0"/>
     </w:p>
     <w:p>
       <w:pPr>
@@ -3440,19 +3407,11 @@
           <w:lang w:val="pl-PL"/>
         </w:rPr>
       </w:pPr>
-      <w:proofErr w:type="gramStart"/>
-      <w:r>
-        <w:rPr>
-          <w:lang w:val="pl-PL"/>
-        </w:rPr>
-        <w:t>forum</w:t>
-      </w:r>
-      <w:proofErr w:type="gramEnd"/>
-      <w:r>
-        <w:rPr>
-          <w:lang w:val="pl-PL"/>
-        </w:rPr>
-        <w:t>,</w:t>
+      <w:r>
+        <w:rPr>
+          <w:lang w:val="pl-PL"/>
+        </w:rPr>
+        <w:t>forum,</w:t>
       </w:r>
     </w:p>
     <w:p>
@@ -3466,19 +3425,11 @@
           <w:lang w:val="pl-PL"/>
         </w:rPr>
       </w:pPr>
-      <w:proofErr w:type="gramStart"/>
-      <w:r>
-        <w:rPr>
-          <w:lang w:val="pl-PL"/>
-        </w:rPr>
-        <w:t>stron</w:t>
-      </w:r>
-      <w:proofErr w:type="gramEnd"/>
-      <w:r>
-        <w:rPr>
-          <w:lang w:val="pl-PL"/>
-        </w:rPr>
-        <w:t xml:space="preserve"> informacyjnych,</w:t>
+      <w:r>
+        <w:rPr>
+          <w:lang w:val="pl-PL"/>
+        </w:rPr>
+        <w:t>stron informacyjnych,</w:t>
       </w:r>
     </w:p>
     <w:p>
@@ -3492,19 +3443,11 @@
           <w:lang w:val="pl-PL"/>
         </w:rPr>
       </w:pPr>
-      <w:proofErr w:type="gramStart"/>
-      <w:r>
-        <w:rPr>
-          <w:lang w:val="pl-PL"/>
-        </w:rPr>
-        <w:t>dydaktyki</w:t>
-      </w:r>
-      <w:proofErr w:type="gramEnd"/>
-      <w:r>
-        <w:rPr>
-          <w:lang w:val="pl-PL"/>
-        </w:rPr>
-        <w:t>,</w:t>
+      <w:r>
+        <w:rPr>
+          <w:lang w:val="pl-PL"/>
+        </w:rPr>
+        <w:t>dydaktyki,</w:t>
       </w:r>
     </w:p>
     <w:p>
@@ -3518,14 +3461,12 @@
           <w:lang w:val="pl-PL"/>
         </w:rPr>
       </w:pPr>
-      <w:proofErr w:type="gramStart"/>
       <w:r>
         <w:rPr>
           <w:lang w:val="pl-PL"/>
         </w:rPr>
         <w:t>administracyjny</w:t>
       </w:r>
-      <w:proofErr w:type="gramEnd"/>
       <w:r>
         <w:rPr>
           <w:lang w:val="pl-PL"/>
@@ -3620,14 +3561,14 @@
           <w:lang w:val="pl-PL"/>
         </w:rPr>
       </w:pPr>
-      <w:bookmarkStart w:id="2" w:name="_Toc433552472"/>
+      <w:bookmarkStart w:id="1" w:name="_Toc433552472"/>
       <w:r>
         <w:rPr>
           <w:lang w:val="pl-PL"/>
         </w:rPr>
         <w:t>Cel systemu</w:t>
       </w:r>
-      <w:bookmarkEnd w:id="2"/>
+      <w:bookmarkEnd w:id="1"/>
     </w:p>
     <w:p>
       <w:pPr>
@@ -3649,13 +3590,8 @@
         </w:numPr>
         <w:spacing w:after="200" w:line="276" w:lineRule="auto"/>
       </w:pPr>
-      <w:proofErr w:type="spellStart"/>
-      <w:r>
-        <w:t>informacyjną</w:t>
-      </w:r>
-      <w:proofErr w:type="spellEnd"/>
-      <w:r>
-        <w:t>,</w:t>
+      <w:r>
+        <w:t>informacyjną,</w:t>
       </w:r>
     </w:p>
     <w:p>
@@ -3667,19 +3603,9 @@
         </w:numPr>
         <w:spacing w:after="200" w:line="276" w:lineRule="auto"/>
       </w:pPr>
-      <w:proofErr w:type="spellStart"/>
-      <w:r>
-        <w:t>obsługę</w:t>
-      </w:r>
-      <w:proofErr w:type="spellEnd"/>
-      <w:r>
-        <w:t xml:space="preserve"> </w:t>
-      </w:r>
-      <w:proofErr w:type="spellStart"/>
-      <w:r>
-        <w:t>dydaktyki</w:t>
-      </w:r>
-      <w:proofErr w:type="spellEnd"/>
+      <w:r>
+        <w:t>obsługę dydaktyki</w:t>
+      </w:r>
     </w:p>
     <w:p>
       <w:pPr>
@@ -3819,14 +3745,14 @@
           <w:lang w:val="pl-PL"/>
         </w:rPr>
       </w:pPr>
-      <w:bookmarkStart w:id="3" w:name="_Toc433552473"/>
+      <w:bookmarkStart w:id="2" w:name="_Toc433552473"/>
       <w:r>
         <w:rPr>
           <w:lang w:val="pl-PL"/>
         </w:rPr>
         <w:t>Słownik pojęć</w:t>
       </w:r>
-      <w:bookmarkEnd w:id="3"/>
+      <w:bookmarkEnd w:id="2"/>
     </w:p>
     <w:p>
       <w:pPr>
@@ -3895,21 +3821,7 @@
         <w:rPr>
           <w:lang w:val="pl-PL"/>
         </w:rPr>
-        <w:t xml:space="preserve"> – zbiór </w:t>
-      </w:r>
-      <w:proofErr w:type="gramStart"/>
-      <w:r>
-        <w:rPr>
-          <w:lang w:val="pl-PL"/>
-        </w:rPr>
-        <w:t>wymagań jakie</w:t>
-      </w:r>
-      <w:proofErr w:type="gramEnd"/>
-      <w:r>
-        <w:rPr>
-          <w:lang w:val="pl-PL"/>
-        </w:rPr>
-        <w:t xml:space="preserve"> musi spełniać system operacyjny aby możliwa była poprawna praca systemu</w:t>
+        <w:t xml:space="preserve"> – zbiór wymagań jakie musi spełniać system operacyjny aby możliwa była poprawna praca systemu</w:t>
       </w:r>
     </w:p>
     <w:p>
@@ -4087,21 +3999,7 @@
         <w:rPr>
           <w:lang w:val="pl-PL"/>
         </w:rPr>
-        <w:t xml:space="preserve"> – kod źródłowy aplikacji, który nie jest przedmiotem tej </w:t>
-      </w:r>
-      <w:proofErr w:type="gramStart"/>
-      <w:r>
-        <w:rPr>
-          <w:lang w:val="pl-PL"/>
-        </w:rPr>
-        <w:t>pracy ale</w:t>
-      </w:r>
-      <w:proofErr w:type="gramEnd"/>
-      <w:r>
-        <w:rPr>
-          <w:lang w:val="pl-PL"/>
-        </w:rPr>
-        <w:t xml:space="preserve"> zostanie wykorzystany w celu zbudowania jednej z lub wielu funkcjonalności systemu</w:t>
+        <w:t xml:space="preserve"> – kod źródłowy aplikacji, który nie jest przedmiotem tej pracy ale zostanie wykorzystany w celu zbudowania jednej z lub wielu funkcjonalności systemu</w:t>
       </w:r>
     </w:p>
     <w:p>
@@ -4115,7 +4013,6 @@
           <w:lang w:val="pl-PL"/>
         </w:rPr>
       </w:pPr>
-      <w:proofErr w:type="gramStart"/>
       <w:r>
         <w:rPr>
           <w:b/>
@@ -4133,14 +4030,7 @@
         <w:rPr>
           <w:lang w:val="pl-PL"/>
         </w:rPr>
-        <w:t>– (Single</w:t>
-      </w:r>
-      <w:proofErr w:type="gramEnd"/>
-      <w:r>
-        <w:rPr>
-          <w:lang w:val="pl-PL"/>
-        </w:rPr>
-        <w:t xml:space="preserve"> Sign On) sposób integracji różnych systemów umożliwiający korzystanie z nich po jednorazowym wprowadzeniu loginu i hasła</w:t>
+        <w:t>– (Single Sign On) sposób integracji różnych systemów umożliwiający korzystanie z nich po jednorazowym wprowadzeniu loginu i hasła</w:t>
       </w:r>
     </w:p>
     <w:p>
@@ -4166,21 +4056,7 @@
         <w:rPr>
           <w:lang w:val="pl-PL"/>
         </w:rPr>
-        <w:t xml:space="preserve"> – graficzny element systemu charakteryzujący się kształtem prostokąta oraz </w:t>
-      </w:r>
-      <w:proofErr w:type="gramStart"/>
-      <w:r>
-        <w:rPr>
-          <w:lang w:val="pl-PL"/>
-        </w:rPr>
-        <w:t>tym  że</w:t>
-      </w:r>
-      <w:proofErr w:type="gramEnd"/>
-      <w:r>
-        <w:rPr>
-          <w:lang w:val="pl-PL"/>
-        </w:rPr>
-        <w:t xml:space="preserve"> zwykle występuje w otoczeniu większej ilości takich obiektów</w:t>
+        <w:t xml:space="preserve"> – graficzny element systemu charakteryzujący się kształtem prostokąta oraz tym  że zwykle występuje w otoczeniu większej ilości takich obiektów</w:t>
       </w:r>
     </w:p>
     <w:p>
@@ -4300,21 +4176,7 @@
         <w:rPr>
           <w:lang w:val="pl-PL"/>
         </w:rPr>
-        <w:t xml:space="preserve"> – strona internetowa, która jest </w:t>
-      </w:r>
-      <w:proofErr w:type="gramStart"/>
-      <w:r>
-        <w:rPr>
-          <w:lang w:val="pl-PL"/>
-        </w:rPr>
-        <w:t>wyświetlana jako</w:t>
-      </w:r>
-      <w:proofErr w:type="gramEnd"/>
-      <w:r>
-        <w:rPr>
-          <w:lang w:val="pl-PL"/>
-        </w:rPr>
-        <w:t xml:space="preserve"> pierwsza po przejściu pod adres systemu</w:t>
+        <w:t xml:space="preserve"> – strona internetowa, która jest wyświetlana jako pierwsza po przejściu pod adres systemu</w:t>
       </w:r>
     </w:p>
     <w:p>
@@ -4339,21 +4201,7 @@
         <w:rPr>
           <w:lang w:val="pl-PL"/>
         </w:rPr>
-        <w:t xml:space="preserve"> – strona internetowa będąca jedną z dostępnych stron w systemie i </w:t>
-      </w:r>
-      <w:proofErr w:type="gramStart"/>
-      <w:r>
-        <w:rPr>
-          <w:lang w:val="pl-PL"/>
-        </w:rPr>
-        <w:t>nie będąca</w:t>
-      </w:r>
-      <w:proofErr w:type="gramEnd"/>
-      <w:r>
-        <w:rPr>
-          <w:lang w:val="pl-PL"/>
-        </w:rPr>
-        <w:t xml:space="preserve"> stroną główną</w:t>
+        <w:t xml:space="preserve"> – strona internetowa będąca jedną z dostępnych stron w systemie i nie będąca stroną główną</w:t>
       </w:r>
     </w:p>
     <w:p>
@@ -4388,73 +4236,73 @@
           <w:lang w:val="pl-PL"/>
         </w:rPr>
       </w:pPr>
-      <w:bookmarkStart w:id="4" w:name="_Toc433552474"/>
+      <w:bookmarkStart w:id="3" w:name="_Toc433552474"/>
       <w:r>
         <w:rPr>
           <w:lang w:val="pl-PL"/>
         </w:rPr>
         <w:t>Wymagania funkcjonalne</w:t>
       </w:r>
+      <w:bookmarkEnd w:id="3"/>
+    </w:p>
+    <w:p>
+      <w:pPr>
+        <w:pStyle w:val="Heading2"/>
+        <w:rPr>
+          <w:lang w:val="pl-PL"/>
+        </w:rPr>
+      </w:pPr>
+      <w:bookmarkStart w:id="4" w:name="_Toc433552475"/>
+      <w:r>
+        <w:rPr>
+          <w:color w:val="FF0000"/>
+          <w:lang w:val="pl-PL"/>
+        </w:rPr>
+        <w:t>Nie</w:t>
+      </w:r>
+      <w:r>
+        <w:rPr>
+          <w:lang w:val="pl-PL"/>
+        </w:rPr>
+        <w:t xml:space="preserve"> </w:t>
+      </w:r>
+      <w:r>
+        <w:rPr>
+          <w:color w:val="FF0000"/>
+          <w:lang w:val="pl-PL"/>
+        </w:rPr>
+        <w:t>wiem jak nazwać tę sekcję</w:t>
+      </w:r>
       <w:bookmarkEnd w:id="4"/>
     </w:p>
     <w:p>
       <w:pPr>
-        <w:pStyle w:val="Heading2"/>
-        <w:rPr>
-          <w:lang w:val="pl-PL"/>
-        </w:rPr>
-      </w:pPr>
-      <w:bookmarkStart w:id="5" w:name="_Toc433552475"/>
-      <w:r>
-        <w:rPr>
-          <w:color w:val="FF0000"/>
-          <w:lang w:val="pl-PL"/>
-        </w:rPr>
-        <w:t>Nie</w:t>
-      </w:r>
-      <w:r>
-        <w:rPr>
-          <w:lang w:val="pl-PL"/>
-        </w:rPr>
-        <w:t xml:space="preserve"> </w:t>
-      </w:r>
-      <w:r>
-        <w:rPr>
-          <w:color w:val="FF0000"/>
-          <w:lang w:val="pl-PL"/>
-        </w:rPr>
-        <w:t>wiem jak nazwać tę sekcję</w:t>
+        <w:rPr>
+          <w:lang w:val="pl-PL"/>
+        </w:rPr>
+      </w:pPr>
+      <w:r>
+        <w:rPr>
+          <w:lang w:val="pl-PL"/>
+        </w:rPr>
+        <w:t>W systemie wyróżnione zostały role użytkowników. Role te determinują możliwości wykorzystania systemu przez użytkowników. Zarządzaniem rolami zajmuje się administrator systemu. W celu uzyskania roli użytkownika innej niż „gość” wymaga jest rejestracja w systemie. Rejestracja polega na stworzeniu nowego użytkownika przez administratora systemu. Dla nowego użytkownika zostaje automatycznie wygenerowane hasło inicjalne, które w przyszłości użytkownik może zmienić.</w:t>
+      </w:r>
+    </w:p>
+    <w:p>
+      <w:pPr>
+        <w:pStyle w:val="Heading3"/>
+        <w:rPr>
+          <w:lang w:val="pl-PL"/>
+        </w:rPr>
+      </w:pPr>
+      <w:bookmarkStart w:id="5" w:name="_Toc433552476"/>
+      <w:r>
+        <w:rPr>
+          <w:lang w:val="pl-PL"/>
+        </w:rPr>
+        <w:t>Użytkownicy systemu</w:t>
       </w:r>
       <w:bookmarkEnd w:id="5"/>
-    </w:p>
-    <w:p>
-      <w:pPr>
-        <w:rPr>
-          <w:lang w:val="pl-PL"/>
-        </w:rPr>
-      </w:pPr>
-      <w:r>
-        <w:rPr>
-          <w:lang w:val="pl-PL"/>
-        </w:rPr>
-        <w:t>W systemie wyróżnione zostały role użytkowników. Role te determinują możliwości wykorzystania systemu przez użytkowników. Zarządzaniem rolami zajmuje się administrator systemu. W celu uzyskania roli użytkownika innej niż „gość” wymaga jest rejestracja w systemie. Rejestracja polega na stworzeniu nowego użytkownika przez administratora systemu. Dla nowego użytkownika zostaje automatycznie wygenerowane hasło inicjalne, które w przyszłości użytkownik może zmienić.</w:t>
-      </w:r>
-    </w:p>
-    <w:p>
-      <w:pPr>
-        <w:pStyle w:val="Heading3"/>
-        <w:rPr>
-          <w:lang w:val="pl-PL"/>
-        </w:rPr>
-      </w:pPr>
-      <w:bookmarkStart w:id="6" w:name="_Toc433552476"/>
-      <w:r>
-        <w:rPr>
-          <w:lang w:val="pl-PL"/>
-        </w:rPr>
-        <w:t>Użytkownicy systemu</w:t>
-      </w:r>
-      <w:bookmarkEnd w:id="6"/>
     </w:p>
     <w:p>
       <w:pPr>
@@ -4638,7 +4486,7 @@
           <w:lang w:val="pl-PL"/>
         </w:rPr>
       </w:pPr>
-      <w:bookmarkStart w:id="7" w:name="_Toc433552477"/>
+      <w:bookmarkStart w:id="6" w:name="_Toc433552477"/>
       <w:r>
         <w:rPr>
           <w:lang w:val="pl-PL"/>
@@ -4657,7 +4505,7 @@
         </w:rPr>
         <w:t>i użycia</w:t>
       </w:r>
-      <w:bookmarkEnd w:id="7"/>
+      <w:bookmarkEnd w:id="6"/>
     </w:p>
     <w:p>
       <w:pPr>
@@ -4968,78 +4816,78 @@
           <w:lang w:val="pl-PL"/>
         </w:rPr>
       </w:pPr>
-      <w:bookmarkStart w:id="8" w:name="_Toc433552478"/>
+      <w:bookmarkStart w:id="7" w:name="_Toc433552478"/>
       <w:r>
         <w:rPr>
           <w:lang w:val="pl-PL"/>
         </w:rPr>
         <w:t>Moduł forum</w:t>
       </w:r>
+      <w:bookmarkEnd w:id="7"/>
+    </w:p>
+    <w:p>
+      <w:pPr>
+        <w:pStyle w:val="Heading3"/>
+        <w:rPr>
+          <w:lang w:val="pl-PL"/>
+        </w:rPr>
+      </w:pPr>
+      <w:bookmarkStart w:id="8" w:name="_Toc433552479"/>
+      <w:r>
+        <w:rPr>
+          <w:lang w:val="pl-PL"/>
+        </w:rPr>
+        <w:t>Opis modułu</w:t>
+      </w:r>
       <w:bookmarkEnd w:id="8"/>
     </w:p>
     <w:p>
       <w:pPr>
+        <w:rPr>
+          <w:lang w:val="pl-PL"/>
+        </w:rPr>
+      </w:pPr>
+      <w:r>
+        <w:rPr>
+          <w:lang w:val="pl-PL"/>
+        </w:rPr>
+        <w:t>Moduł forum to część serwisu, w której zarejestrowani użytkownicy mogą wypowiadać się.</w:t>
+      </w:r>
+      <w:r>
+        <w:rPr>
+          <w:lang w:val="pl-PL"/>
+        </w:rPr>
+        <w:t xml:space="preserve"> Jest to system oparty na zewnętrznym kodzie źródłowym, którego wnętrze nie jest przedmiotem tej analizy.</w:t>
+      </w:r>
+    </w:p>
+    <w:p>
+      <w:pPr>
+        <w:rPr>
+          <w:lang w:val="pl-PL"/>
+        </w:rPr>
+      </w:pPr>
+      <w:r>
+        <w:rPr>
+          <w:lang w:val="pl-PL"/>
+        </w:rPr>
+        <w:t>Będąc zalogowanym do systemu użytkownik otrzymuje również możliwość korzystania z forum przy użyciu tego samego loginu i bez ‘przelogowania’ się. Dostęp do modułu forum jest umożliwiony z każdego innego punktu systemu.</w:t>
+      </w:r>
+    </w:p>
+    <w:p>
+      <w:pPr>
         <w:pStyle w:val="Heading3"/>
         <w:rPr>
           <w:lang w:val="pl-PL"/>
         </w:rPr>
       </w:pPr>
-      <w:bookmarkStart w:id="9" w:name="_Toc433552479"/>
-      <w:r>
-        <w:rPr>
-          <w:lang w:val="pl-PL"/>
-        </w:rPr>
-        <w:t>Opis modułu</w:t>
+      <w:bookmarkStart w:id="9" w:name="_Toc433552480"/>
+      <w:r>
+        <w:rPr>
+          <w:lang w:val="pl-PL"/>
+        </w:rPr>
+        <w:t>Przypadki użycia</w:t>
       </w:r>
       <w:bookmarkEnd w:id="9"/>
-    </w:p>
-    <w:p>
-      <w:pPr>
-        <w:rPr>
-          <w:lang w:val="pl-PL"/>
-        </w:rPr>
-      </w:pPr>
-      <w:r>
-        <w:rPr>
-          <w:lang w:val="pl-PL"/>
-        </w:rPr>
-        <w:t>Moduł forum to część serwisu, w której zarejestrowani użytkownicy mogą wypowiadać się.</w:t>
-      </w:r>
-      <w:r>
-        <w:rPr>
-          <w:lang w:val="pl-PL"/>
-        </w:rPr>
-        <w:t xml:space="preserve"> Jest to system oparty na zewnętrznym kodzie źródłowym, którego wnętrze nie jest przedmiotem tej analizy.</w:t>
-      </w:r>
-    </w:p>
-    <w:p>
-      <w:pPr>
-        <w:rPr>
-          <w:lang w:val="pl-PL"/>
-        </w:rPr>
-      </w:pPr>
-      <w:r>
-        <w:rPr>
-          <w:lang w:val="pl-PL"/>
-        </w:rPr>
-        <w:t>Będąc zalogowanym do systemu użytkownik otrzymuje również możliwość korzystania z forum przy użyciu tego samego loginu i bez ‘przelogowania’ się. Dostęp do modułu forum jest umożliwiony z każdego innego punktu systemu.</w:t>
-      </w:r>
-    </w:p>
-    <w:p>
-      <w:pPr>
-        <w:pStyle w:val="Heading3"/>
-        <w:rPr>
-          <w:lang w:val="pl-PL"/>
-        </w:rPr>
-      </w:pPr>
-      <w:bookmarkStart w:id="10" w:name="_Toc433552480"/>
-      <w:r>
-        <w:rPr>
-          <w:lang w:val="pl-PL"/>
-        </w:rPr>
-        <w:t>Przypadki użycia</w:t>
-      </w:r>
-      <w:bookmarkEnd w:id="10"/>
     </w:p>
     <w:p>
       <w:pPr>
@@ -5316,7 +5164,7 @@
           <w:lang w:val="pl-PL"/>
         </w:rPr>
       </w:pPr>
-      <w:bookmarkStart w:id="11" w:name="_Toc433552481"/>
+      <w:bookmarkStart w:id="10" w:name="_Toc433552481"/>
       <w:r>
         <w:rPr>
           <w:lang w:val="pl-PL"/>
@@ -5330,23 +5178,23 @@
         </w:rPr>
         <w:t>informacyjnych</w:t>
       </w:r>
+      <w:bookmarkEnd w:id="10"/>
+    </w:p>
+    <w:p>
+      <w:pPr>
+        <w:pStyle w:val="Heading3"/>
+        <w:rPr>
+          <w:lang w:val="pl-PL"/>
+        </w:rPr>
+      </w:pPr>
+      <w:bookmarkStart w:id="11" w:name="_Toc433552482"/>
+      <w:r>
+        <w:rPr>
+          <w:lang w:val="pl-PL"/>
+        </w:rPr>
+        <w:t>Opis modułu</w:t>
+      </w:r>
       <w:bookmarkEnd w:id="11"/>
-    </w:p>
-    <w:p>
-      <w:pPr>
-        <w:pStyle w:val="Heading3"/>
-        <w:rPr>
-          <w:lang w:val="pl-PL"/>
-        </w:rPr>
-      </w:pPr>
-      <w:bookmarkStart w:id="12" w:name="_Toc433552482"/>
-      <w:r>
-        <w:rPr>
-          <w:lang w:val="pl-PL"/>
-        </w:rPr>
-        <w:t>Opis modułu</w:t>
-      </w:r>
-      <w:bookmarkEnd w:id="12"/>
     </w:p>
     <w:p>
       <w:pPr>
@@ -5417,14 +5265,12 @@
           <w:lang w:val="pl-PL"/>
         </w:rPr>
       </w:pPr>
-      <w:proofErr w:type="gramStart"/>
       <w:r>
         <w:rPr>
           <w:lang w:val="pl-PL"/>
         </w:rPr>
         <w:t>kafelki</w:t>
       </w:r>
-      <w:proofErr w:type="gramEnd"/>
     </w:p>
     <w:p>
       <w:pPr>
@@ -5437,14 +5283,12 @@
           <w:lang w:val="pl-PL"/>
         </w:rPr>
       </w:pPr>
-      <w:proofErr w:type="gramStart"/>
       <w:r>
         <w:rPr>
           <w:lang w:val="pl-PL"/>
         </w:rPr>
         <w:t>zawartość</w:t>
       </w:r>
-      <w:proofErr w:type="gramEnd"/>
       <w:r>
         <w:rPr>
           <w:lang w:val="pl-PL"/>
@@ -5573,14 +5417,14 @@
           <w:lang w:val="pl-PL"/>
         </w:rPr>
       </w:pPr>
-      <w:bookmarkStart w:id="13" w:name="_Toc433552483"/>
+      <w:bookmarkStart w:id="12" w:name="_Toc433552483"/>
       <w:r>
         <w:rPr>
           <w:lang w:val="pl-PL"/>
         </w:rPr>
         <w:t>Przypadki użycia</w:t>
       </w:r>
-      <w:bookmarkEnd w:id="13"/>
+      <w:bookmarkEnd w:id="12"/>
     </w:p>
     <w:p>
       <w:pPr>
@@ -6026,19 +5870,11 @@
           <w:lang w:val="pl-PL"/>
         </w:rPr>
       </w:pPr>
-      <w:proofErr w:type="gramStart"/>
-      <w:r>
-        <w:rPr>
-          <w:lang w:val="pl-PL"/>
-        </w:rPr>
-        <w:t>a</w:t>
-      </w:r>
-      <w:proofErr w:type="gramEnd"/>
-      <w:r>
-        <w:rPr>
-          <w:lang w:val="pl-PL"/>
-        </w:rPr>
-        <w:t>.  Niepowodzenie</w:t>
+      <w:r>
+        <w:rPr>
+          <w:lang w:val="pl-PL"/>
+        </w:rPr>
+        <w:t>a.  Niepowodzenie</w:t>
       </w:r>
     </w:p>
     <w:p>
@@ -6048,7 +5884,7 @@
           <w:lang w:val="pl-PL"/>
         </w:rPr>
       </w:pPr>
-      <w:bookmarkStart w:id="14" w:name="_Toc433552484"/>
+      <w:bookmarkStart w:id="13" w:name="_Toc433552484"/>
       <w:r>
         <w:rPr>
           <w:lang w:val="pl-PL"/>
@@ -6056,23 +5892,23 @@
         <w:lastRenderedPageBreak/>
         <w:t>Moduł dydaktyki</w:t>
       </w:r>
+      <w:bookmarkEnd w:id="13"/>
+    </w:p>
+    <w:p>
+      <w:pPr>
+        <w:pStyle w:val="Heading3"/>
+        <w:rPr>
+          <w:lang w:val="pl-PL"/>
+        </w:rPr>
+      </w:pPr>
+      <w:bookmarkStart w:id="14" w:name="_Toc433552485"/>
+      <w:r>
+        <w:rPr>
+          <w:lang w:val="pl-PL"/>
+        </w:rPr>
+        <w:t>Opis modułu</w:t>
+      </w:r>
       <w:bookmarkEnd w:id="14"/>
-    </w:p>
-    <w:p>
-      <w:pPr>
-        <w:pStyle w:val="Heading3"/>
-        <w:rPr>
-          <w:lang w:val="pl-PL"/>
-        </w:rPr>
-      </w:pPr>
-      <w:bookmarkStart w:id="15" w:name="_Toc433552485"/>
-      <w:r>
-        <w:rPr>
-          <w:lang w:val="pl-PL"/>
-        </w:rPr>
-        <w:t>Opis modułu</w:t>
-      </w:r>
-      <w:bookmarkEnd w:id="15"/>
     </w:p>
     <w:p>
       <w:pPr>
@@ -6317,19 +6153,11 @@
           <w:lang w:val="pl-PL"/>
         </w:rPr>
       </w:pPr>
-      <w:proofErr w:type="gramStart"/>
-      <w:r>
-        <w:rPr>
-          <w:lang w:val="pl-PL"/>
-        </w:rPr>
-        <w:t>wpisu</w:t>
-      </w:r>
-      <w:proofErr w:type="gramEnd"/>
-      <w:r>
-        <w:rPr>
-          <w:lang w:val="pl-PL"/>
-        </w:rPr>
-        <w:t xml:space="preserve"> w aktualnościach,</w:t>
+      <w:r>
+        <w:rPr>
+          <w:lang w:val="pl-PL"/>
+        </w:rPr>
+        <w:t>wpisu w aktualnościach,</w:t>
       </w:r>
     </w:p>
     <w:p>
@@ -6343,19 +6171,11 @@
           <w:lang w:val="pl-PL"/>
         </w:rPr>
       </w:pPr>
-      <w:proofErr w:type="gramStart"/>
-      <w:r>
-        <w:rPr>
-          <w:lang w:val="pl-PL"/>
-        </w:rPr>
-        <w:t>planu</w:t>
-      </w:r>
-      <w:proofErr w:type="gramEnd"/>
-      <w:r>
-        <w:rPr>
-          <w:lang w:val="pl-PL"/>
-        </w:rPr>
-        <w:t xml:space="preserve"> zajęć dydaktycznych,</w:t>
+      <w:r>
+        <w:rPr>
+          <w:lang w:val="pl-PL"/>
+        </w:rPr>
+        <w:t>planu zajęć dydaktycznych,</w:t>
       </w:r>
     </w:p>
     <w:p>
@@ -6369,19 +6189,11 @@
           <w:lang w:val="pl-PL"/>
         </w:rPr>
       </w:pPr>
-      <w:proofErr w:type="gramStart"/>
-      <w:r>
-        <w:rPr>
-          <w:lang w:val="pl-PL"/>
-        </w:rPr>
-        <w:t>sylabusu</w:t>
-      </w:r>
-      <w:proofErr w:type="gramEnd"/>
-      <w:r>
-        <w:rPr>
-          <w:lang w:val="pl-PL"/>
-        </w:rPr>
-        <w:t>,</w:t>
+      <w:r>
+        <w:rPr>
+          <w:lang w:val="pl-PL"/>
+        </w:rPr>
+        <w:t>sylabusu,</w:t>
       </w:r>
     </w:p>
     <w:p>
@@ -6395,19 +6207,11 @@
           <w:lang w:val="pl-PL"/>
         </w:rPr>
       </w:pPr>
-      <w:proofErr w:type="gramStart"/>
-      <w:r>
-        <w:rPr>
-          <w:lang w:val="pl-PL"/>
-        </w:rPr>
-        <w:t>materiałów</w:t>
-      </w:r>
-      <w:proofErr w:type="gramEnd"/>
-      <w:r>
-        <w:rPr>
-          <w:lang w:val="pl-PL"/>
-        </w:rPr>
-        <w:t xml:space="preserve"> dydaktycznych w postaci plików</w:t>
+      <w:r>
+        <w:rPr>
+          <w:lang w:val="pl-PL"/>
+        </w:rPr>
+        <w:t>materiałów dydaktycznych w postaci plików</w:t>
       </w:r>
       <w:r>
         <w:rPr>
@@ -6498,19 +6302,11 @@
           <w:lang w:val="pl-PL"/>
         </w:rPr>
       </w:pPr>
-      <w:proofErr w:type="gramStart"/>
-      <w:r>
-        <w:rPr>
-          <w:lang w:val="pl-PL"/>
-        </w:rPr>
-        <w:t>wpisu</w:t>
-      </w:r>
-      <w:proofErr w:type="gramEnd"/>
-      <w:r>
-        <w:rPr>
-          <w:lang w:val="pl-PL"/>
-        </w:rPr>
-        <w:t xml:space="preserve"> w aktualnościach</w:t>
+      <w:r>
+        <w:rPr>
+          <w:lang w:val="pl-PL"/>
+        </w:rPr>
+        <w:t>wpisu w aktualnościach</w:t>
       </w:r>
     </w:p>
     <w:p>
@@ -6524,19 +6320,11 @@
           <w:lang w:val="pl-PL"/>
         </w:rPr>
       </w:pPr>
-      <w:proofErr w:type="gramStart"/>
-      <w:r>
-        <w:rPr>
-          <w:lang w:val="pl-PL"/>
-        </w:rPr>
-        <w:t>planu</w:t>
-      </w:r>
-      <w:proofErr w:type="gramEnd"/>
-      <w:r>
-        <w:rPr>
-          <w:lang w:val="pl-PL"/>
-        </w:rPr>
-        <w:t xml:space="preserve"> zajęć dydaktycznych</w:t>
+      <w:r>
+        <w:rPr>
+          <w:lang w:val="pl-PL"/>
+        </w:rPr>
+        <w:t>planu zajęć dydaktycznych</w:t>
       </w:r>
     </w:p>
     <w:p>
@@ -6550,19 +6338,11 @@
           <w:lang w:val="pl-PL"/>
         </w:rPr>
       </w:pPr>
-      <w:proofErr w:type="gramStart"/>
-      <w:r>
-        <w:rPr>
-          <w:lang w:val="pl-PL"/>
-        </w:rPr>
-        <w:t>sylabusu</w:t>
-      </w:r>
-      <w:proofErr w:type="gramEnd"/>
-      <w:r>
-        <w:rPr>
-          <w:lang w:val="pl-PL"/>
-        </w:rPr>
-        <w:t>,</w:t>
+      <w:r>
+        <w:rPr>
+          <w:lang w:val="pl-PL"/>
+        </w:rPr>
+        <w:t>sylabusu,</w:t>
       </w:r>
     </w:p>
     <w:p>
@@ -6576,20 +6356,12 @@
           <w:lang w:val="pl-PL"/>
         </w:rPr>
       </w:pPr>
-      <w:proofErr w:type="gramStart"/>
       <w:r>
         <w:rPr>
           <w:lang w:val="pl-PL"/>
         </w:rPr>
         <w:lastRenderedPageBreak/>
-        <w:t>listy</w:t>
-      </w:r>
-      <w:proofErr w:type="gramEnd"/>
-      <w:r>
-        <w:rPr>
-          <w:lang w:val="pl-PL"/>
-        </w:rPr>
-        <w:t xml:space="preserve"> plików zamieszczonych przez nauczyciela.</w:t>
+        <w:t>listy plików zamieszczonych przez nauczyciela.</w:t>
       </w:r>
     </w:p>
     <w:p>
@@ -6741,7 +6513,7 @@
           <w:lang w:val="pl-PL"/>
         </w:rPr>
       </w:pPr>
-      <w:bookmarkStart w:id="16" w:name="_Toc433552486"/>
+      <w:bookmarkStart w:id="15" w:name="_Toc433552486"/>
       <w:r>
         <w:rPr>
           <w:lang w:val="pl-PL"/>
@@ -6760,7 +6532,7 @@
         </w:rPr>
         <w:t xml:space="preserve"> użycia</w:t>
       </w:r>
-      <w:bookmarkEnd w:id="16"/>
+      <w:bookmarkEnd w:id="15"/>
     </w:p>
     <w:p>
       <w:pPr>
@@ -6950,19 +6722,11 @@
           <w:lang w:val="pl-PL"/>
         </w:rPr>
       </w:pPr>
-      <w:proofErr w:type="gramStart"/>
-      <w:r>
-        <w:rPr>
-          <w:lang w:val="pl-PL"/>
-        </w:rPr>
-        <w:t>dodaje</w:t>
-      </w:r>
-      <w:proofErr w:type="gramEnd"/>
-      <w:r>
-        <w:rPr>
-          <w:lang w:val="pl-PL"/>
-        </w:rPr>
-        <w:t>/usuwa plik</w:t>
+      <w:r>
+        <w:rPr>
+          <w:lang w:val="pl-PL"/>
+        </w:rPr>
+        <w:t>dodaje/usuwa plik</w:t>
       </w:r>
     </w:p>
     <w:p>
@@ -6977,19 +6741,11 @@
           <w:lang w:val="pl-PL"/>
         </w:rPr>
       </w:pPr>
-      <w:proofErr w:type="gramStart"/>
-      <w:r>
-        <w:rPr>
-          <w:lang w:val="pl-PL"/>
-        </w:rPr>
-        <w:t>edytuje</w:t>
-      </w:r>
-      <w:proofErr w:type="gramEnd"/>
-      <w:r>
-        <w:rPr>
-          <w:lang w:val="pl-PL"/>
-        </w:rPr>
-        <w:t xml:space="preserve"> wpis w pozostałych sekcjach</w:t>
+      <w:r>
+        <w:rPr>
+          <w:lang w:val="pl-PL"/>
+        </w:rPr>
+        <w:t>edytuje wpis w pozostałych sekcjach</w:t>
       </w:r>
     </w:p>
     <w:p>
@@ -8150,30 +7906,30 @@
           <w:lang w:val="pl-PL"/>
         </w:rPr>
       </w:pPr>
-      <w:bookmarkStart w:id="17" w:name="_Toc433552487"/>
+      <w:bookmarkStart w:id="16" w:name="_Toc433552487"/>
       <w:r>
         <w:rPr>
           <w:lang w:val="pl-PL"/>
         </w:rPr>
         <w:t>Moduł administratora</w:t>
       </w:r>
+      <w:bookmarkEnd w:id="16"/>
+    </w:p>
+    <w:p>
+      <w:pPr>
+        <w:pStyle w:val="Heading3"/>
+        <w:rPr>
+          <w:lang w:val="pl-PL"/>
+        </w:rPr>
+      </w:pPr>
+      <w:bookmarkStart w:id="17" w:name="_Toc433552488"/>
+      <w:r>
+        <w:rPr>
+          <w:lang w:val="pl-PL"/>
+        </w:rPr>
+        <w:t>Opis modułu</w:t>
+      </w:r>
       <w:bookmarkEnd w:id="17"/>
-    </w:p>
-    <w:p>
-      <w:pPr>
-        <w:pStyle w:val="Heading3"/>
-        <w:rPr>
-          <w:lang w:val="pl-PL"/>
-        </w:rPr>
-      </w:pPr>
-      <w:bookmarkStart w:id="18" w:name="_Toc433552488"/>
-      <w:r>
-        <w:rPr>
-          <w:lang w:val="pl-PL"/>
-        </w:rPr>
-        <w:t>Opis modułu</w:t>
-      </w:r>
-      <w:bookmarkEnd w:id="18"/>
     </w:p>
     <w:p>
       <w:pPr>
@@ -8285,21 +8041,7 @@
         <w:rPr>
           <w:lang w:val="pl-PL"/>
         </w:rPr>
-        <w:t xml:space="preserve"> zgodnie z </w:t>
-      </w:r>
-      <w:proofErr w:type="gramStart"/>
-      <w:r>
-        <w:rPr>
-          <w:lang w:val="pl-PL"/>
-        </w:rPr>
-        <w:t>tym co</w:t>
-      </w:r>
-      <w:proofErr w:type="gramEnd"/>
-      <w:r>
-        <w:rPr>
-          <w:lang w:val="pl-PL"/>
-        </w:rPr>
-        <w:t xml:space="preserve"> jest opisane w punkcie „Moduł dydaktyki”. Istnieje możliwość połączenia zakładki „Przedmioty” i „Moje przedmioty” w jedną, oczywiście z zachowaniem odpowiedniego poziomu dostępu.</w:t>
+        <w:t xml:space="preserve"> zgodnie z tym co jest opisane w punkcie „Moduł dydaktyki”. Istnieje możliwość połączenia zakładki „Przedmioty” i „Moje przedmioty” w jedną, oczywiście z zachowaniem odpowiedniego poziomu dostępu.</w:t>
       </w:r>
     </w:p>
     <w:p>
@@ -8366,21 +8108,7 @@
         <w:rPr>
           <w:lang w:val="pl-PL"/>
         </w:rPr>
-        <w:t xml:space="preserve">Menu nawigacyjne – pozwala na konfigurację menu wyświetlanego na wszystkich stronach. Konfiguracja polega na dodawaniu istniejących podstron serwisu. Dla każdego z języków istnieje osobna konfiguracja w </w:t>
-      </w:r>
-      <w:proofErr w:type="gramStart"/>
-      <w:r>
-        <w:rPr>
-          <w:lang w:val="pl-PL"/>
-        </w:rPr>
-        <w:t>związku z czym</w:t>
-      </w:r>
-      <w:proofErr w:type="gramEnd"/>
-      <w:r>
-        <w:rPr>
-          <w:lang w:val="pl-PL"/>
-        </w:rPr>
-        <w:t xml:space="preserve"> w różnych wersjach językowych możemy mieć zupełnie różne odnośniki w menu.</w:t>
+        <w:t>Menu nawigacyjne – pozwala na konfigurację menu wyświetlanego na wszystkich stronach. Konfiguracja polega na dodawaniu istniejących podstron serwisu. Dla każdego z języków istnieje osobna konfiguracja w związku z czym w różnych wersjach językowych możemy mieć zupełnie różne odnośniki w menu.</w:t>
       </w:r>
     </w:p>
     <w:p>
@@ -8404,7 +8132,7 @@
           <w:lang w:val="pl-PL"/>
         </w:rPr>
       </w:pPr>
-      <w:bookmarkStart w:id="19" w:name="_Toc433552489"/>
+      <w:bookmarkStart w:id="18" w:name="_Toc433552489"/>
       <w:r>
         <w:rPr>
           <w:lang w:val="pl-PL"/>
@@ -8423,6 +8151,43 @@
         </w:rPr>
         <w:t>i użycia</w:t>
       </w:r>
+      <w:bookmarkEnd w:id="18"/>
+    </w:p>
+    <w:p>
+      <w:pPr>
+        <w:spacing w:after="0"/>
+        <w:rPr>
+          <w:lang w:val="pl-PL"/>
+        </w:rPr>
+      </w:pPr>
+      <w:r>
+        <w:object w:dxaOrig="12961" w:dyaOrig="8116">
+          <v:shapetype id="_x0000_t75" coordsize="21600,21600" o:spt="75" o:preferrelative="t" path="m@4@5l@4@11@9@11@9@5xe" filled="f" stroked="f">
+            <v:stroke joinstyle="miter"/>
+            <v:formulas>
+              <v:f eqn="if lineDrawn pixelLineWidth 0"/>
+              <v:f eqn="sum @0 1 0"/>
+              <v:f eqn="sum 0 0 @1"/>
+              <v:f eqn="prod @2 1 2"/>
+              <v:f eqn="prod @3 21600 pixelWidth"/>
+              <v:f eqn="prod @3 21600 pixelHeight"/>
+              <v:f eqn="sum @0 0 1"/>
+              <v:f eqn="prod @6 1 2"/>
+              <v:f eqn="prod @7 21600 pixelWidth"/>
+              <v:f eqn="sum @8 21600 0"/>
+              <v:f eqn="prod @7 21600 pixelHeight"/>
+              <v:f eqn="sum @10 21600 0"/>
+            </v:formulas>
+            <v:path o:extrusionok="f" gradientshapeok="t" o:connecttype="rect"/>
+            <o:lock v:ext="edit" aspectratio="t"/>
+          </v:shapetype>
+          <v:shape id="_x0000_i1025" type="#_x0000_t75" style="width:468pt;height:293.25pt" o:ole="">
+            <v:imagedata r:id="rId13" o:title=""/>
+          </v:shape>
+          <o:OLEObject Type="Embed" ProgID="Visio.Drawing.15" ShapeID="_x0000_i1025" DrawAspect="Content" ObjectID="_1507297361" r:id="rId14"/>
+        </w:object>
+      </w:r>
+      <w:bookmarkStart w:id="19" w:name="_GoBack"/>
       <w:bookmarkEnd w:id="19"/>
     </w:p>
     <w:p>
@@ -8541,6 +8306,7 @@
           <w:b/>
           <w:lang w:val="pl-PL"/>
         </w:rPr>
+        <w:lastRenderedPageBreak/>
         <w:t>Główny scenariusz:</w:t>
       </w:r>
       <w:r>
@@ -8691,19 +8457,11 @@
           <w:lang w:val="pl-PL"/>
         </w:rPr>
       </w:pPr>
-      <w:proofErr w:type="gramStart"/>
-      <w:r>
-        <w:rPr>
-          <w:lang w:val="pl-PL"/>
-        </w:rPr>
-        <w:t>a</w:t>
-      </w:r>
-      <w:proofErr w:type="gramEnd"/>
-      <w:r>
-        <w:rPr>
-          <w:lang w:val="pl-PL"/>
-        </w:rPr>
-        <w:t>.  System informuje o konieczności dodania nowej podstrony</w:t>
+      <w:r>
+        <w:rPr>
+          <w:lang w:val="pl-PL"/>
+        </w:rPr>
+        <w:t>a.  System informuje o konieczności dodania nowej podstrony</w:t>
       </w:r>
     </w:p>
     <w:p>
@@ -9015,19 +8773,11 @@
           <w:lang w:val="pl-PL"/>
         </w:rPr>
       </w:pPr>
-      <w:proofErr w:type="gramStart"/>
-      <w:r>
-        <w:rPr>
-          <w:lang w:val="pl-PL"/>
-        </w:rPr>
-        <w:t>a</w:t>
-      </w:r>
-      <w:proofErr w:type="gramEnd"/>
-      <w:r>
-        <w:rPr>
-          <w:lang w:val="pl-PL"/>
-        </w:rPr>
-        <w:t>.  System pyta o potwierdzenie</w:t>
+      <w:r>
+        <w:rPr>
+          <w:lang w:val="pl-PL"/>
+        </w:rPr>
+        <w:t>a.  System pyta o potwierdzenie</w:t>
       </w:r>
     </w:p>
     <w:p>
@@ -9041,7 +8791,6 @@
         <w:rPr>
           <w:lang w:val="pl-PL"/>
         </w:rPr>
-        <w:lastRenderedPageBreak/>
         <w:t>D</w:t>
       </w:r>
       <w:r>
@@ -9292,19 +9041,11 @@
           <w:lang w:val="pl-PL"/>
         </w:rPr>
       </w:pPr>
-      <w:proofErr w:type="gramStart"/>
-      <w:r>
-        <w:rPr>
-          <w:lang w:val="pl-PL"/>
-        </w:rPr>
-        <w:t>a</w:t>
-      </w:r>
-      <w:proofErr w:type="gramEnd"/>
-      <w:r>
-        <w:rPr>
-          <w:lang w:val="pl-PL"/>
-        </w:rPr>
-        <w:t>. System wyświe</w:t>
+      <w:r>
+        <w:rPr>
+          <w:lang w:val="pl-PL"/>
+        </w:rPr>
+        <w:t>a. System wyświe</w:t>
       </w:r>
       <w:r>
         <w:rPr>
@@ -9361,7 +9102,6 @@
           <w:lang w:val="pl-PL"/>
         </w:rPr>
       </w:pPr>
-      <w:proofErr w:type="gramStart"/>
       <w:r>
         <w:rPr>
           <w:b/>
@@ -9381,7 +9121,6 @@
         </w:rPr>
         <w:t>Nauczyciel</w:t>
       </w:r>
-      <w:proofErr w:type="gramEnd"/>
       <w:r>
         <w:rPr>
           <w:lang w:val="pl-PL"/>
@@ -9548,6 +9287,7 @@
           <w:b/>
           <w:lang w:val="pl-PL"/>
         </w:rPr>
+        <w:lastRenderedPageBreak/>
         <w:t>Rozszerzenia:</w:t>
       </w:r>
       <w:r>
@@ -9587,19 +9327,11 @@
           <w:lang w:val="pl-PL"/>
         </w:rPr>
       </w:pPr>
-      <w:proofErr w:type="gramStart"/>
-      <w:r>
-        <w:rPr>
-          <w:lang w:val="pl-PL"/>
-        </w:rPr>
-        <w:t>a</w:t>
-      </w:r>
-      <w:proofErr w:type="gramEnd"/>
-      <w:r>
-        <w:rPr>
-          <w:lang w:val="pl-PL"/>
-        </w:rPr>
-        <w:t xml:space="preserve">.  </w:t>
+      <w:r>
+        <w:rPr>
+          <w:lang w:val="pl-PL"/>
+        </w:rPr>
+        <w:t xml:space="preserve">a.  </w:t>
       </w:r>
       <w:r>
         <w:rPr>
@@ -9668,7 +9400,6 @@
           <w:lang w:val="pl-PL"/>
         </w:rPr>
       </w:pPr>
-      <w:proofErr w:type="gramStart"/>
       <w:r>
         <w:rPr>
           <w:b/>
@@ -9686,14 +9417,7 @@
         <w:rPr>
           <w:lang w:val="pl-PL"/>
         </w:rPr>
-        <w:t>Student</w:t>
-      </w:r>
-      <w:proofErr w:type="gramEnd"/>
-      <w:r>
-        <w:rPr>
-          <w:lang w:val="pl-PL"/>
-        </w:rPr>
-        <w:t>, Nauczyciel</w:t>
+        <w:t>Student, Nauczyciel</w:t>
       </w:r>
     </w:p>
     <w:p>
@@ -9801,21 +9525,7 @@
         <w:rPr>
           <w:lang w:val="pl-PL"/>
         </w:rPr>
-        <w:t xml:space="preserve">Administrator wybiera </w:t>
-      </w:r>
-      <w:proofErr w:type="gramStart"/>
-      <w:r>
-        <w:rPr>
-          <w:lang w:val="pl-PL"/>
-        </w:rPr>
-        <w:t>rolę jaką</w:t>
-      </w:r>
-      <w:proofErr w:type="gramEnd"/>
-      <w:r>
-        <w:rPr>
-          <w:lang w:val="pl-PL"/>
-        </w:rPr>
-        <w:t xml:space="preserve"> nowy użytkownik bedzie pełnił w systemie</w:t>
+        <w:t>Administrator wybiera rolę jaką nowy użytkownik bedzie pełnił w systemie</w:t>
       </w:r>
     </w:p>
     <w:p>
@@ -9960,7 +9670,6 @@
           <w:lang w:val="pl-PL"/>
         </w:rPr>
       </w:pPr>
-      <w:proofErr w:type="gramStart"/>
       <w:r>
         <w:rPr>
           <w:b/>
@@ -9980,7 +9689,6 @@
         </w:rPr>
         <w:t>Nauczyciel</w:t>
       </w:r>
-      <w:proofErr w:type="gramEnd"/>
     </w:p>
     <w:p>
       <w:pPr>
@@ -10068,7 +9776,6 @@
         <w:rPr>
           <w:lang w:val="pl-PL"/>
         </w:rPr>
-        <w:lastRenderedPageBreak/>
         <w:t>Administrator wyszukuje użytkownika</w:t>
       </w:r>
     </w:p>
@@ -10107,21 +9814,7 @@
         <w:rPr>
           <w:lang w:val="pl-PL"/>
         </w:rPr>
-        <w:t xml:space="preserve">Administrator wybiera nową </w:t>
-      </w:r>
-      <w:proofErr w:type="gramStart"/>
-      <w:r>
-        <w:rPr>
-          <w:lang w:val="pl-PL"/>
-        </w:rPr>
-        <w:t>rolę  z</w:t>
-      </w:r>
-      <w:proofErr w:type="gramEnd"/>
-      <w:r>
-        <w:rPr>
-          <w:lang w:val="pl-PL"/>
-        </w:rPr>
-        <w:t xml:space="preserve"> listy</w:t>
+        <w:t>Administrator wybiera nową rolę  z listy</w:t>
       </w:r>
     </w:p>
     <w:p>
@@ -10510,7 +10203,6 @@
           <w:lang w:val="pl-PL"/>
         </w:rPr>
       </w:pPr>
-      <w:proofErr w:type="gramStart"/>
       <w:r>
         <w:rPr>
           <w:b/>
@@ -10530,7 +10222,6 @@
         </w:rPr>
         <w:t>Administrator</w:t>
       </w:r>
-      <w:proofErr w:type="gramEnd"/>
     </w:p>
     <w:p>
       <w:pPr>
@@ -10618,6 +10309,7 @@
         <w:rPr>
           <w:lang w:val="pl-PL"/>
         </w:rPr>
+        <w:lastRenderedPageBreak/>
         <w:t>Administrator dodaje nowy język do systemu</w:t>
       </w:r>
     </w:p>
@@ -10719,7 +10411,6 @@
           <w:lang w:val="pl-PL"/>
         </w:rPr>
       </w:pPr>
-      <w:proofErr w:type="gramStart"/>
       <w:r>
         <w:rPr>
           <w:b/>
@@ -10739,7 +10430,6 @@
         </w:rPr>
         <w:t>Administrator</w:t>
       </w:r>
-      <w:proofErr w:type="gramEnd"/>
     </w:p>
     <w:p>
       <w:pPr>
@@ -10972,7 +10662,6 @@
           <w:lang w:val="pl-PL"/>
         </w:rPr>
       </w:pPr>
-      <w:proofErr w:type="gramStart"/>
       <w:r>
         <w:rPr>
           <w:b/>
@@ -10992,7 +10681,6 @@
         </w:rPr>
         <w:t>Administrator</w:t>
       </w:r>
-      <w:proofErr w:type="gramEnd"/>
     </w:p>
     <w:p>
       <w:pPr>
@@ -11111,7 +10799,6 @@
         <w:rPr>
           <w:lang w:val="pl-PL"/>
         </w:rPr>
-        <w:lastRenderedPageBreak/>
         <w:t xml:space="preserve">System prezentuje </w:t>
       </w:r>
       <w:r>
@@ -11181,7 +10868,6 @@
           <w:lang w:val="pl-PL"/>
         </w:rPr>
       </w:pPr>
-      <w:proofErr w:type="gramStart"/>
       <w:r>
         <w:rPr>
           <w:b/>
@@ -11201,7 +10887,6 @@
         </w:rPr>
         <w:t>Nauczyciel</w:t>
       </w:r>
-      <w:proofErr w:type="gramEnd"/>
     </w:p>
     <w:p>
       <w:pPr>
@@ -11430,33 +11115,11 @@
           <w:lang w:val="pl-PL"/>
         </w:rPr>
       </w:pPr>
-      <w:proofErr w:type="gramStart"/>
-      <w:r>
-        <w:rPr>
-          <w:lang w:val="pl-PL"/>
-        </w:rPr>
-        <w:t>a</w:t>
-      </w:r>
-      <w:proofErr w:type="gramEnd"/>
-      <w:r>
-        <w:rPr>
-          <w:lang w:val="pl-PL"/>
-        </w:rPr>
-        <w:t xml:space="preserve">. Wyświetlana jest informacja o braku </w:t>
-      </w:r>
-      <w:proofErr w:type="spellStart"/>
-      <w:r>
-        <w:rPr>
-          <w:lang w:val="pl-PL"/>
-        </w:rPr>
-        <w:t>wynikow</w:t>
-      </w:r>
-      <w:proofErr w:type="spellEnd"/>
-      <w:r>
-        <w:rPr>
-          <w:lang w:val="pl-PL"/>
-        </w:rPr>
-        <w:t xml:space="preserve"> wyszukiwania</w:t>
+      <w:r>
+        <w:rPr>
+          <w:lang w:val="pl-PL"/>
+        </w:rPr>
+        <w:t>a. Wyświetlana jest informacja o braku wynikow wyszukiwania</w:t>
       </w:r>
     </w:p>
     <w:p>
@@ -11556,14 +11219,12 @@
           <w:lang w:val="pl-PL"/>
         </w:rPr>
       </w:pPr>
-      <w:proofErr w:type="gramStart"/>
       <w:r>
         <w:rPr>
           <w:lang w:val="pl-PL"/>
         </w:rPr>
         <w:t>nauczyciel</w:t>
       </w:r>
-      <w:proofErr w:type="gramEnd"/>
     </w:p>
     <w:p>
       <w:pPr>
@@ -11576,14 +11237,12 @@
           <w:lang w:val="pl-PL"/>
         </w:rPr>
       </w:pPr>
-      <w:proofErr w:type="gramStart"/>
       <w:r>
         <w:rPr>
           <w:lang w:val="pl-PL"/>
         </w:rPr>
         <w:t>uczeń</w:t>
       </w:r>
-      <w:proofErr w:type="gramEnd"/>
     </w:p>
     <w:p>
       <w:pPr>
@@ -11596,14 +11255,13 @@
           <w:lang w:val="pl-PL"/>
         </w:rPr>
       </w:pPr>
-      <w:proofErr w:type="gramStart"/>
-      <w:r>
-        <w:rPr>
-          <w:lang w:val="pl-PL"/>
-        </w:rPr>
+      <w:r>
+        <w:rPr>
+          <w:lang w:val="pl-PL"/>
+        </w:rPr>
+        <w:lastRenderedPageBreak/>
         <w:t>administrator</w:t>
       </w:r>
-      <w:proofErr w:type="gramEnd"/>
     </w:p>
     <w:p>
       <w:pPr>
@@ -11616,19 +11274,11 @@
           <w:lang w:val="pl-PL"/>
         </w:rPr>
       </w:pPr>
-      <w:proofErr w:type="gramStart"/>
-      <w:r>
-        <w:rPr>
-          <w:lang w:val="pl-PL"/>
-        </w:rPr>
-        <w:t>super</w:t>
-      </w:r>
-      <w:proofErr w:type="gramEnd"/>
-      <w:r>
-        <w:rPr>
-          <w:lang w:val="pl-PL"/>
-        </w:rPr>
-        <w:t xml:space="preserve"> administrator</w:t>
+      <w:r>
+        <w:rPr>
+          <w:lang w:val="pl-PL"/>
+        </w:rPr>
+        <w:t>super administrator</w:t>
       </w:r>
     </w:p>
     <w:p>
@@ -11642,14 +11292,12 @@
           <w:lang w:val="pl-PL"/>
         </w:rPr>
       </w:pPr>
-      <w:proofErr w:type="gramStart"/>
       <w:r>
         <w:rPr>
           <w:lang w:val="pl-PL"/>
         </w:rPr>
         <w:t>gość</w:t>
       </w:r>
-      <w:proofErr w:type="gramEnd"/>
     </w:p>
     <w:p>
       <w:pPr>
@@ -11803,21 +11451,7 @@
         <w:rPr>
           <w:lang w:val="pl-PL"/>
         </w:rPr>
-        <w:t xml:space="preserve">Hasło do logowania w serwisie powinno być długości 8-16 znaków. </w:t>
-      </w:r>
-      <w:proofErr w:type="gramStart"/>
-      <w:r>
-        <w:rPr>
-          <w:lang w:val="pl-PL"/>
-        </w:rPr>
-        <w:t>dostępne</w:t>
-      </w:r>
-      <w:proofErr w:type="gramEnd"/>
-      <w:r>
-        <w:rPr>
-          <w:lang w:val="pl-PL"/>
-        </w:rPr>
-        <w:t xml:space="preserve"> są małe i wielkie litery alfabetu [a-zA-z], liczby [0-9] oraz znaki interpunkcyjne [!@#$%^&amp;*()-=_+[]{};’\:”|,./&lt;&gt;?].</w:t>
+        <w:t>Hasło do logowania w serwisie powinno być długości 8-16 znaków. dostępne są małe i wielkie litery alfabetu [a-zA-z], liczby [0-9] oraz znaki interpunkcyjne [!@#$%^&amp;*()-=_+[]{};’\:”|,./&lt;&gt;?].</w:t>
       </w:r>
     </w:p>
     <w:p>
@@ -11889,7 +11523,7 @@
       </w:r>
     </w:p>
     <w:sectPr>
-      <w:footerReference w:type="default" r:id="rId13"/>
+      <w:footerReference w:type="default" r:id="rId15"/>
       <w:pgSz w:w="12240" w:h="15840"/>
       <w:pgMar w:top="1440" w:right="1440" w:bottom="1440" w:left="1440" w:header="720" w:footer="720" w:gutter="0"/>
       <w:cols w:space="720"/>
@@ -11958,7 +11592,7 @@
           <w:rPr>
             <w:noProof/>
           </w:rPr>
-          <w:t>13</w:t>
+          <w:t>9</w:t>
         </w:r>
         <w:r>
           <w:rPr>
@@ -18819,66 +18453,66 @@
     </dgm:pt>
   </dgm:ptLst>
   <dgm:cxnLst>
+    <dgm:cxn modelId="{681193EA-8F55-4FF1-8B06-F86D192FF89B}" type="presOf" srcId="{786A7877-3964-40DC-BD36-058D3FED8380}" destId="{A771428D-2DBF-4F58-967A-E9E4010E3F0E}" srcOrd="0" destOrd="0" presId="urn:microsoft.com/office/officeart/2005/8/layout/hierarchy2"/>
+    <dgm:cxn modelId="{0C861583-5200-42C8-BFE9-5406C4136E08}" type="presOf" srcId="{591086E5-3CB7-431D-AFBE-574B4EFEDDFF}" destId="{CA3C065A-C516-4235-914B-E7477FFE6C11}" srcOrd="0" destOrd="0" presId="urn:microsoft.com/office/officeart/2005/8/layout/hierarchy2"/>
+    <dgm:cxn modelId="{9263E350-A3A4-4791-B9BC-6E59EBC91BA9}" type="presOf" srcId="{786A7877-3964-40DC-BD36-058D3FED8380}" destId="{ADA3D404-BC01-44C6-A66F-1AE32B43F003}" srcOrd="1" destOrd="0" presId="urn:microsoft.com/office/officeart/2005/8/layout/hierarchy2"/>
+    <dgm:cxn modelId="{70BD9946-BEE4-4318-BEC1-39C8A6577405}" type="presOf" srcId="{D7026AA4-8C81-456F-B99F-C4ACBCBDD65E}" destId="{D3536303-AC45-4D42-B008-1F7185A7B5A1}" srcOrd="0" destOrd="0" presId="urn:microsoft.com/office/officeart/2005/8/layout/hierarchy2"/>
+    <dgm:cxn modelId="{5F9C1749-99EE-49DC-98FD-79FAC88F7EC7}" type="presOf" srcId="{D9430EEF-E884-48F6-AD5C-1F9E7ECFD8B6}" destId="{2C2F9879-D6D7-4ED7-8B2E-DFCF7BCE74CA}" srcOrd="0" destOrd="0" presId="urn:microsoft.com/office/officeart/2005/8/layout/hierarchy2"/>
     <dgm:cxn modelId="{80E38D32-0C45-450E-B280-9F405B3FD18E}" srcId="{6F556CDB-36CF-4601-B719-2191D4307D3B}" destId="{3D326954-D8F3-4A50-9807-9C73DC26F225}" srcOrd="0" destOrd="0" parTransId="{A540CDAE-682C-4C80-9299-BA1E0CBE2E22}" sibTransId="{1CFD66A4-8B47-4400-9E22-1C4C90BD06F1}"/>
-    <dgm:cxn modelId="{B26C3248-D007-4045-9D4B-26A62B021E44}" type="presOf" srcId="{86B1AE10-888B-4A54-A6B9-E91489917C6E}" destId="{D789D313-5584-4980-939B-717212712BF5}" srcOrd="1" destOrd="0" presId="urn:microsoft.com/office/officeart/2005/8/layout/hierarchy2"/>
-    <dgm:cxn modelId="{103D71E3-1A13-42E6-9E43-8CAF5191DA98}" type="presOf" srcId="{591086E5-3CB7-431D-AFBE-574B4EFEDDFF}" destId="{CA3C065A-C516-4235-914B-E7477FFE6C11}" srcOrd="0" destOrd="0" presId="urn:microsoft.com/office/officeart/2005/8/layout/hierarchy2"/>
-    <dgm:cxn modelId="{4DEED5F2-B8CE-4BFA-A008-866E2FD07474}" type="presOf" srcId="{86B1AE10-888B-4A54-A6B9-E91489917C6E}" destId="{BF77AD1B-7ED4-4DB7-9EC9-C16AC28E302C}" srcOrd="0" destOrd="0" presId="urn:microsoft.com/office/officeart/2005/8/layout/hierarchy2"/>
     <dgm:cxn modelId="{FFEC3738-67DE-4ADF-AC67-9F20DC98C356}" srcId="{A4E72756-C958-4037-A664-D719E1C1E003}" destId="{4BC9D1D2-366C-4467-AD49-115829CC4761}" srcOrd="0" destOrd="0" parTransId="{591086E5-3CB7-431D-AFBE-574B4EFEDDFF}" sibTransId="{292698B5-BC48-4177-AF34-261103D7CE45}"/>
+    <dgm:cxn modelId="{5C1008C0-EA99-4D6F-89E9-12FB5E02D9A2}" type="presOf" srcId="{0FD2F8BC-89D1-4A6F-BBB5-017028F66DEC}" destId="{155C00BA-EEFF-4C4A-B5A7-31C20DD38225}" srcOrd="0" destOrd="0" presId="urn:microsoft.com/office/officeart/2005/8/layout/hierarchy2"/>
     <dgm:cxn modelId="{5221431E-32FD-488D-BFD2-9E7B9BDC1D10}" srcId="{4BC9D1D2-366C-4467-AD49-115829CC4761}" destId="{3D5117B7-1185-4320-9A2A-528D54B18428}" srcOrd="0" destOrd="0" parTransId="{D9430EEF-E884-48F6-AD5C-1F9E7ECFD8B6}" sibTransId="{89EB3DA2-EDC1-464E-AA52-6B89A084A230}"/>
-    <dgm:cxn modelId="{66185E98-92F4-445D-A3BA-02F7DFB0E9FA}" type="presOf" srcId="{4BC9D1D2-366C-4467-AD49-115829CC4761}" destId="{3D02EB9F-90C1-4514-A447-7A182DB52D55}" srcOrd="0" destOrd="0" presId="urn:microsoft.com/office/officeart/2005/8/layout/hierarchy2"/>
-    <dgm:cxn modelId="{3F482D31-A6EB-4D01-8E92-5CF3055AED26}" type="presOf" srcId="{591086E5-3CB7-431D-AFBE-574B4EFEDDFF}" destId="{97F904A7-09ED-47A5-AE11-B191BFC696A7}" srcOrd="1" destOrd="0" presId="urn:microsoft.com/office/officeart/2005/8/layout/hierarchy2"/>
-    <dgm:cxn modelId="{B9F7B0EB-9CF6-4647-ABB1-23821E9A1313}" type="presOf" srcId="{D7026AA4-8C81-456F-B99F-C4ACBCBDD65E}" destId="{C2954993-483E-415E-B821-D57006AB9F6E}" srcOrd="1" destOrd="0" presId="urn:microsoft.com/office/officeart/2005/8/layout/hierarchy2"/>
-    <dgm:cxn modelId="{14B11EB1-12F8-4A0D-ABED-C3796DE3FFEC}" type="presOf" srcId="{F4AD95ED-80AF-4366-85D5-FCED8BC94410}" destId="{92CEB5B5-8F84-470D-BA75-F9F6A8546651}" srcOrd="0" destOrd="0" presId="urn:microsoft.com/office/officeart/2005/8/layout/hierarchy2"/>
-    <dgm:cxn modelId="{AC1151A0-E683-43A7-9CE2-D17F97CEBFFE}" type="presOf" srcId="{0FD2F8BC-89D1-4A6F-BBB5-017028F66DEC}" destId="{155C00BA-EEFF-4C4A-B5A7-31C20DD38225}" srcOrd="0" destOrd="0" presId="urn:microsoft.com/office/officeart/2005/8/layout/hierarchy2"/>
-    <dgm:cxn modelId="{AF7E6E75-0387-4220-A15D-43B5532097F2}" type="presOf" srcId="{D9430EEF-E884-48F6-AD5C-1F9E7ECFD8B6}" destId="{2275B310-7EC0-4D47-92E8-FD9F99FF7C29}" srcOrd="1" destOrd="0" presId="urn:microsoft.com/office/officeart/2005/8/layout/hierarchy2"/>
-    <dgm:cxn modelId="{F5168542-04BF-42E4-A44E-3F693992DBB5}" type="presOf" srcId="{D7026AA4-8C81-456F-B99F-C4ACBCBDD65E}" destId="{D3536303-AC45-4D42-B008-1F7185A7B5A1}" srcOrd="0" destOrd="0" presId="urn:microsoft.com/office/officeart/2005/8/layout/hierarchy2"/>
-    <dgm:cxn modelId="{AFCF6223-55D7-4D2F-941D-BA3E166F002B}" type="presOf" srcId="{786A7877-3964-40DC-BD36-058D3FED8380}" destId="{ADA3D404-BC01-44C6-A66F-1AE32B43F003}" srcOrd="1" destOrd="0" presId="urn:microsoft.com/office/officeart/2005/8/layout/hierarchy2"/>
-    <dgm:cxn modelId="{E14B0C5E-F123-4576-B60C-AA80944689B0}" type="presOf" srcId="{C086F9B5-7CA2-4999-A228-76042C98631C}" destId="{63553B4D-6C37-425F-9996-3DE23AA0D8E1}" srcOrd="0" destOrd="0" presId="urn:microsoft.com/office/officeart/2005/8/layout/hierarchy2"/>
+    <dgm:cxn modelId="{6DB55FE6-3E1E-4C8B-A666-1A08632BFA0C}" type="presOf" srcId="{3D5117B7-1185-4320-9A2A-528D54B18428}" destId="{0C62FF27-6523-4069-81B8-FD70223ABAAA}" srcOrd="0" destOrd="0" presId="urn:microsoft.com/office/officeart/2005/8/layout/hierarchy2"/>
     <dgm:cxn modelId="{35372527-F73F-432E-ADA4-07772B8F6B74}" srcId="{4BC9D1D2-366C-4467-AD49-115829CC4761}" destId="{F4AD95ED-80AF-4366-85D5-FCED8BC94410}" srcOrd="3" destOrd="0" parTransId="{D7026AA4-8C81-456F-B99F-C4ACBCBDD65E}" sibTransId="{8283AE71-91FD-4988-A915-EBA9C9A6E7B6}"/>
-    <dgm:cxn modelId="{3EDBC563-D4C6-4517-92AE-BB97A47C29A3}" type="presOf" srcId="{6F556CDB-36CF-4601-B719-2191D4307D3B}" destId="{D252F117-95A8-4317-9BCC-1BF2D90A90E8}" srcOrd="0" destOrd="0" presId="urn:microsoft.com/office/officeart/2005/8/layout/hierarchy2"/>
-    <dgm:cxn modelId="{C1F21D53-0BF1-43DA-B3B3-EF1D2AC52BEC}" type="presOf" srcId="{D9430EEF-E884-48F6-AD5C-1F9E7ECFD8B6}" destId="{2C2F9879-D6D7-4ED7-8B2E-DFCF7BCE74CA}" srcOrd="0" destOrd="0" presId="urn:microsoft.com/office/officeart/2005/8/layout/hierarchy2"/>
+    <dgm:cxn modelId="{432BE86E-2BCF-406A-BFF6-E5BB430AAFDF}" type="presOf" srcId="{4BC9D1D2-366C-4467-AD49-115829CC4761}" destId="{3D02EB9F-90C1-4514-A447-7A182DB52D55}" srcOrd="0" destOrd="0" presId="urn:microsoft.com/office/officeart/2005/8/layout/hierarchy2"/>
+    <dgm:cxn modelId="{3104DE8D-722D-477E-A8B9-146EA5F9F143}" type="presOf" srcId="{D9430EEF-E884-48F6-AD5C-1F9E7ECFD8B6}" destId="{2275B310-7EC0-4D47-92E8-FD9F99FF7C29}" srcOrd="1" destOrd="0" presId="urn:microsoft.com/office/officeart/2005/8/layout/hierarchy2"/>
     <dgm:cxn modelId="{CD2EE717-395F-40E0-8C49-8B37BFB2F0CE}" srcId="{3D326954-D8F3-4A50-9807-9C73DC26F225}" destId="{A4E72756-C958-4037-A664-D719E1C1E003}" srcOrd="0" destOrd="0" parTransId="{86B1AE10-888B-4A54-A6B9-E91489917C6E}" sibTransId="{F515AFF4-9006-42C8-8852-5CE25389E00B}"/>
-    <dgm:cxn modelId="{73C0FDA8-E0DF-4002-AAB9-F509439820BA}" type="presOf" srcId="{3D5117B7-1185-4320-9A2A-528D54B18428}" destId="{0C62FF27-6523-4069-81B8-FD70223ABAAA}" srcOrd="0" destOrd="0" presId="urn:microsoft.com/office/officeart/2005/8/layout/hierarchy2"/>
-    <dgm:cxn modelId="{DCC764D2-764E-446B-9FEC-DFEDCC50D946}" type="presOf" srcId="{A2F8732D-97E9-4A00-BEFB-AD838084E84D}" destId="{080F0044-FF7F-4B18-94AF-3C33E8393ED8}" srcOrd="0" destOrd="0" presId="urn:microsoft.com/office/officeart/2005/8/layout/hierarchy2"/>
-    <dgm:cxn modelId="{15D3BEFD-881D-43CA-811C-6F1FF08B7D2E}" type="presOf" srcId="{0FD2F8BC-89D1-4A6F-BBB5-017028F66DEC}" destId="{8F2C9493-92E7-4333-AA35-E69AECD43044}" srcOrd="1" destOrd="0" presId="urn:microsoft.com/office/officeart/2005/8/layout/hierarchy2"/>
-    <dgm:cxn modelId="{D9231AE5-732A-4AE4-B25A-BD47B4DDBC6A}" type="presOf" srcId="{A4E72756-C958-4037-A664-D719E1C1E003}" destId="{AFA90631-9D5C-4F14-87E8-87DCF2D21615}" srcOrd="0" destOrd="0" presId="urn:microsoft.com/office/officeart/2005/8/layout/hierarchy2"/>
+    <dgm:cxn modelId="{82F5BD2C-7718-4F9C-B031-C6621FC6FBB4}" type="presOf" srcId="{A4E72756-C958-4037-A664-D719E1C1E003}" destId="{AFA90631-9D5C-4F14-87E8-87DCF2D21615}" srcOrd="0" destOrd="0" presId="urn:microsoft.com/office/officeart/2005/8/layout/hierarchy2"/>
+    <dgm:cxn modelId="{2539FE9C-0D2D-43F0-B100-9791DAF524CF}" type="presOf" srcId="{86B1AE10-888B-4A54-A6B9-E91489917C6E}" destId="{D789D313-5584-4980-939B-717212712BF5}" srcOrd="1" destOrd="0" presId="urn:microsoft.com/office/officeart/2005/8/layout/hierarchy2"/>
+    <dgm:cxn modelId="{CF29360A-74D8-4094-975F-AB81FB06CD43}" type="presOf" srcId="{C086F9B5-7CA2-4999-A228-76042C98631C}" destId="{63553B4D-6C37-425F-9996-3DE23AA0D8E1}" srcOrd="0" destOrd="0" presId="urn:microsoft.com/office/officeart/2005/8/layout/hierarchy2"/>
+    <dgm:cxn modelId="{6C4DA05D-0D85-4131-876D-CE35778F5656}" type="presOf" srcId="{0FD2F8BC-89D1-4A6F-BBB5-017028F66DEC}" destId="{8F2C9493-92E7-4333-AA35-E69AECD43044}" srcOrd="1" destOrd="0" presId="urn:microsoft.com/office/officeart/2005/8/layout/hierarchy2"/>
+    <dgm:cxn modelId="{4E6D5D91-34B9-4A25-A96A-C8E53AA4F9B3}" type="presOf" srcId="{A2F8732D-97E9-4A00-BEFB-AD838084E84D}" destId="{080F0044-FF7F-4B18-94AF-3C33E8393ED8}" srcOrd="0" destOrd="0" presId="urn:microsoft.com/office/officeart/2005/8/layout/hierarchy2"/>
+    <dgm:cxn modelId="{7F1972CB-59DB-4545-B460-BE6BEC17F854}" type="presOf" srcId="{D7026AA4-8C81-456F-B99F-C4ACBCBDD65E}" destId="{C2954993-483E-415E-B821-D57006AB9F6E}" srcOrd="1" destOrd="0" presId="urn:microsoft.com/office/officeart/2005/8/layout/hierarchy2"/>
+    <dgm:cxn modelId="{4E1E180F-229D-4DB5-8396-942592BF2A8F}" type="presOf" srcId="{F4AD95ED-80AF-4366-85D5-FCED8BC94410}" destId="{92CEB5B5-8F84-470D-BA75-F9F6A8546651}" srcOrd="0" destOrd="0" presId="urn:microsoft.com/office/officeart/2005/8/layout/hierarchy2"/>
+    <dgm:cxn modelId="{7D68DE3B-7CE5-4E44-BF99-1D94EC5E60C8}" type="presOf" srcId="{591086E5-3CB7-431D-AFBE-574B4EFEDDFF}" destId="{97F904A7-09ED-47A5-AE11-B191BFC696A7}" srcOrd="1" destOrd="0" presId="urn:microsoft.com/office/officeart/2005/8/layout/hierarchy2"/>
     <dgm:cxn modelId="{90E269D7-09A1-42B7-809A-8813FDE9EF11}" srcId="{4BC9D1D2-366C-4467-AD49-115829CC4761}" destId="{C086F9B5-7CA2-4999-A228-76042C98631C}" srcOrd="1" destOrd="0" parTransId="{786A7877-3964-40DC-BD36-058D3FED8380}" sibTransId="{6BB1F32D-94E5-4B7B-BCEE-A58D4CD8665C}"/>
     <dgm:cxn modelId="{527BC5EF-1C51-4920-B190-8C589677FE7F}" srcId="{4BC9D1D2-366C-4467-AD49-115829CC4761}" destId="{A2F8732D-97E9-4A00-BEFB-AD838084E84D}" srcOrd="2" destOrd="0" parTransId="{0FD2F8BC-89D1-4A6F-BBB5-017028F66DEC}" sibTransId="{B27343D5-5049-4D0C-AF50-4B7D844D0FF4}"/>
-    <dgm:cxn modelId="{7922E30C-972A-4A3A-B3A1-6CD1C1E1D86D}" type="presOf" srcId="{3D326954-D8F3-4A50-9807-9C73DC26F225}" destId="{27C67132-0040-43D6-9FE9-34B800A5595E}" srcOrd="0" destOrd="0" presId="urn:microsoft.com/office/officeart/2005/8/layout/hierarchy2"/>
-    <dgm:cxn modelId="{D3C37FAC-AACB-427C-B5DD-A0820EC15EED}" type="presOf" srcId="{786A7877-3964-40DC-BD36-058D3FED8380}" destId="{A771428D-2DBF-4F58-967A-E9E4010E3F0E}" srcOrd="0" destOrd="0" presId="urn:microsoft.com/office/officeart/2005/8/layout/hierarchy2"/>
-    <dgm:cxn modelId="{E1A45C60-84AF-4BDF-B4CD-BBD737774583}" type="presParOf" srcId="{D252F117-95A8-4317-9BCC-1BF2D90A90E8}" destId="{815266D4-62CE-494D-9BDE-23861E197AD0}" srcOrd="0" destOrd="0" presId="urn:microsoft.com/office/officeart/2005/8/layout/hierarchy2"/>
-    <dgm:cxn modelId="{50FE716A-9C6B-4466-9261-42C62D85A205}" type="presParOf" srcId="{815266D4-62CE-494D-9BDE-23861E197AD0}" destId="{27C67132-0040-43D6-9FE9-34B800A5595E}" srcOrd="0" destOrd="0" presId="urn:microsoft.com/office/officeart/2005/8/layout/hierarchy2"/>
-    <dgm:cxn modelId="{DBBAAA0F-C0C1-46B4-99F1-29646972CC61}" type="presParOf" srcId="{815266D4-62CE-494D-9BDE-23861E197AD0}" destId="{1552C717-C815-4123-9B63-F44B3E97683B}" srcOrd="1" destOrd="0" presId="urn:microsoft.com/office/officeart/2005/8/layout/hierarchy2"/>
-    <dgm:cxn modelId="{76E0B23A-8799-47C7-8D32-83B29D3C8DC3}" type="presParOf" srcId="{1552C717-C815-4123-9B63-F44B3E97683B}" destId="{BF77AD1B-7ED4-4DB7-9EC9-C16AC28E302C}" srcOrd="0" destOrd="0" presId="urn:microsoft.com/office/officeart/2005/8/layout/hierarchy2"/>
-    <dgm:cxn modelId="{B3489E7C-B480-438B-A6AD-C93565288661}" type="presParOf" srcId="{BF77AD1B-7ED4-4DB7-9EC9-C16AC28E302C}" destId="{D789D313-5584-4980-939B-717212712BF5}" srcOrd="0" destOrd="0" presId="urn:microsoft.com/office/officeart/2005/8/layout/hierarchy2"/>
-    <dgm:cxn modelId="{3FB76C9B-7B7B-438B-B372-0308267761DD}" type="presParOf" srcId="{1552C717-C815-4123-9B63-F44B3E97683B}" destId="{9D15B2BB-3E00-4C58-B722-852593BA6198}" srcOrd="1" destOrd="0" presId="urn:microsoft.com/office/officeart/2005/8/layout/hierarchy2"/>
-    <dgm:cxn modelId="{11093DC2-3E03-4EDF-B0CE-9A29E3E4C021}" type="presParOf" srcId="{9D15B2BB-3E00-4C58-B722-852593BA6198}" destId="{AFA90631-9D5C-4F14-87E8-87DCF2D21615}" srcOrd="0" destOrd="0" presId="urn:microsoft.com/office/officeart/2005/8/layout/hierarchy2"/>
-    <dgm:cxn modelId="{FB8EEA54-0321-47FF-B018-BA9928BDC8D5}" type="presParOf" srcId="{9D15B2BB-3E00-4C58-B722-852593BA6198}" destId="{F4C553F4-3D6C-4E46-8F12-EEDE94279365}" srcOrd="1" destOrd="0" presId="urn:microsoft.com/office/officeart/2005/8/layout/hierarchy2"/>
-    <dgm:cxn modelId="{7CD758B7-0397-4271-9856-C26DD3262D34}" type="presParOf" srcId="{F4C553F4-3D6C-4E46-8F12-EEDE94279365}" destId="{CA3C065A-C516-4235-914B-E7477FFE6C11}" srcOrd="0" destOrd="0" presId="urn:microsoft.com/office/officeart/2005/8/layout/hierarchy2"/>
-    <dgm:cxn modelId="{E0DF3A17-BB58-4499-BCBC-70A2E100D2A5}" type="presParOf" srcId="{CA3C065A-C516-4235-914B-E7477FFE6C11}" destId="{97F904A7-09ED-47A5-AE11-B191BFC696A7}" srcOrd="0" destOrd="0" presId="urn:microsoft.com/office/officeart/2005/8/layout/hierarchy2"/>
-    <dgm:cxn modelId="{EF3921B9-2593-463C-BA36-27CF6E3F5852}" type="presParOf" srcId="{F4C553F4-3D6C-4E46-8F12-EEDE94279365}" destId="{B1EA298C-A1C2-4DAB-90CB-053AF226D880}" srcOrd="1" destOrd="0" presId="urn:microsoft.com/office/officeart/2005/8/layout/hierarchy2"/>
-    <dgm:cxn modelId="{FE386765-EB25-4C76-9C4E-39720C2431F6}" type="presParOf" srcId="{B1EA298C-A1C2-4DAB-90CB-053AF226D880}" destId="{3D02EB9F-90C1-4514-A447-7A182DB52D55}" srcOrd="0" destOrd="0" presId="urn:microsoft.com/office/officeart/2005/8/layout/hierarchy2"/>
-    <dgm:cxn modelId="{F2D079D1-B32D-4E65-915D-17F9CF7FE0B9}" type="presParOf" srcId="{B1EA298C-A1C2-4DAB-90CB-053AF226D880}" destId="{4C4B74A9-6D28-4FEE-8606-6FA26B46D7FE}" srcOrd="1" destOrd="0" presId="urn:microsoft.com/office/officeart/2005/8/layout/hierarchy2"/>
-    <dgm:cxn modelId="{46E154F9-D5CD-4859-BC5C-00251D4812DB}" type="presParOf" srcId="{4C4B74A9-6D28-4FEE-8606-6FA26B46D7FE}" destId="{2C2F9879-D6D7-4ED7-8B2E-DFCF7BCE74CA}" srcOrd="0" destOrd="0" presId="urn:microsoft.com/office/officeart/2005/8/layout/hierarchy2"/>
-    <dgm:cxn modelId="{7FDFF891-2263-43CF-B407-2704DCE4E768}" type="presParOf" srcId="{2C2F9879-D6D7-4ED7-8B2E-DFCF7BCE74CA}" destId="{2275B310-7EC0-4D47-92E8-FD9F99FF7C29}" srcOrd="0" destOrd="0" presId="urn:microsoft.com/office/officeart/2005/8/layout/hierarchy2"/>
-    <dgm:cxn modelId="{397E0171-2E34-4A32-BA93-D1DA2B3E844A}" type="presParOf" srcId="{4C4B74A9-6D28-4FEE-8606-6FA26B46D7FE}" destId="{80339217-A28A-400C-A636-3E747A1EA0D4}" srcOrd="1" destOrd="0" presId="urn:microsoft.com/office/officeart/2005/8/layout/hierarchy2"/>
-    <dgm:cxn modelId="{F06505E0-B21E-4F1E-B6E5-2235EA77C79C}" type="presParOf" srcId="{80339217-A28A-400C-A636-3E747A1EA0D4}" destId="{0C62FF27-6523-4069-81B8-FD70223ABAAA}" srcOrd="0" destOrd="0" presId="urn:microsoft.com/office/officeart/2005/8/layout/hierarchy2"/>
-    <dgm:cxn modelId="{6798760E-BEE0-4915-B637-1D79D9959ACD}" type="presParOf" srcId="{80339217-A28A-400C-A636-3E747A1EA0D4}" destId="{E78BBF6D-1E29-4899-B91C-35767DC740F7}" srcOrd="1" destOrd="0" presId="urn:microsoft.com/office/officeart/2005/8/layout/hierarchy2"/>
-    <dgm:cxn modelId="{B8B0C195-61C7-4A70-8251-D6C68ECFF765}" type="presParOf" srcId="{4C4B74A9-6D28-4FEE-8606-6FA26B46D7FE}" destId="{A771428D-2DBF-4F58-967A-E9E4010E3F0E}" srcOrd="2" destOrd="0" presId="urn:microsoft.com/office/officeart/2005/8/layout/hierarchy2"/>
-    <dgm:cxn modelId="{55B40812-36E3-4BEA-9C91-9EC8746ACC18}" type="presParOf" srcId="{A771428D-2DBF-4F58-967A-E9E4010E3F0E}" destId="{ADA3D404-BC01-44C6-A66F-1AE32B43F003}" srcOrd="0" destOrd="0" presId="urn:microsoft.com/office/officeart/2005/8/layout/hierarchy2"/>
-    <dgm:cxn modelId="{4A0DF290-5925-443C-9D52-4F9CEFD1F401}" type="presParOf" srcId="{4C4B74A9-6D28-4FEE-8606-6FA26B46D7FE}" destId="{7722AB21-D902-4A6A-BC00-3C9520AF3E1A}" srcOrd="3" destOrd="0" presId="urn:microsoft.com/office/officeart/2005/8/layout/hierarchy2"/>
-    <dgm:cxn modelId="{7D3EC332-0A5F-4780-BD36-60F06B535D48}" type="presParOf" srcId="{7722AB21-D902-4A6A-BC00-3C9520AF3E1A}" destId="{63553B4D-6C37-425F-9996-3DE23AA0D8E1}" srcOrd="0" destOrd="0" presId="urn:microsoft.com/office/officeart/2005/8/layout/hierarchy2"/>
-    <dgm:cxn modelId="{D639516A-9AB3-40E8-AEBA-2F25124F972B}" type="presParOf" srcId="{7722AB21-D902-4A6A-BC00-3C9520AF3E1A}" destId="{956E61B9-E169-436D-863A-7FCFF7B0E1B1}" srcOrd="1" destOrd="0" presId="urn:microsoft.com/office/officeart/2005/8/layout/hierarchy2"/>
-    <dgm:cxn modelId="{4BB77A3D-A982-4FDA-98AD-B60F737BED72}" type="presParOf" srcId="{4C4B74A9-6D28-4FEE-8606-6FA26B46D7FE}" destId="{155C00BA-EEFF-4C4A-B5A7-31C20DD38225}" srcOrd="4" destOrd="0" presId="urn:microsoft.com/office/officeart/2005/8/layout/hierarchy2"/>
-    <dgm:cxn modelId="{F5297824-7042-417B-9ACA-FB6D7956117A}" type="presParOf" srcId="{155C00BA-EEFF-4C4A-B5A7-31C20DD38225}" destId="{8F2C9493-92E7-4333-AA35-E69AECD43044}" srcOrd="0" destOrd="0" presId="urn:microsoft.com/office/officeart/2005/8/layout/hierarchy2"/>
-    <dgm:cxn modelId="{D5DE3754-26DD-4114-80F4-669D12479926}" type="presParOf" srcId="{4C4B74A9-6D28-4FEE-8606-6FA26B46D7FE}" destId="{32E7E577-613E-4349-BEF6-A27880013D02}" srcOrd="5" destOrd="0" presId="urn:microsoft.com/office/officeart/2005/8/layout/hierarchy2"/>
-    <dgm:cxn modelId="{36FC3D04-7744-4AA9-B895-2BA3D478E0D0}" type="presParOf" srcId="{32E7E577-613E-4349-BEF6-A27880013D02}" destId="{080F0044-FF7F-4B18-94AF-3C33E8393ED8}" srcOrd="0" destOrd="0" presId="urn:microsoft.com/office/officeart/2005/8/layout/hierarchy2"/>
-    <dgm:cxn modelId="{D4AC8243-4BFD-4082-AABA-91CE93FD413F}" type="presParOf" srcId="{32E7E577-613E-4349-BEF6-A27880013D02}" destId="{CEE81F7B-18B0-4E83-A5E7-0759F3655AB9}" srcOrd="1" destOrd="0" presId="urn:microsoft.com/office/officeart/2005/8/layout/hierarchy2"/>
-    <dgm:cxn modelId="{0E7AFD93-CB0B-4B87-BDB2-7BEBC407F454}" type="presParOf" srcId="{4C4B74A9-6D28-4FEE-8606-6FA26B46D7FE}" destId="{D3536303-AC45-4D42-B008-1F7185A7B5A1}" srcOrd="6" destOrd="0" presId="urn:microsoft.com/office/officeart/2005/8/layout/hierarchy2"/>
-    <dgm:cxn modelId="{96646076-51B4-47B3-98A3-98C6B9E84876}" type="presParOf" srcId="{D3536303-AC45-4D42-B008-1F7185A7B5A1}" destId="{C2954993-483E-415E-B821-D57006AB9F6E}" srcOrd="0" destOrd="0" presId="urn:microsoft.com/office/officeart/2005/8/layout/hierarchy2"/>
-    <dgm:cxn modelId="{5649A225-F324-4A87-997B-EDFBF2FEF40B}" type="presParOf" srcId="{4C4B74A9-6D28-4FEE-8606-6FA26B46D7FE}" destId="{B4BB2B3C-9AC5-4DD2-BBC9-75498A7C30C3}" srcOrd="7" destOrd="0" presId="urn:microsoft.com/office/officeart/2005/8/layout/hierarchy2"/>
-    <dgm:cxn modelId="{25244105-40C1-4F1D-BA66-36203A49D193}" type="presParOf" srcId="{B4BB2B3C-9AC5-4DD2-BBC9-75498A7C30C3}" destId="{92CEB5B5-8F84-470D-BA75-F9F6A8546651}" srcOrd="0" destOrd="0" presId="urn:microsoft.com/office/officeart/2005/8/layout/hierarchy2"/>
-    <dgm:cxn modelId="{7BF50608-1C48-4BD3-9785-073621761779}" type="presParOf" srcId="{B4BB2B3C-9AC5-4DD2-BBC9-75498A7C30C3}" destId="{BA1E8AD7-A022-4D29-ADDA-AF59224119A4}" srcOrd="1" destOrd="0" presId="urn:microsoft.com/office/officeart/2005/8/layout/hierarchy2"/>
+    <dgm:cxn modelId="{23C3FC1F-0E76-47D8-ADF8-273E31BE21D0}" type="presOf" srcId="{86B1AE10-888B-4A54-A6B9-E91489917C6E}" destId="{BF77AD1B-7ED4-4DB7-9EC9-C16AC28E302C}" srcOrd="0" destOrd="0" presId="urn:microsoft.com/office/officeart/2005/8/layout/hierarchy2"/>
+    <dgm:cxn modelId="{5A08C7FB-6A78-48AB-9620-078CE47DED83}" type="presOf" srcId="{6F556CDB-36CF-4601-B719-2191D4307D3B}" destId="{D252F117-95A8-4317-9BCC-1BF2D90A90E8}" srcOrd="0" destOrd="0" presId="urn:microsoft.com/office/officeart/2005/8/layout/hierarchy2"/>
+    <dgm:cxn modelId="{42752D3E-63C7-4247-BD86-8FABE1CBBE90}" type="presOf" srcId="{3D326954-D8F3-4A50-9807-9C73DC26F225}" destId="{27C67132-0040-43D6-9FE9-34B800A5595E}" srcOrd="0" destOrd="0" presId="urn:microsoft.com/office/officeart/2005/8/layout/hierarchy2"/>
+    <dgm:cxn modelId="{CE13ADEC-C243-420F-B012-EF840E1DACFE}" type="presParOf" srcId="{D252F117-95A8-4317-9BCC-1BF2D90A90E8}" destId="{815266D4-62CE-494D-9BDE-23861E197AD0}" srcOrd="0" destOrd="0" presId="urn:microsoft.com/office/officeart/2005/8/layout/hierarchy2"/>
+    <dgm:cxn modelId="{6E6CFCA1-A387-483B-8BE9-F9906BA4A6D2}" type="presParOf" srcId="{815266D4-62CE-494D-9BDE-23861E197AD0}" destId="{27C67132-0040-43D6-9FE9-34B800A5595E}" srcOrd="0" destOrd="0" presId="urn:microsoft.com/office/officeart/2005/8/layout/hierarchy2"/>
+    <dgm:cxn modelId="{A294A320-42EC-4A3C-A677-F12193C540C9}" type="presParOf" srcId="{815266D4-62CE-494D-9BDE-23861E197AD0}" destId="{1552C717-C815-4123-9B63-F44B3E97683B}" srcOrd="1" destOrd="0" presId="urn:microsoft.com/office/officeart/2005/8/layout/hierarchy2"/>
+    <dgm:cxn modelId="{0F930DD4-729F-4D72-B7A4-7388417FA828}" type="presParOf" srcId="{1552C717-C815-4123-9B63-F44B3E97683B}" destId="{BF77AD1B-7ED4-4DB7-9EC9-C16AC28E302C}" srcOrd="0" destOrd="0" presId="urn:microsoft.com/office/officeart/2005/8/layout/hierarchy2"/>
+    <dgm:cxn modelId="{5AA153E6-C5D0-4381-80F5-365D77CDA049}" type="presParOf" srcId="{BF77AD1B-7ED4-4DB7-9EC9-C16AC28E302C}" destId="{D789D313-5584-4980-939B-717212712BF5}" srcOrd="0" destOrd="0" presId="urn:microsoft.com/office/officeart/2005/8/layout/hierarchy2"/>
+    <dgm:cxn modelId="{EFAD8B19-14A4-4530-97D3-34C8CD20564A}" type="presParOf" srcId="{1552C717-C815-4123-9B63-F44B3E97683B}" destId="{9D15B2BB-3E00-4C58-B722-852593BA6198}" srcOrd="1" destOrd="0" presId="urn:microsoft.com/office/officeart/2005/8/layout/hierarchy2"/>
+    <dgm:cxn modelId="{CF64B773-FF5C-4E2F-BCF4-8DC39EFAC3DC}" type="presParOf" srcId="{9D15B2BB-3E00-4C58-B722-852593BA6198}" destId="{AFA90631-9D5C-4F14-87E8-87DCF2D21615}" srcOrd="0" destOrd="0" presId="urn:microsoft.com/office/officeart/2005/8/layout/hierarchy2"/>
+    <dgm:cxn modelId="{106CDC4F-2746-4E4A-8017-21E72438489B}" type="presParOf" srcId="{9D15B2BB-3E00-4C58-B722-852593BA6198}" destId="{F4C553F4-3D6C-4E46-8F12-EEDE94279365}" srcOrd="1" destOrd="0" presId="urn:microsoft.com/office/officeart/2005/8/layout/hierarchy2"/>
+    <dgm:cxn modelId="{2C06A787-38CF-4797-A2DB-9CF3C7A816A3}" type="presParOf" srcId="{F4C553F4-3D6C-4E46-8F12-EEDE94279365}" destId="{CA3C065A-C516-4235-914B-E7477FFE6C11}" srcOrd="0" destOrd="0" presId="urn:microsoft.com/office/officeart/2005/8/layout/hierarchy2"/>
+    <dgm:cxn modelId="{27F82F64-B34B-4C7B-AB8F-F028605F361D}" type="presParOf" srcId="{CA3C065A-C516-4235-914B-E7477FFE6C11}" destId="{97F904A7-09ED-47A5-AE11-B191BFC696A7}" srcOrd="0" destOrd="0" presId="urn:microsoft.com/office/officeart/2005/8/layout/hierarchy2"/>
+    <dgm:cxn modelId="{CBA42B1D-B5FE-4176-AF69-1BDA0D0D0846}" type="presParOf" srcId="{F4C553F4-3D6C-4E46-8F12-EEDE94279365}" destId="{B1EA298C-A1C2-4DAB-90CB-053AF226D880}" srcOrd="1" destOrd="0" presId="urn:microsoft.com/office/officeart/2005/8/layout/hierarchy2"/>
+    <dgm:cxn modelId="{7F914498-ECC1-4B9E-9DAF-1D12D92850D0}" type="presParOf" srcId="{B1EA298C-A1C2-4DAB-90CB-053AF226D880}" destId="{3D02EB9F-90C1-4514-A447-7A182DB52D55}" srcOrd="0" destOrd="0" presId="urn:microsoft.com/office/officeart/2005/8/layout/hierarchy2"/>
+    <dgm:cxn modelId="{956B0703-660A-4901-96C0-B51095492020}" type="presParOf" srcId="{B1EA298C-A1C2-4DAB-90CB-053AF226D880}" destId="{4C4B74A9-6D28-4FEE-8606-6FA26B46D7FE}" srcOrd="1" destOrd="0" presId="urn:microsoft.com/office/officeart/2005/8/layout/hierarchy2"/>
+    <dgm:cxn modelId="{29B137DD-33F3-4916-A47E-3B53EFD06A8A}" type="presParOf" srcId="{4C4B74A9-6D28-4FEE-8606-6FA26B46D7FE}" destId="{2C2F9879-D6D7-4ED7-8B2E-DFCF7BCE74CA}" srcOrd="0" destOrd="0" presId="urn:microsoft.com/office/officeart/2005/8/layout/hierarchy2"/>
+    <dgm:cxn modelId="{D288C5D6-D153-4CAB-B171-C106CD159A87}" type="presParOf" srcId="{2C2F9879-D6D7-4ED7-8B2E-DFCF7BCE74CA}" destId="{2275B310-7EC0-4D47-92E8-FD9F99FF7C29}" srcOrd="0" destOrd="0" presId="urn:microsoft.com/office/officeart/2005/8/layout/hierarchy2"/>
+    <dgm:cxn modelId="{BBED5E0D-DE87-462E-8500-D03B898DD522}" type="presParOf" srcId="{4C4B74A9-6D28-4FEE-8606-6FA26B46D7FE}" destId="{80339217-A28A-400C-A636-3E747A1EA0D4}" srcOrd="1" destOrd="0" presId="urn:microsoft.com/office/officeart/2005/8/layout/hierarchy2"/>
+    <dgm:cxn modelId="{986B62DF-864F-4CF2-8502-9B086A0C7ECE}" type="presParOf" srcId="{80339217-A28A-400C-A636-3E747A1EA0D4}" destId="{0C62FF27-6523-4069-81B8-FD70223ABAAA}" srcOrd="0" destOrd="0" presId="urn:microsoft.com/office/officeart/2005/8/layout/hierarchy2"/>
+    <dgm:cxn modelId="{042C70C4-E52A-40EA-83EE-92F2AA4D089E}" type="presParOf" srcId="{80339217-A28A-400C-A636-3E747A1EA0D4}" destId="{E78BBF6D-1E29-4899-B91C-35767DC740F7}" srcOrd="1" destOrd="0" presId="urn:microsoft.com/office/officeart/2005/8/layout/hierarchy2"/>
+    <dgm:cxn modelId="{40DA2B00-02E4-49F3-A8B6-7F4CD6281521}" type="presParOf" srcId="{4C4B74A9-6D28-4FEE-8606-6FA26B46D7FE}" destId="{A771428D-2DBF-4F58-967A-E9E4010E3F0E}" srcOrd="2" destOrd="0" presId="urn:microsoft.com/office/officeart/2005/8/layout/hierarchy2"/>
+    <dgm:cxn modelId="{7F79B8F9-8C3D-485B-90D2-F75B1B10B82D}" type="presParOf" srcId="{A771428D-2DBF-4F58-967A-E9E4010E3F0E}" destId="{ADA3D404-BC01-44C6-A66F-1AE32B43F003}" srcOrd="0" destOrd="0" presId="urn:microsoft.com/office/officeart/2005/8/layout/hierarchy2"/>
+    <dgm:cxn modelId="{C2FA07B5-A1D0-4BB4-96A3-952A058F9F4D}" type="presParOf" srcId="{4C4B74A9-6D28-4FEE-8606-6FA26B46D7FE}" destId="{7722AB21-D902-4A6A-BC00-3C9520AF3E1A}" srcOrd="3" destOrd="0" presId="urn:microsoft.com/office/officeart/2005/8/layout/hierarchy2"/>
+    <dgm:cxn modelId="{05D379BB-0F5A-42D5-8FBE-4540F6B82051}" type="presParOf" srcId="{7722AB21-D902-4A6A-BC00-3C9520AF3E1A}" destId="{63553B4D-6C37-425F-9996-3DE23AA0D8E1}" srcOrd="0" destOrd="0" presId="urn:microsoft.com/office/officeart/2005/8/layout/hierarchy2"/>
+    <dgm:cxn modelId="{86478048-515C-4017-9F27-DBB2671FC881}" type="presParOf" srcId="{7722AB21-D902-4A6A-BC00-3C9520AF3E1A}" destId="{956E61B9-E169-436D-863A-7FCFF7B0E1B1}" srcOrd="1" destOrd="0" presId="urn:microsoft.com/office/officeart/2005/8/layout/hierarchy2"/>
+    <dgm:cxn modelId="{9D8F1DE4-D9DD-4A0E-96B7-83ECA295C463}" type="presParOf" srcId="{4C4B74A9-6D28-4FEE-8606-6FA26B46D7FE}" destId="{155C00BA-EEFF-4C4A-B5A7-31C20DD38225}" srcOrd="4" destOrd="0" presId="urn:microsoft.com/office/officeart/2005/8/layout/hierarchy2"/>
+    <dgm:cxn modelId="{CBB73537-3257-41D0-BF59-A080425AD342}" type="presParOf" srcId="{155C00BA-EEFF-4C4A-B5A7-31C20DD38225}" destId="{8F2C9493-92E7-4333-AA35-E69AECD43044}" srcOrd="0" destOrd="0" presId="urn:microsoft.com/office/officeart/2005/8/layout/hierarchy2"/>
+    <dgm:cxn modelId="{641627C7-BA45-4B1D-AF80-ECBA9B2CC409}" type="presParOf" srcId="{4C4B74A9-6D28-4FEE-8606-6FA26B46D7FE}" destId="{32E7E577-613E-4349-BEF6-A27880013D02}" srcOrd="5" destOrd="0" presId="urn:microsoft.com/office/officeart/2005/8/layout/hierarchy2"/>
+    <dgm:cxn modelId="{C476450F-799A-4763-B604-19EF242F64DB}" type="presParOf" srcId="{32E7E577-613E-4349-BEF6-A27880013D02}" destId="{080F0044-FF7F-4B18-94AF-3C33E8393ED8}" srcOrd="0" destOrd="0" presId="urn:microsoft.com/office/officeart/2005/8/layout/hierarchy2"/>
+    <dgm:cxn modelId="{D46A1754-19E5-45FE-B774-235025B4A874}" type="presParOf" srcId="{32E7E577-613E-4349-BEF6-A27880013D02}" destId="{CEE81F7B-18B0-4E83-A5E7-0759F3655AB9}" srcOrd="1" destOrd="0" presId="urn:microsoft.com/office/officeart/2005/8/layout/hierarchy2"/>
+    <dgm:cxn modelId="{4B7471AF-B38B-4660-84BF-9804818C70F0}" type="presParOf" srcId="{4C4B74A9-6D28-4FEE-8606-6FA26B46D7FE}" destId="{D3536303-AC45-4D42-B008-1F7185A7B5A1}" srcOrd="6" destOrd="0" presId="urn:microsoft.com/office/officeart/2005/8/layout/hierarchy2"/>
+    <dgm:cxn modelId="{439BF417-3254-4974-8AD9-D7315D36BAE7}" type="presParOf" srcId="{D3536303-AC45-4D42-B008-1F7185A7B5A1}" destId="{C2954993-483E-415E-B821-D57006AB9F6E}" srcOrd="0" destOrd="0" presId="urn:microsoft.com/office/officeart/2005/8/layout/hierarchy2"/>
+    <dgm:cxn modelId="{AE8E7B8A-9A5D-470D-BD94-D9549C398A7B}" type="presParOf" srcId="{4C4B74A9-6D28-4FEE-8606-6FA26B46D7FE}" destId="{B4BB2B3C-9AC5-4DD2-BBC9-75498A7C30C3}" srcOrd="7" destOrd="0" presId="urn:microsoft.com/office/officeart/2005/8/layout/hierarchy2"/>
+    <dgm:cxn modelId="{A1E42E51-8BA0-4D48-B324-8C4A300634B2}" type="presParOf" srcId="{B4BB2B3C-9AC5-4DD2-BBC9-75498A7C30C3}" destId="{92CEB5B5-8F84-470D-BA75-F9F6A8546651}" srcOrd="0" destOrd="0" presId="urn:microsoft.com/office/officeart/2005/8/layout/hierarchy2"/>
+    <dgm:cxn modelId="{C0858512-B805-47C2-8142-357EF0EAEB3E}" type="presParOf" srcId="{B4BB2B3C-9AC5-4DD2-BBC9-75498A7C30C3}" destId="{BA1E8AD7-A022-4D29-ADDA-AF59224119A4}" srcOrd="1" destOrd="0" presId="urn:microsoft.com/office/officeart/2005/8/layout/hierarchy2"/>
   </dgm:cxnLst>
   <dgm:bg/>
   <dgm:whole/>
@@ -21562,7 +21196,7 @@
 </file>
 
 <file path=customXml/itemProps1.xml><?xml version="1.0" encoding="utf-8"?>
-<ds:datastoreItem xmlns:ds="http://schemas.openxmlformats.org/officeDocument/2006/customXml" ds:itemID="{D203BFA8-1E23-4546-BC7E-F1EE42A7DECB}">
+<ds:datastoreItem xmlns:ds="http://schemas.openxmlformats.org/officeDocument/2006/customXml" ds:itemID="{B1656F2D-A29E-4281-8DB2-5ED4D3D6FDC1}">
   <ds:schemaRefs>
     <ds:schemaRef ds:uri="http://schemas.openxmlformats.org/officeDocument/2006/bibliography"/>
   </ds:schemaRefs>

</xml_diff>

<commit_message>
#analiza - kosmetczne zmiany
</commit_message>
<xml_diff>
--- a/doc/Analiza.docx
+++ b/doc/Analiza.docx
@@ -1,6 +1,6 @@
 
 <file path=word/document.xml><?xml version="1.0" encoding="utf-8"?>
-<w:document xmlns:wpc="http://schemas.microsoft.com/office/word/2010/wordprocessingCanvas" xmlns:mc="http://schemas.openxmlformats.org/markup-compatibility/2006" xmlns:o="urn:schemas-microsoft-com:office:office" xmlns:r="http://schemas.openxmlformats.org/officeDocument/2006/relationships" xmlns:m="http://schemas.openxmlformats.org/officeDocument/2006/math" xmlns:v="urn:schemas-microsoft-com:vml" xmlns:wp14="http://schemas.microsoft.com/office/word/2010/wordprocessingDrawing" xmlns:wp="http://schemas.openxmlformats.org/drawingml/2006/wordprocessingDrawing" xmlns:w10="urn:schemas-microsoft-com:office:word" xmlns:w="http://schemas.openxmlformats.org/wordprocessingml/2006/main" xmlns:w14="http://schemas.microsoft.com/office/word/2010/wordml" xmlns:w15="http://schemas.microsoft.com/office/word/2012/wordml" xmlns:wpg="http://schemas.microsoft.com/office/word/2010/wordprocessingGroup" xmlns:wpi="http://schemas.microsoft.com/office/word/2010/wordprocessingInk" xmlns:wne="http://schemas.microsoft.com/office/word/2006/wordml" xmlns:wps="http://schemas.microsoft.com/office/word/2010/wordprocessingShape" mc:Ignorable="w14 w15 wp14">
+<w:document xmlns:wpc="http://schemas.microsoft.com/office/word/2010/wordprocessingCanvas" xmlns:mc="http://schemas.openxmlformats.org/markup-compatibility/2006" xmlns:o="urn:schemas-microsoft-com:office:office" xmlns:r="http://schemas.openxmlformats.org/officeDocument/2006/relationships" xmlns:m="http://schemas.openxmlformats.org/officeDocument/2006/math" xmlns:v="urn:schemas-microsoft-com:vml" xmlns:wp14="http://schemas.microsoft.com/office/word/2010/wordprocessingDrawing" xmlns:wp="http://schemas.openxmlformats.org/drawingml/2006/wordprocessingDrawing" xmlns:w10="urn:schemas-microsoft-com:office:word" xmlns:w="http://schemas.openxmlformats.org/wordprocessingml/2006/main" xmlns:w14="http://schemas.microsoft.com/office/word/2010/wordml" xmlns:wpg="http://schemas.microsoft.com/office/word/2010/wordprocessingGroup" xmlns:wpi="http://schemas.microsoft.com/office/word/2010/wordprocessingInk" xmlns:wne="http://schemas.microsoft.com/office/word/2006/wordml" xmlns:wps="http://schemas.microsoft.com/office/word/2010/wordprocessingShape" mc:Ignorable="w14 wp14">
   <w:body>
     <w:tbl>
       <w:tblPr>
@@ -58,19 +58,11 @@
                 <w:lang w:val="pl-PL"/>
               </w:rPr>
             </w:pPr>
-            <w:proofErr w:type="spellStart"/>
             <w:r>
               <w:rPr>
                 <w:lang w:val="pl-PL"/>
               </w:rPr>
-              <w:t>Projket</w:t>
-            </w:r>
-            <w:proofErr w:type="spellEnd"/>
-            <w:r>
-              <w:rPr>
-                <w:lang w:val="pl-PL"/>
-              </w:rPr>
-              <w:t>:</w:t>
+              <w:t>Projket:</w:t>
             </w:r>
           </w:p>
         </w:tc>
@@ -305,30 +297,12 @@
                 <w:lang w:val="pl-PL"/>
               </w:rPr>
             </w:pPr>
-            <w:proofErr w:type="spellStart"/>
-            <w:proofErr w:type="gramStart"/>
             <w:r>
               <w:rPr>
                 <w:lang w:val="pl-PL"/>
               </w:rPr>
-              <w:t>doc</w:t>
-            </w:r>
-            <w:proofErr w:type="spellEnd"/>
-            <w:proofErr w:type="gramEnd"/>
-            <w:r>
-              <w:rPr>
-                <w:lang w:val="pl-PL"/>
-              </w:rPr>
-              <w:t>/Analiza.</w:t>
-            </w:r>
-            <w:proofErr w:type="gramStart"/>
-            <w:r>
-              <w:rPr>
-                <w:lang w:val="pl-PL"/>
-              </w:rPr>
-              <w:t>docx</w:t>
-            </w:r>
-            <w:proofErr w:type="gramEnd"/>
+              <w:t>doc/Analiza.docx</w:t>
+            </w:r>
           </w:p>
         </w:tc>
       </w:tr>
@@ -412,14 +386,12 @@
                 <w:lang w:val="pl-PL"/>
               </w:rPr>
             </w:pPr>
-            <w:proofErr w:type="gramStart"/>
             <w:r>
               <w:rPr>
                 <w:lang w:val="pl-PL"/>
               </w:rPr>
               <w:t>roboczy</w:t>
             </w:r>
-            <w:proofErr w:type="gramEnd"/>
           </w:p>
         </w:tc>
         <w:tc>
@@ -3443,19 +3415,11 @@
           <w:lang w:val="pl-PL"/>
         </w:rPr>
       </w:pPr>
-      <w:proofErr w:type="gramStart"/>
-      <w:r>
-        <w:rPr>
-          <w:lang w:val="pl-PL"/>
-        </w:rPr>
-        <w:t>forum</w:t>
-      </w:r>
-      <w:proofErr w:type="gramEnd"/>
-      <w:r>
-        <w:rPr>
-          <w:lang w:val="pl-PL"/>
-        </w:rPr>
-        <w:t>,</w:t>
+      <w:r>
+        <w:rPr>
+          <w:lang w:val="pl-PL"/>
+        </w:rPr>
+        <w:t>forum,</w:t>
       </w:r>
     </w:p>
     <w:p>
@@ -3469,19 +3433,11 @@
           <w:lang w:val="pl-PL"/>
         </w:rPr>
       </w:pPr>
-      <w:proofErr w:type="gramStart"/>
-      <w:r>
-        <w:rPr>
-          <w:lang w:val="pl-PL"/>
-        </w:rPr>
-        <w:t>stron</w:t>
-      </w:r>
-      <w:proofErr w:type="gramEnd"/>
-      <w:r>
-        <w:rPr>
-          <w:lang w:val="pl-PL"/>
-        </w:rPr>
-        <w:t xml:space="preserve"> informacyjnych,</w:t>
+      <w:r>
+        <w:rPr>
+          <w:lang w:val="pl-PL"/>
+        </w:rPr>
+        <w:t>stron informacyjnych,</w:t>
       </w:r>
     </w:p>
     <w:p>
@@ -3495,19 +3451,11 @@
           <w:lang w:val="pl-PL"/>
         </w:rPr>
       </w:pPr>
-      <w:proofErr w:type="gramStart"/>
-      <w:r>
-        <w:rPr>
-          <w:lang w:val="pl-PL"/>
-        </w:rPr>
-        <w:t>dydaktyki</w:t>
-      </w:r>
-      <w:proofErr w:type="gramEnd"/>
-      <w:r>
-        <w:rPr>
-          <w:lang w:val="pl-PL"/>
-        </w:rPr>
-        <w:t>,</w:t>
+      <w:r>
+        <w:rPr>
+          <w:lang w:val="pl-PL"/>
+        </w:rPr>
+        <w:t>dydaktyki,</w:t>
       </w:r>
     </w:p>
     <w:p>
@@ -3521,14 +3469,12 @@
           <w:lang w:val="pl-PL"/>
         </w:rPr>
       </w:pPr>
-      <w:proofErr w:type="gramStart"/>
       <w:r>
         <w:rPr>
           <w:lang w:val="pl-PL"/>
         </w:rPr>
         <w:t>administracyjny</w:t>
       </w:r>
-      <w:proofErr w:type="gramEnd"/>
       <w:r>
         <w:rPr>
           <w:lang w:val="pl-PL"/>
@@ -3652,14 +3598,12 @@
         </w:numPr>
         <w:spacing w:after="200" w:line="276" w:lineRule="auto"/>
       </w:pPr>
-      <w:proofErr w:type="gramStart"/>
       <w:r>
         <w:rPr>
           <w:lang w:val="pl-PL"/>
         </w:rPr>
         <w:t>informacyjną</w:t>
       </w:r>
-      <w:proofErr w:type="gramEnd"/>
       <w:r>
         <w:t>,</w:t>
       </w:r>
@@ -3901,21 +3845,7 @@
         <w:rPr>
           <w:lang w:val="pl-PL"/>
         </w:rPr>
-        <w:t xml:space="preserve"> – zbiór </w:t>
-      </w:r>
-      <w:proofErr w:type="gramStart"/>
-      <w:r>
-        <w:rPr>
-          <w:lang w:val="pl-PL"/>
-        </w:rPr>
-        <w:t>wymagań jakie</w:t>
-      </w:r>
-      <w:proofErr w:type="gramEnd"/>
-      <w:r>
-        <w:rPr>
-          <w:lang w:val="pl-PL"/>
-        </w:rPr>
-        <w:t xml:space="preserve"> musi spełniać system operacyjny aby możliwa była poprawna praca systemu</w:t>
+        <w:t xml:space="preserve"> – zbiór wymagań jakie musi spełniać system operacyjny aby możliwa była poprawna praca systemu</w:t>
       </w:r>
     </w:p>
     <w:p>
@@ -4093,21 +4023,7 @@
         <w:rPr>
           <w:lang w:val="pl-PL"/>
         </w:rPr>
-        <w:t xml:space="preserve"> – kod źródłowy aplikacji, który nie jest przedmiotem tej </w:t>
-      </w:r>
-      <w:proofErr w:type="gramStart"/>
-      <w:r>
-        <w:rPr>
-          <w:lang w:val="pl-PL"/>
-        </w:rPr>
-        <w:t>pracy ale</w:t>
-      </w:r>
-      <w:proofErr w:type="gramEnd"/>
-      <w:r>
-        <w:rPr>
-          <w:lang w:val="pl-PL"/>
-        </w:rPr>
-        <w:t xml:space="preserve"> zostanie wykorzystany w celu zbudowania jednej z lub wielu funkcjonalności systemu</w:t>
+        <w:t xml:space="preserve"> – kod źródłowy aplikacji, który nie jest przedmiotem tej pracy ale zostanie wykorzystany w celu zbudowania jednej z lub wielu funkcjonalności systemu</w:t>
       </w:r>
     </w:p>
     <w:p>
@@ -4121,7 +4037,6 @@
           <w:lang w:val="pl-PL"/>
         </w:rPr>
       </w:pPr>
-      <w:proofErr w:type="gramStart"/>
       <w:r>
         <w:rPr>
           <w:b/>
@@ -4139,14 +4054,7 @@
         <w:rPr>
           <w:lang w:val="pl-PL"/>
         </w:rPr>
-        <w:t>– (Single</w:t>
-      </w:r>
-      <w:proofErr w:type="gramEnd"/>
-      <w:r>
-        <w:rPr>
-          <w:lang w:val="pl-PL"/>
-        </w:rPr>
-        <w:t xml:space="preserve"> Sign On) sposób integracji różnych systemów umożliwiający korzystanie z nich po jednorazowym wprowadzeniu loginu i hasła</w:t>
+        <w:t>– (Single Sign On) sposób integracji różnych systemów umożliwiający korzystanie z nich po jednorazowym wprowadzeniu loginu i hasła</w:t>
       </w:r>
     </w:p>
     <w:p>
@@ -4172,21 +4080,7 @@
         <w:rPr>
           <w:lang w:val="pl-PL"/>
         </w:rPr>
-        <w:t xml:space="preserve"> – graficzny element systemu charakteryzujący się kształtem prostokąta oraz </w:t>
-      </w:r>
-      <w:proofErr w:type="gramStart"/>
-      <w:r>
-        <w:rPr>
-          <w:lang w:val="pl-PL"/>
-        </w:rPr>
-        <w:t>tym  że</w:t>
-      </w:r>
-      <w:proofErr w:type="gramEnd"/>
-      <w:r>
-        <w:rPr>
-          <w:lang w:val="pl-PL"/>
-        </w:rPr>
-        <w:t xml:space="preserve"> zwykle występuje w otoczeniu większej ilości takich obiektów</w:t>
+        <w:t xml:space="preserve"> – graficzny element systemu charakteryzujący się kształtem prostokąta oraz tym  że zwykle występuje w otoczeniu większej ilości takich obiektów</w:t>
       </w:r>
     </w:p>
     <w:p>
@@ -4306,21 +4200,7 @@
         <w:rPr>
           <w:lang w:val="pl-PL"/>
         </w:rPr>
-        <w:t xml:space="preserve"> – strona internetowa, która jest </w:t>
-      </w:r>
-      <w:proofErr w:type="gramStart"/>
-      <w:r>
-        <w:rPr>
-          <w:lang w:val="pl-PL"/>
-        </w:rPr>
-        <w:t>wyświetlana jako</w:t>
-      </w:r>
-      <w:proofErr w:type="gramEnd"/>
-      <w:r>
-        <w:rPr>
-          <w:lang w:val="pl-PL"/>
-        </w:rPr>
-        <w:t xml:space="preserve"> pierwsza po przejściu pod adres systemu</w:t>
+        <w:t xml:space="preserve"> – strona internetowa, która jest wyświetlana jako pierwsza po przejściu pod adres systemu</w:t>
       </w:r>
     </w:p>
     <w:p>
@@ -4345,21 +4225,7 @@
         <w:rPr>
           <w:lang w:val="pl-PL"/>
         </w:rPr>
-        <w:t xml:space="preserve"> – strona internetowa będąca jedną z dostępnych stron w systemie i </w:t>
-      </w:r>
-      <w:proofErr w:type="gramStart"/>
-      <w:r>
-        <w:rPr>
-          <w:lang w:val="pl-PL"/>
-        </w:rPr>
-        <w:t>nie będąca</w:t>
-      </w:r>
-      <w:proofErr w:type="gramEnd"/>
-      <w:r>
-        <w:rPr>
-          <w:lang w:val="pl-PL"/>
-        </w:rPr>
-        <w:t xml:space="preserve"> stroną główną</w:t>
+        <w:t xml:space="preserve"> – strona internetowa będąca jedną z dostępnych stron w systemie i nie będąca stroną główną</w:t>
       </w:r>
     </w:p>
     <w:p>
@@ -4409,21 +4275,7 @@
         <w:rPr>
           <w:lang w:val="pl-PL"/>
         </w:rPr>
-        <w:t xml:space="preserve">– określa </w:t>
-      </w:r>
-      <w:proofErr w:type="gramStart"/>
-      <w:r>
-        <w:rPr>
-          <w:lang w:val="pl-PL"/>
-        </w:rPr>
-        <w:t>stan w jakim</w:t>
-      </w:r>
-      <w:proofErr w:type="gramEnd"/>
-      <w:r>
-        <w:rPr>
-          <w:lang w:val="pl-PL"/>
-        </w:rPr>
-        <w:t xml:space="preserve"> znajduje się konto należące do użytkownika (np. stan „nieaktywny”), w zależności od tego statusu mogą być nadawane ograniczenia bądź uprawnienia w systemie</w:t>
+        <w:t>– określa stan w jakim znajduje się konto należące do użytkownika (np. stan „nieaktywny”), w zależności od tego statusu mogą być nadawane ograniczenia bądź uprawnienia w systemie</w:t>
       </w:r>
     </w:p>
     <w:p>
@@ -4723,10 +4575,10 @@
             <v:path o:extrusionok="f" gradientshapeok="t" o:connecttype="rect"/>
             <o:lock v:ext="edit" aspectratio="t"/>
           </v:shapetype>
-          <v:shape id="_x0000_i1028" type="#_x0000_t75" style="width:468pt;height:345pt" o:ole="">
-            <v:imagedata r:id="rId8" o:title=""/>
+          <v:shape id="_x0000_i1025" type="#_x0000_t75" style="width:468pt;height:345pt" o:ole="">
+            <v:imagedata r:id="rId9" o:title=""/>
           </v:shape>
-          <o:OLEObject Type="Embed" ProgID="Visio.Drawing.15" ShapeID="_x0000_i1028" DrawAspect="Content" ObjectID="_1507314667" r:id="rId9"/>
+          <o:OLEObject Type="Embed" ProgID="Visio.Drawing.15" ShapeID="_x0000_i1025" DrawAspect="Content" ObjectID="_1507373192" r:id="rId10"/>
         </w:object>
       </w:r>
     </w:p>
@@ -4745,14 +4597,27 @@
       <w:r>
         <w:t xml:space="preserve"> </w:t>
       </w:r>
-      <w:fldSimple w:instr=" SEQ Rysunek \* ARABIC ">
-        <w:r>
-          <w:rPr>
-            <w:noProof/>
-          </w:rPr>
-          <w:t>1</w:t>
-        </w:r>
-      </w:fldSimple>
+      <w:r>
+        <w:fldChar w:fldCharType="begin"/>
+      </w:r>
+      <w:r>
+        <w:instrText xml:space="preserve"> SEQ Rysunek \* ARABIC </w:instrText>
+      </w:r>
+      <w:r>
+        <w:fldChar w:fldCharType="separate"/>
+      </w:r>
+      <w:r>
+        <w:rPr>
+          <w:noProof/>
+        </w:rPr>
+        <w:t>1</w:t>
+      </w:r>
+      <w:r>
+        <w:rPr>
+          <w:noProof/>
+        </w:rPr>
+        <w:fldChar w:fldCharType="end"/>
+      </w:r>
       <w:r>
         <w:t xml:space="preserve"> Diagram </w:t>
       </w:r>
@@ -4812,7 +4677,6 @@
           <w:lang w:val="pl-PL"/>
         </w:rPr>
       </w:pPr>
-      <w:proofErr w:type="gramStart"/>
       <w:r>
         <w:rPr>
           <w:b/>
@@ -4832,7 +4696,6 @@
         </w:rPr>
         <w:t>Uczeń</w:t>
       </w:r>
-      <w:proofErr w:type="gramEnd"/>
       <w:r>
         <w:rPr>
           <w:lang w:val="pl-PL"/>
@@ -4951,21 +4814,7 @@
         <w:rPr>
           <w:lang w:val="pl-PL"/>
         </w:rPr>
-        <w:t xml:space="preserve">era </w:t>
-      </w:r>
-      <w:proofErr w:type="gramStart"/>
-      <w:r>
-        <w:rPr>
-          <w:lang w:val="pl-PL"/>
-        </w:rPr>
-        <w:t>rolę jaką</w:t>
-      </w:r>
-      <w:proofErr w:type="gramEnd"/>
-      <w:r>
-        <w:rPr>
-          <w:lang w:val="pl-PL"/>
-        </w:rPr>
-        <w:t xml:space="preserve"> nowy użytkownik bę</w:t>
+        <w:t>era rolę jaką nowy użytkownik bę</w:t>
       </w:r>
       <w:r>
         <w:rPr>
@@ -6311,52 +6160,36 @@
         <w:rPr>
           <w:lang w:val="pl-PL"/>
         </w:rPr>
+        <w:t xml:space="preserve"> z</w:t>
+      </w:r>
+      <w:r>
+        <w:rPr>
+          <w:lang w:val="pl-PL"/>
+        </w:rPr>
         <w:t xml:space="preserve"> </w:t>
       </w:r>
-      <w:proofErr w:type="gramStart"/>
-      <w:r>
-        <w:rPr>
-          <w:lang w:val="pl-PL"/>
-        </w:rPr>
-        <w:t>z</w:t>
-      </w:r>
-      <w:r>
-        <w:rPr>
-          <w:lang w:val="pl-PL"/>
-        </w:rPr>
-        <w:t xml:space="preserve"> </w:t>
-      </w:r>
-      <w:bookmarkStart w:id="9" w:name="_GoBack"/>
+      <w:r>
+        <w:rPr>
+          <w:lang w:val="pl-PL"/>
+        </w:rPr>
+        <w:t xml:space="preserve"> każdego innego punktu systemu.</w:t>
+      </w:r>
+    </w:p>
+    <w:p>
+      <w:pPr>
+        <w:pStyle w:val="Heading3"/>
+        <w:rPr>
+          <w:lang w:val="pl-PL"/>
+        </w:rPr>
+      </w:pPr>
+      <w:bookmarkStart w:id="9" w:name="_Toc433569294"/>
+      <w:r>
+        <w:rPr>
+          <w:lang w:val="pl-PL"/>
+        </w:rPr>
+        <w:t>Przypadki użycia</w:t>
+      </w:r>
       <w:bookmarkEnd w:id="9"/>
-      <w:r>
-        <w:rPr>
-          <w:lang w:val="pl-PL"/>
-        </w:rPr>
-        <w:t xml:space="preserve"> każdego</w:t>
-      </w:r>
-      <w:proofErr w:type="gramEnd"/>
-      <w:r>
-        <w:rPr>
-          <w:lang w:val="pl-PL"/>
-        </w:rPr>
-        <w:t xml:space="preserve"> innego punktu systemu.</w:t>
-      </w:r>
-    </w:p>
-    <w:p>
-      <w:pPr>
-        <w:pStyle w:val="Heading3"/>
-        <w:rPr>
-          <w:lang w:val="pl-PL"/>
-        </w:rPr>
-      </w:pPr>
-      <w:bookmarkStart w:id="10" w:name="_Toc433569294"/>
-      <w:r>
-        <w:rPr>
-          <w:lang w:val="pl-PL"/>
-        </w:rPr>
-        <w:t>Przypadki użycia</w:t>
-      </w:r>
-      <w:bookmarkEnd w:id="10"/>
     </w:p>
     <w:p>
       <w:pPr>
@@ -6633,7 +6466,7 @@
           <w:lang w:val="pl-PL"/>
         </w:rPr>
       </w:pPr>
-      <w:bookmarkStart w:id="11" w:name="_Toc433569295"/>
+      <w:bookmarkStart w:id="10" w:name="_Toc433569295"/>
       <w:r>
         <w:rPr>
           <w:lang w:val="pl-PL"/>
@@ -6646,23 +6479,23 @@
         </w:rPr>
         <w:t>informacyjnych</w:t>
       </w:r>
+      <w:bookmarkEnd w:id="10"/>
+    </w:p>
+    <w:p>
+      <w:pPr>
+        <w:pStyle w:val="Heading3"/>
+        <w:rPr>
+          <w:lang w:val="pl-PL"/>
+        </w:rPr>
+      </w:pPr>
+      <w:bookmarkStart w:id="11" w:name="_Toc433569296"/>
+      <w:r>
+        <w:rPr>
+          <w:lang w:val="pl-PL"/>
+        </w:rPr>
+        <w:t>Opis modułu</w:t>
+      </w:r>
       <w:bookmarkEnd w:id="11"/>
-    </w:p>
-    <w:p>
-      <w:pPr>
-        <w:pStyle w:val="Heading3"/>
-        <w:rPr>
-          <w:lang w:val="pl-PL"/>
-        </w:rPr>
-      </w:pPr>
-      <w:bookmarkStart w:id="12" w:name="_Toc433569296"/>
-      <w:r>
-        <w:rPr>
-          <w:lang w:val="pl-PL"/>
-        </w:rPr>
-        <w:t>Opis modułu</w:t>
-      </w:r>
-      <w:bookmarkEnd w:id="12"/>
     </w:p>
     <w:p>
       <w:pPr>
@@ -6735,7 +6568,6 @@
           <w:lang w:val="pl-PL"/>
         </w:rPr>
       </w:pPr>
-      <w:proofErr w:type="gramStart"/>
       <w:r>
         <w:rPr>
           <w:lang w:val="pl-PL"/>
@@ -6743,7 +6575,6 @@
         <w:lastRenderedPageBreak/>
         <w:t>kafelki</w:t>
       </w:r>
-      <w:proofErr w:type="gramEnd"/>
     </w:p>
     <w:p>
       <w:pPr>
@@ -6757,14 +6588,12 @@
           <w:lang w:val="pl-PL"/>
         </w:rPr>
       </w:pPr>
-      <w:proofErr w:type="gramStart"/>
       <w:r>
         <w:rPr>
           <w:lang w:val="pl-PL"/>
         </w:rPr>
         <w:t>zawartość</w:t>
       </w:r>
-      <w:proofErr w:type="gramEnd"/>
       <w:r>
         <w:rPr>
           <w:lang w:val="pl-PL"/>
@@ -6816,197 +6645,166 @@
         <w:rPr>
           <w:lang w:val="pl-PL"/>
         </w:rPr>
-        <w:t xml:space="preserve"> edytowana za pomocą </w:t>
-      </w:r>
+        <w:t xml:space="preserve"> edytowana za pomocą tagów html bądź w inny sposób umożliwiający</w:t>
+      </w:r>
+      <w:r>
+        <w:rPr>
+          <w:lang w:val="pl-PL"/>
+        </w:rPr>
+        <w:t xml:space="preserve"> szeroki zakres edycji</w:t>
+      </w:r>
+      <w:r>
+        <w:rPr>
+          <w:lang w:val="pl-PL"/>
+        </w:rPr>
+        <w:t xml:space="preserve">. </w:t>
+      </w:r>
+      <w:r>
+        <w:rPr>
+          <w:lang w:val="pl-PL"/>
+        </w:rPr>
+        <w:t>Edytor ten powinien umożliwiać m.in. dodawanie tabelek, list, obrazków oraz tekstu.</w:t>
+      </w:r>
+    </w:p>
+    <w:p>
+      <w:pPr>
+        <w:pStyle w:val="BodyText"/>
+        <w:rPr>
+          <w:lang w:val="pl-PL"/>
+        </w:rPr>
+      </w:pPr>
+      <w:r>
+        <w:rPr>
+          <w:lang w:val="pl-PL"/>
+        </w:rPr>
+        <w:t xml:space="preserve">Dostęp do tego typu </w:t>
+      </w:r>
+      <w:r>
+        <w:rPr>
+          <w:lang w:val="pl-PL"/>
+        </w:rPr>
+        <w:t>pod</w:t>
+      </w:r>
+      <w:r>
+        <w:rPr>
+          <w:lang w:val="pl-PL"/>
+        </w:rPr>
+        <w:t>stron</w:t>
+      </w:r>
+      <w:r>
+        <w:rPr>
+          <w:lang w:val="pl-PL"/>
+        </w:rPr>
+        <w:t xml:space="preserve"> </w:t>
+      </w:r>
+      <w:r>
+        <w:rPr>
+          <w:lang w:val="pl-PL"/>
+        </w:rPr>
+        <w:t xml:space="preserve">możliwy poprzez wpisanie adresu </w:t>
+      </w:r>
+      <w:r>
+        <w:rPr>
+          <w:lang w:val="pl-PL"/>
+        </w:rPr>
+        <w:t xml:space="preserve">np. </w:t>
+      </w:r>
+      <w:r>
+        <w:rPr>
+          <w:lang w:val="pl-PL"/>
+        </w:rPr>
+        <w:t xml:space="preserve">w postaci </w:t>
+      </w:r>
+      <w:r>
+        <w:rPr>
+          <w:lang w:val="pl-PL"/>
+        </w:rPr>
+        <w:t>www.</w:t>
+      </w:r>
+      <w:r>
+        <w:rPr>
+          <w:lang w:val="pl-PL"/>
+        </w:rPr>
+        <w:t>strona.com</w:t>
+      </w:r>
+      <w:r>
+        <w:rPr>
+          <w:lang w:val="pl-PL"/>
+        </w:rPr>
+        <w:t>/nazwa_podstrony</w:t>
+      </w:r>
+      <w:r>
+        <w:rPr>
+          <w:lang w:val="pl-PL"/>
+        </w:rPr>
+        <w:t>.</w:t>
+      </w:r>
+    </w:p>
+    <w:p>
+      <w:pPr>
+        <w:pStyle w:val="Heading3"/>
+        <w:rPr>
+          <w:lang w:val="pl-PL"/>
+        </w:rPr>
+      </w:pPr>
+      <w:bookmarkStart w:id="12" w:name="_Toc433569297"/>
+      <w:r>
+        <w:rPr>
+          <w:lang w:val="pl-PL"/>
+        </w:rPr>
+        <w:t>Przypadki użycia</w:t>
+      </w:r>
+      <w:bookmarkEnd w:id="12"/>
+    </w:p>
+    <w:p>
+      <w:pPr>
+        <w:keepNext/>
+      </w:pPr>
+      <w:r>
+        <w:object w:dxaOrig="10845" w:dyaOrig="8611">
+          <v:shape id="_x0000_i1026" type="#_x0000_t75" style="width:468pt;height:371.25pt" o:ole="">
+            <v:imagedata r:id="rId11" o:title=""/>
+          </v:shape>
+          <o:OLEObject Type="Embed" ProgID="Visio.Drawing.15" ShapeID="_x0000_i1026" DrawAspect="Content" ObjectID="_1507373193" r:id="rId12"/>
+        </w:object>
+      </w:r>
+    </w:p>
+    <w:p>
+      <w:pPr>
+        <w:pStyle w:val="Caption"/>
+        <w:rPr>
+          <w:lang w:val="pl-PL"/>
+        </w:rPr>
+      </w:pPr>
       <w:proofErr w:type="spellStart"/>
       <w:r>
-        <w:rPr>
-          <w:lang w:val="pl-PL"/>
-        </w:rPr>
-        <w:t>tagów</w:t>
+        <w:t>Rysunek</w:t>
       </w:r>
       <w:proofErr w:type="spellEnd"/>
       <w:r>
-        <w:rPr>
-          <w:lang w:val="pl-PL"/>
-        </w:rPr>
         <w:t xml:space="preserve"> </w:t>
       </w:r>
-      <w:proofErr w:type="spellStart"/>
-      <w:r>
-        <w:rPr>
-          <w:lang w:val="pl-PL"/>
-        </w:rPr>
-        <w:t>html</w:t>
-      </w:r>
-      <w:proofErr w:type="spellEnd"/>
-      <w:r>
-        <w:rPr>
-          <w:lang w:val="pl-PL"/>
-        </w:rPr>
-        <w:t xml:space="preserve"> bądź w inny sposób umożliwiający</w:t>
-      </w:r>
-      <w:r>
-        <w:rPr>
-          <w:lang w:val="pl-PL"/>
-        </w:rPr>
-        <w:t xml:space="preserve"> szeroki zakres edycji</w:t>
-      </w:r>
-      <w:r>
-        <w:rPr>
-          <w:lang w:val="pl-PL"/>
-        </w:rPr>
-        <w:t xml:space="preserve">. </w:t>
-      </w:r>
-      <w:r>
-        <w:rPr>
-          <w:lang w:val="pl-PL"/>
-        </w:rPr>
-        <w:t>Edytor ten powinien umożliwiać m.in. dodawanie tabelek, list, obrazków oraz tekstu.</w:t>
-      </w:r>
-    </w:p>
-    <w:p>
-      <w:pPr>
-        <w:pStyle w:val="BodyText"/>
-        <w:rPr>
-          <w:lang w:val="pl-PL"/>
-        </w:rPr>
-      </w:pPr>
-      <w:r>
-        <w:rPr>
-          <w:lang w:val="pl-PL"/>
-        </w:rPr>
-        <w:t xml:space="preserve">Dostęp do tego typu </w:t>
-      </w:r>
-      <w:r>
-        <w:rPr>
-          <w:lang w:val="pl-PL"/>
-        </w:rPr>
-        <w:t>pod</w:t>
-      </w:r>
-      <w:r>
-        <w:rPr>
-          <w:lang w:val="pl-PL"/>
-        </w:rPr>
-        <w:t>stron</w:t>
-      </w:r>
-      <w:r>
-        <w:rPr>
-          <w:lang w:val="pl-PL"/>
-        </w:rPr>
-        <w:t xml:space="preserve"> </w:t>
-      </w:r>
-      <w:r>
-        <w:rPr>
-          <w:lang w:val="pl-PL"/>
-        </w:rPr>
-        <w:t xml:space="preserve">możliwy poprzez wpisanie adresu </w:t>
-      </w:r>
-      <w:r>
-        <w:rPr>
-          <w:lang w:val="pl-PL"/>
-        </w:rPr>
-        <w:t xml:space="preserve">np. </w:t>
-      </w:r>
-      <w:r>
-        <w:rPr>
-          <w:lang w:val="pl-PL"/>
-        </w:rPr>
-        <w:t xml:space="preserve">w postaci </w:t>
-      </w:r>
-      <w:r>
-        <w:rPr>
-          <w:lang w:val="pl-PL"/>
-        </w:rPr>
-        <w:t>www.</w:t>
-      </w:r>
-      <w:proofErr w:type="gramStart"/>
-      <w:r>
-        <w:rPr>
-          <w:lang w:val="pl-PL"/>
-        </w:rPr>
-        <w:t>strona</w:t>
-      </w:r>
-      <w:proofErr w:type="gramEnd"/>
-      <w:r>
-        <w:rPr>
-          <w:lang w:val="pl-PL"/>
-        </w:rPr>
-        <w:t>.</w:t>
-      </w:r>
-      <w:proofErr w:type="gramStart"/>
-      <w:r>
-        <w:rPr>
-          <w:lang w:val="pl-PL"/>
-        </w:rPr>
-        <w:t>com</w:t>
-      </w:r>
-      <w:proofErr w:type="gramEnd"/>
-      <w:r>
-        <w:rPr>
-          <w:lang w:val="pl-PL"/>
-        </w:rPr>
-        <w:t>/nazwa_podstrony</w:t>
-      </w:r>
-      <w:r>
-        <w:rPr>
-          <w:lang w:val="pl-PL"/>
-        </w:rPr>
-        <w:t>.</w:t>
-      </w:r>
-    </w:p>
-    <w:p>
-      <w:pPr>
-        <w:pStyle w:val="Heading3"/>
-        <w:rPr>
-          <w:lang w:val="pl-PL"/>
-        </w:rPr>
-      </w:pPr>
-      <w:bookmarkStart w:id="13" w:name="_Toc433569297"/>
-      <w:r>
-        <w:rPr>
-          <w:lang w:val="pl-PL"/>
-        </w:rPr>
-        <w:t>Przypadki użycia</w:t>
-      </w:r>
-      <w:bookmarkEnd w:id="13"/>
-    </w:p>
-    <w:p>
-      <w:pPr>
-        <w:keepNext/>
-      </w:pPr>
-      <w:r>
-        <w:object w:dxaOrig="10845" w:dyaOrig="8611">
-          <v:shape id="_x0000_i1027" type="#_x0000_t75" style="width:468pt;height:371.25pt" o:ole="">
-            <v:imagedata r:id="rId10" o:title=""/>
-          </v:shape>
-          <o:OLEObject Type="Embed" ProgID="Visio.Drawing.15" ShapeID="_x0000_i1027" DrawAspect="Content" ObjectID="_1507314668" r:id="rId11"/>
-        </w:object>
-      </w:r>
-    </w:p>
-    <w:p>
-      <w:pPr>
-        <w:pStyle w:val="Caption"/>
-        <w:rPr>
-          <w:lang w:val="pl-PL"/>
-        </w:rPr>
-      </w:pPr>
-      <w:proofErr w:type="spellStart"/>
-      <w:r>
-        <w:t>Rysunek</w:t>
-      </w:r>
-      <w:proofErr w:type="spellEnd"/>
-      <w:r>
-        <w:t xml:space="preserve"> </w:t>
-      </w:r>
-      <w:fldSimple w:instr=" SEQ Rysunek \* ARABIC ">
-        <w:r>
-          <w:rPr>
-            <w:noProof/>
-          </w:rPr>
-          <w:t>2</w:t>
-        </w:r>
-      </w:fldSimple>
+      <w:r>
+        <w:fldChar w:fldCharType="begin"/>
+      </w:r>
+      <w:r>
+        <w:instrText xml:space="preserve"> SEQ Rysunek \* ARABIC </w:instrText>
+      </w:r>
+      <w:r>
+        <w:fldChar w:fldCharType="separate"/>
+      </w:r>
+      <w:r>
+        <w:rPr>
+          <w:noProof/>
+        </w:rPr>
+        <w:t>2</w:t>
+      </w:r>
+      <w:r>
+        <w:rPr>
+          <w:noProof/>
+        </w:rPr>
+        <w:fldChar w:fldCharType="end"/>
+      </w:r>
       <w:r>
         <w:t xml:space="preserve"> </w:t>
       </w:r>
@@ -7477,19 +7275,11 @@
           <w:lang w:val="pl-PL"/>
         </w:rPr>
       </w:pPr>
-      <w:proofErr w:type="gramStart"/>
-      <w:r>
-        <w:rPr>
-          <w:lang w:val="pl-PL"/>
-        </w:rPr>
-        <w:t>a</w:t>
-      </w:r>
-      <w:proofErr w:type="gramEnd"/>
-      <w:r>
-        <w:rPr>
-          <w:lang w:val="pl-PL"/>
-        </w:rPr>
-        <w:t>.  Niepowodzenie</w:t>
+      <w:r>
+        <w:rPr>
+          <w:lang w:val="pl-PL"/>
+        </w:rPr>
+        <w:t>a.  Niepowodzenie</w:t>
       </w:r>
     </w:p>
     <w:p>
@@ -7746,19 +7536,11 @@
           <w:lang w:val="pl-PL"/>
         </w:rPr>
       </w:pPr>
-      <w:proofErr w:type="gramStart"/>
-      <w:r>
-        <w:rPr>
-          <w:lang w:val="pl-PL"/>
-        </w:rPr>
-        <w:t>a</w:t>
-      </w:r>
-      <w:proofErr w:type="gramEnd"/>
-      <w:r>
-        <w:rPr>
-          <w:lang w:val="pl-PL"/>
-        </w:rPr>
-        <w:t>.  System informuje o konieczności dodania nowej podstrony</w:t>
+      <w:r>
+        <w:rPr>
+          <w:lang w:val="pl-PL"/>
+        </w:rPr>
+        <w:t>a.  System informuje o konieczności dodania nowej podstrony</w:t>
       </w:r>
     </w:p>
     <w:p>
@@ -7803,7 +7585,6 @@
           <w:lang w:val="pl-PL"/>
         </w:rPr>
       </w:pPr>
-      <w:proofErr w:type="gramStart"/>
       <w:r>
         <w:rPr>
           <w:b/>
@@ -7823,7 +7604,6 @@
         </w:rPr>
         <w:t>Administrator</w:t>
       </w:r>
-      <w:proofErr w:type="gramEnd"/>
     </w:p>
     <w:p>
       <w:pPr>
@@ -8032,7 +7812,6 @@
           <w:lang w:val="pl-PL"/>
         </w:rPr>
       </w:pPr>
-      <w:proofErr w:type="gramStart"/>
       <w:r>
         <w:rPr>
           <w:b/>
@@ -8052,7 +7831,6 @@
         </w:rPr>
         <w:t>Nauczyciel</w:t>
       </w:r>
-      <w:proofErr w:type="gramEnd"/>
     </w:p>
     <w:p>
       <w:pPr>
@@ -8228,19 +8006,11 @@
           <w:lang w:val="pl-PL"/>
         </w:rPr>
       </w:pPr>
-      <w:proofErr w:type="gramStart"/>
-      <w:r>
-        <w:rPr>
-          <w:lang w:val="pl-PL"/>
-        </w:rPr>
-        <w:t>a</w:t>
-      </w:r>
-      <w:proofErr w:type="gramEnd"/>
-      <w:r>
-        <w:rPr>
-          <w:lang w:val="pl-PL"/>
-        </w:rPr>
-        <w:t>. Wyświetlana jest informacja o braku wyników wyszukiwania</w:t>
+      <w:r>
+        <w:rPr>
+          <w:lang w:val="pl-PL"/>
+        </w:rPr>
+        <w:t>a. Wyświetlana jest informacja o braku wyników wyszukiwania</w:t>
       </w:r>
     </w:p>
     <w:p>
@@ -8558,19 +8328,11 @@
           <w:lang w:val="pl-PL"/>
         </w:rPr>
       </w:pPr>
-      <w:proofErr w:type="gramStart"/>
-      <w:r>
-        <w:rPr>
-          <w:lang w:val="pl-PL"/>
-        </w:rPr>
-        <w:t>a</w:t>
-      </w:r>
-      <w:proofErr w:type="gramEnd"/>
-      <w:r>
-        <w:rPr>
-          <w:lang w:val="pl-PL"/>
-        </w:rPr>
-        <w:t>.  System pyta o potwierdzenie</w:t>
+      <w:r>
+        <w:rPr>
+          <w:lang w:val="pl-PL"/>
+        </w:rPr>
+        <w:t>a.  System pyta o potwierdzenie</w:t>
       </w:r>
     </w:p>
     <w:p>
@@ -8580,30 +8342,30 @@
           <w:lang w:val="pl-PL"/>
         </w:rPr>
       </w:pPr>
-      <w:bookmarkStart w:id="14" w:name="_Toc433569298"/>
+      <w:bookmarkStart w:id="13" w:name="_Toc433569298"/>
       <w:r>
         <w:rPr>
           <w:lang w:val="pl-PL"/>
         </w:rPr>
         <w:t>Moduł dydaktyki</w:t>
       </w:r>
+      <w:bookmarkEnd w:id="13"/>
+    </w:p>
+    <w:p>
+      <w:pPr>
+        <w:pStyle w:val="Heading3"/>
+        <w:rPr>
+          <w:lang w:val="pl-PL"/>
+        </w:rPr>
+      </w:pPr>
+      <w:bookmarkStart w:id="14" w:name="_Toc433569299"/>
+      <w:r>
+        <w:rPr>
+          <w:lang w:val="pl-PL"/>
+        </w:rPr>
+        <w:t>Opis modułu</w:t>
+      </w:r>
       <w:bookmarkEnd w:id="14"/>
-    </w:p>
-    <w:p>
-      <w:pPr>
-        <w:pStyle w:val="Heading3"/>
-        <w:rPr>
-          <w:lang w:val="pl-PL"/>
-        </w:rPr>
-      </w:pPr>
-      <w:bookmarkStart w:id="15" w:name="_Toc433569299"/>
-      <w:r>
-        <w:rPr>
-          <w:lang w:val="pl-PL"/>
-        </w:rPr>
-        <w:t>Opis modułu</w:t>
-      </w:r>
-      <w:bookmarkEnd w:id="15"/>
     </w:p>
     <w:p>
       <w:pPr>
@@ -8719,17 +8481,18 @@
       <w:r>
         <w:rPr>
           <w:noProof/>
+          <w:lang w:val="pl-PL" w:eastAsia="pl-PL"/>
         </w:rPr>
         <w:lastRenderedPageBreak/>
         <w:drawing>
           <wp:inline distT="0" distB="0" distL="0" distR="0">
             <wp:extent cx="5486400" cy="3200400"/>
-            <wp:effectExtent l="19050" t="0" r="19050" b="0"/>
+            <wp:effectExtent l="0" t="0" r="19050" b="0"/>
             <wp:docPr id="2" name="Diagram 2"/>
             <wp:cNvGraphicFramePr/>
             <a:graphic xmlns:a="http://schemas.openxmlformats.org/drawingml/2006/main">
               <a:graphicData uri="http://schemas.openxmlformats.org/drawingml/2006/diagram">
-                <dgm:relIds xmlns:dgm="http://schemas.openxmlformats.org/drawingml/2006/diagram" xmlns:r="http://schemas.openxmlformats.org/officeDocument/2006/relationships" r:dm="rId12" r:lo="rId13" r:qs="rId14" r:cs="rId15"/>
+                <dgm:relIds xmlns:dgm="http://schemas.openxmlformats.org/drawingml/2006/diagram" xmlns:r="http://schemas.openxmlformats.org/officeDocument/2006/relationships" r:dm="rId13" r:lo="rId14" r:qs="rId15" r:cs="rId16"/>
               </a:graphicData>
             </a:graphic>
           </wp:inline>
@@ -8849,19 +8612,11 @@
           <w:lang w:val="pl-PL"/>
         </w:rPr>
       </w:pPr>
-      <w:proofErr w:type="gramStart"/>
-      <w:r>
-        <w:rPr>
-          <w:lang w:val="pl-PL"/>
-        </w:rPr>
-        <w:t>wpisu</w:t>
-      </w:r>
-      <w:proofErr w:type="gramEnd"/>
-      <w:r>
-        <w:rPr>
-          <w:lang w:val="pl-PL"/>
-        </w:rPr>
-        <w:t xml:space="preserve"> w aktualnościach,</w:t>
+      <w:r>
+        <w:rPr>
+          <w:lang w:val="pl-PL"/>
+        </w:rPr>
+        <w:t>wpisu w aktualnościach,</w:t>
       </w:r>
     </w:p>
     <w:p>
@@ -8875,19 +8630,11 @@
           <w:lang w:val="pl-PL"/>
         </w:rPr>
       </w:pPr>
-      <w:proofErr w:type="gramStart"/>
-      <w:r>
-        <w:rPr>
-          <w:lang w:val="pl-PL"/>
-        </w:rPr>
-        <w:t>planu</w:t>
-      </w:r>
-      <w:proofErr w:type="gramEnd"/>
-      <w:r>
-        <w:rPr>
-          <w:lang w:val="pl-PL"/>
-        </w:rPr>
-        <w:t xml:space="preserve"> zajęć dydaktycznych,</w:t>
+      <w:r>
+        <w:rPr>
+          <w:lang w:val="pl-PL"/>
+        </w:rPr>
+        <w:t>planu zajęć dydaktycznych,</w:t>
       </w:r>
     </w:p>
     <w:p>
@@ -8901,19 +8648,11 @@
           <w:lang w:val="pl-PL"/>
         </w:rPr>
       </w:pPr>
-      <w:proofErr w:type="gramStart"/>
-      <w:r>
-        <w:rPr>
-          <w:lang w:val="pl-PL"/>
-        </w:rPr>
-        <w:t>sylabusu</w:t>
-      </w:r>
-      <w:proofErr w:type="gramEnd"/>
-      <w:r>
-        <w:rPr>
-          <w:lang w:val="pl-PL"/>
-        </w:rPr>
-        <w:t>,</w:t>
+      <w:r>
+        <w:rPr>
+          <w:lang w:val="pl-PL"/>
+        </w:rPr>
+        <w:t>sylabusu,</w:t>
       </w:r>
     </w:p>
     <w:p>
@@ -8927,19 +8666,11 @@
           <w:lang w:val="pl-PL"/>
         </w:rPr>
       </w:pPr>
-      <w:proofErr w:type="gramStart"/>
-      <w:r>
-        <w:rPr>
-          <w:lang w:val="pl-PL"/>
-        </w:rPr>
-        <w:t>materiałów</w:t>
-      </w:r>
-      <w:proofErr w:type="gramEnd"/>
-      <w:r>
-        <w:rPr>
-          <w:lang w:val="pl-PL"/>
-        </w:rPr>
-        <w:t xml:space="preserve"> dydaktycznych w postaci plików</w:t>
+      <w:r>
+        <w:rPr>
+          <w:lang w:val="pl-PL"/>
+        </w:rPr>
+        <w:t>materiałów dydaktycznych w postaci plików</w:t>
       </w:r>
       <w:r>
         <w:rPr>
@@ -9030,19 +8761,11 @@
           <w:lang w:val="pl-PL"/>
         </w:rPr>
       </w:pPr>
-      <w:proofErr w:type="gramStart"/>
-      <w:r>
-        <w:rPr>
-          <w:lang w:val="pl-PL"/>
-        </w:rPr>
-        <w:t>wpisu</w:t>
-      </w:r>
-      <w:proofErr w:type="gramEnd"/>
-      <w:r>
-        <w:rPr>
-          <w:lang w:val="pl-PL"/>
-        </w:rPr>
-        <w:t xml:space="preserve"> w aktualnościach</w:t>
+      <w:r>
+        <w:rPr>
+          <w:lang w:val="pl-PL"/>
+        </w:rPr>
+        <w:t>wpisu w aktualnościach</w:t>
       </w:r>
     </w:p>
     <w:p>
@@ -9056,19 +8779,11 @@
           <w:lang w:val="pl-PL"/>
         </w:rPr>
       </w:pPr>
-      <w:proofErr w:type="gramStart"/>
-      <w:r>
-        <w:rPr>
-          <w:lang w:val="pl-PL"/>
-        </w:rPr>
-        <w:t>planu</w:t>
-      </w:r>
-      <w:proofErr w:type="gramEnd"/>
-      <w:r>
-        <w:rPr>
-          <w:lang w:val="pl-PL"/>
-        </w:rPr>
-        <w:t xml:space="preserve"> zajęć dydaktycznych</w:t>
+      <w:r>
+        <w:rPr>
+          <w:lang w:val="pl-PL"/>
+        </w:rPr>
+        <w:t>planu zajęć dydaktycznych</w:t>
       </w:r>
     </w:p>
     <w:p>
@@ -9082,19 +8797,11 @@
           <w:lang w:val="pl-PL"/>
         </w:rPr>
       </w:pPr>
-      <w:proofErr w:type="gramStart"/>
-      <w:r>
-        <w:rPr>
-          <w:lang w:val="pl-PL"/>
-        </w:rPr>
-        <w:t>sylabusu</w:t>
-      </w:r>
-      <w:proofErr w:type="gramEnd"/>
-      <w:r>
-        <w:rPr>
-          <w:lang w:val="pl-PL"/>
-        </w:rPr>
-        <w:t>,</w:t>
+      <w:r>
+        <w:rPr>
+          <w:lang w:val="pl-PL"/>
+        </w:rPr>
+        <w:t>sylabusu,</w:t>
       </w:r>
     </w:p>
     <w:p>
@@ -9108,19 +8815,11 @@
           <w:lang w:val="pl-PL"/>
         </w:rPr>
       </w:pPr>
-      <w:proofErr w:type="gramStart"/>
-      <w:r>
-        <w:rPr>
-          <w:lang w:val="pl-PL"/>
-        </w:rPr>
-        <w:t>listy</w:t>
-      </w:r>
-      <w:proofErr w:type="gramEnd"/>
-      <w:r>
-        <w:rPr>
-          <w:lang w:val="pl-PL"/>
-        </w:rPr>
-        <w:t xml:space="preserve"> plików zamieszczonych przez nauczyciela.</w:t>
+      <w:r>
+        <w:rPr>
+          <w:lang w:val="pl-PL"/>
+        </w:rPr>
+        <w:t>listy plików zamieszczonych przez nauczyciela.</w:t>
       </w:r>
     </w:p>
     <w:p>
@@ -9273,7 +8972,7 @@
           <w:lang w:val="pl-PL"/>
         </w:rPr>
       </w:pPr>
-      <w:bookmarkStart w:id="16" w:name="_Toc433569300"/>
+      <w:bookmarkStart w:id="15" w:name="_Toc433569300"/>
       <w:r>
         <w:rPr>
           <w:lang w:val="pl-PL"/>
@@ -9292,7 +8991,7 @@
         </w:rPr>
         <w:t xml:space="preserve"> użycia</w:t>
       </w:r>
-      <w:bookmarkEnd w:id="16"/>
+      <w:bookmarkEnd w:id="15"/>
     </w:p>
     <w:p>
       <w:pPr>
@@ -9300,10 +8999,10 @@
       </w:pPr>
       <w:r>
         <w:object w:dxaOrig="10560" w:dyaOrig="7740">
-          <v:shape id="_x0000_i1025" type="#_x0000_t75" style="width:468pt;height:342.75pt" o:ole="">
-            <v:imagedata r:id="rId17" o:title=""/>
+          <v:shape id="_x0000_i1027" type="#_x0000_t75" style="width:468pt;height:342.75pt" o:ole="">
+            <v:imagedata r:id="rId18" o:title=""/>
           </v:shape>
-          <o:OLEObject Type="Embed" ProgID="Visio.Drawing.15" ShapeID="_x0000_i1025" DrawAspect="Content" ObjectID="_1507314669" r:id="rId18"/>
+          <o:OLEObject Type="Embed" ProgID="Visio.Drawing.15" ShapeID="_x0000_i1027" DrawAspect="Content" ObjectID="_1507373194" r:id="rId19"/>
         </w:object>
       </w:r>
     </w:p>
@@ -9322,14 +9021,27 @@
       <w:r>
         <w:t xml:space="preserve"> </w:t>
       </w:r>
-      <w:fldSimple w:instr=" SEQ Rysunek \* ARABIC ">
-        <w:r>
-          <w:rPr>
-            <w:noProof/>
-          </w:rPr>
-          <w:t>4</w:t>
-        </w:r>
-      </w:fldSimple>
+      <w:r>
+        <w:fldChar w:fldCharType="begin"/>
+      </w:r>
+      <w:r>
+        <w:instrText xml:space="preserve"> SEQ Rysunek \* ARABIC </w:instrText>
+      </w:r>
+      <w:r>
+        <w:fldChar w:fldCharType="separate"/>
+      </w:r>
+      <w:r>
+        <w:rPr>
+          <w:noProof/>
+        </w:rPr>
+        <w:t>4</w:t>
+      </w:r>
+      <w:r>
+        <w:rPr>
+          <w:noProof/>
+        </w:rPr>
+        <w:fldChar w:fldCharType="end"/>
+      </w:r>
       <w:r>
         <w:t xml:space="preserve"> Diagram </w:t>
       </w:r>
@@ -9535,19 +9247,11 @@
           <w:lang w:val="pl-PL"/>
         </w:rPr>
       </w:pPr>
-      <w:proofErr w:type="gramStart"/>
-      <w:r>
-        <w:rPr>
-          <w:lang w:val="pl-PL"/>
-        </w:rPr>
-        <w:t>dodaje</w:t>
-      </w:r>
-      <w:proofErr w:type="gramEnd"/>
-      <w:r>
-        <w:rPr>
-          <w:lang w:val="pl-PL"/>
-        </w:rPr>
-        <w:t>/usuwa plik</w:t>
+      <w:r>
+        <w:rPr>
+          <w:lang w:val="pl-PL"/>
+        </w:rPr>
+        <w:t>dodaje/usuwa plik</w:t>
       </w:r>
     </w:p>
     <w:p>
@@ -9562,19 +9266,11 @@
           <w:lang w:val="pl-PL"/>
         </w:rPr>
       </w:pPr>
-      <w:proofErr w:type="gramStart"/>
-      <w:r>
-        <w:rPr>
-          <w:lang w:val="pl-PL"/>
-        </w:rPr>
-        <w:t>edytuje</w:t>
-      </w:r>
-      <w:proofErr w:type="gramEnd"/>
-      <w:r>
-        <w:rPr>
-          <w:lang w:val="pl-PL"/>
-        </w:rPr>
-        <w:t xml:space="preserve"> wpis w pozostałych sekcjach</w:t>
+      <w:r>
+        <w:rPr>
+          <w:lang w:val="pl-PL"/>
+        </w:rPr>
+        <w:t>edytuje wpis w pozostałych sekcjach</w:t>
       </w:r>
     </w:p>
     <w:p>
@@ -10627,19 +10323,11 @@
           <w:lang w:val="pl-PL"/>
         </w:rPr>
       </w:pPr>
-      <w:proofErr w:type="gramStart"/>
-      <w:r>
-        <w:rPr>
-          <w:lang w:val="pl-PL"/>
-        </w:rPr>
-        <w:t>a</w:t>
-      </w:r>
-      <w:proofErr w:type="gramEnd"/>
-      <w:r>
-        <w:rPr>
-          <w:lang w:val="pl-PL"/>
-        </w:rPr>
-        <w:t>. System wyświetla komunikat o konflikcie i wymaga zmiany nazwy</w:t>
+      <w:r>
+        <w:rPr>
+          <w:lang w:val="pl-PL"/>
+        </w:rPr>
+        <w:t>a. System wyświetla komunikat o konflikcie i wymaga zmiany nazwy</w:t>
       </w:r>
     </w:p>
     <w:p>
@@ -10684,7 +10372,6 @@
           <w:lang w:val="pl-PL"/>
         </w:rPr>
       </w:pPr>
-      <w:proofErr w:type="gramStart"/>
       <w:r>
         <w:rPr>
           <w:b/>
@@ -10704,7 +10391,6 @@
         </w:rPr>
         <w:t>Nauczyciel</w:t>
       </w:r>
-      <w:proofErr w:type="gramEnd"/>
       <w:r>
         <w:rPr>
           <w:lang w:val="pl-PL"/>
@@ -10904,19 +10590,11 @@
           <w:lang w:val="pl-PL"/>
         </w:rPr>
       </w:pPr>
-      <w:proofErr w:type="gramStart"/>
-      <w:r>
-        <w:rPr>
-          <w:lang w:val="pl-PL"/>
-        </w:rPr>
-        <w:t>a</w:t>
-      </w:r>
-      <w:proofErr w:type="gramEnd"/>
-      <w:r>
-        <w:rPr>
-          <w:lang w:val="pl-PL"/>
-        </w:rPr>
-        <w:t>.  Niepowodzenie</w:t>
+      <w:r>
+        <w:rPr>
+          <w:lang w:val="pl-PL"/>
+        </w:rPr>
+        <w:t>a.  Niepowodzenie</w:t>
       </w:r>
     </w:p>
     <w:p>
@@ -11289,33 +10967,33 @@
           <w:lang w:val="pl-PL"/>
         </w:rPr>
       </w:pPr>
-      <w:bookmarkStart w:id="17" w:name="_Toc433569301"/>
+      <w:bookmarkStart w:id="16" w:name="_Toc433569301"/>
       <w:r>
         <w:rPr>
           <w:lang w:val="pl-PL"/>
         </w:rPr>
         <w:t>Moduł administratora</w:t>
       </w:r>
+      <w:bookmarkEnd w:id="16"/>
+    </w:p>
+    <w:p>
+      <w:pPr>
+        <w:pStyle w:val="Heading3"/>
+        <w:rPr>
+          <w:lang w:val="pl-PL"/>
+        </w:rPr>
+      </w:pPr>
+      <w:bookmarkStart w:id="17" w:name="_Toc433569302"/>
+      <w:r>
+        <w:rPr>
+          <w:lang w:val="pl-PL"/>
+        </w:rPr>
+        <w:t>Opis modułu</w:t>
+      </w:r>
       <w:bookmarkEnd w:id="17"/>
     </w:p>
     <w:p>
       <w:pPr>
-        <w:pStyle w:val="Heading3"/>
-        <w:rPr>
-          <w:lang w:val="pl-PL"/>
-        </w:rPr>
-      </w:pPr>
-      <w:bookmarkStart w:id="18" w:name="_Toc433569302"/>
-      <w:r>
-        <w:rPr>
-          <w:lang w:val="pl-PL"/>
-        </w:rPr>
-        <w:t>Opis modułu</w:t>
-      </w:r>
-      <w:bookmarkEnd w:id="18"/>
-    </w:p>
-    <w:p>
-      <w:pPr>
         <w:rPr>
           <w:lang w:val="pl-PL"/>
         </w:rPr>
@@ -11368,21 +11046,7 @@
         <w:rPr>
           <w:lang w:val="pl-PL"/>
         </w:rPr>
-        <w:t xml:space="preserve">stronach. Konfiguracja polega na dodawaniu istniejących podstron serwisu. Dla każdego z języków istnieje osobna konfiguracja w </w:t>
-      </w:r>
-      <w:proofErr w:type="gramStart"/>
-      <w:r>
-        <w:rPr>
-          <w:lang w:val="pl-PL"/>
-        </w:rPr>
-        <w:t>związku z czym</w:t>
-      </w:r>
-      <w:proofErr w:type="gramEnd"/>
-      <w:r>
-        <w:rPr>
-          <w:lang w:val="pl-PL"/>
-        </w:rPr>
-        <w:t xml:space="preserve"> w różnych wersjach językowych możemy mieć zupełnie różne odnośniki w menu.</w:t>
+        <w:t>stronach. Konfiguracja polega na dodawaniu istniejących podstron serwisu. Dla każdego z języków istnieje osobna konfiguracja w związku z czym w różnych wersjach językowych możemy mieć zupełnie różne odnośniki w menu.</w:t>
       </w:r>
     </w:p>
     <w:p>
@@ -11413,7 +11077,7 @@
           <w:lang w:val="pl-PL"/>
         </w:rPr>
       </w:pPr>
-      <w:bookmarkStart w:id="19" w:name="_Toc433569303"/>
+      <w:bookmarkStart w:id="18" w:name="_Toc433569303"/>
       <w:r>
         <w:rPr>
           <w:lang w:val="pl-PL"/>
@@ -11432,7 +11096,7 @@
         </w:rPr>
         <w:t>i użycia</w:t>
       </w:r>
-      <w:bookmarkEnd w:id="19"/>
+      <w:bookmarkEnd w:id="18"/>
     </w:p>
     <w:p>
       <w:pPr>
@@ -11441,10 +11105,10 @@
       </w:pPr>
       <w:r>
         <w:object w:dxaOrig="10680" w:dyaOrig="4486">
-          <v:shape id="_x0000_i1026" type="#_x0000_t75" style="width:468pt;height:196.5pt" o:ole="">
-            <v:imagedata r:id="rId19" o:title=""/>
+          <v:shape id="_x0000_i1028" type="#_x0000_t75" style="width:468pt;height:196.5pt" o:ole="">
+            <v:imagedata r:id="rId20" o:title=""/>
           </v:shape>
-          <o:OLEObject Type="Embed" ProgID="Visio.Drawing.15" ShapeID="_x0000_i1026" DrawAspect="Content" ObjectID="_1507314670" r:id="rId20"/>
+          <o:OLEObject Type="Embed" ProgID="Visio.Drawing.15" ShapeID="_x0000_i1028" DrawAspect="Content" ObjectID="_1507373195" r:id="rId21"/>
         </w:object>
       </w:r>
     </w:p>
@@ -11463,14 +11127,27 @@
       <w:r>
         <w:t xml:space="preserve"> </w:t>
       </w:r>
-      <w:fldSimple w:instr=" SEQ Rysunek \* ARABIC ">
-        <w:r>
-          <w:rPr>
-            <w:noProof/>
-          </w:rPr>
-          <w:t>5</w:t>
-        </w:r>
-      </w:fldSimple>
+      <w:r>
+        <w:fldChar w:fldCharType="begin"/>
+      </w:r>
+      <w:r>
+        <w:instrText xml:space="preserve"> SEQ Rysunek \* ARABIC </w:instrText>
+      </w:r>
+      <w:r>
+        <w:fldChar w:fldCharType="separate"/>
+      </w:r>
+      <w:r>
+        <w:rPr>
+          <w:noProof/>
+        </w:rPr>
+        <w:t>5</w:t>
+      </w:r>
+      <w:r>
+        <w:rPr>
+          <w:noProof/>
+        </w:rPr>
+        <w:fldChar w:fldCharType="end"/>
+      </w:r>
       <w:r>
         <w:t xml:space="preserve"> Diagram </w:t>
       </w:r>
@@ -11530,7 +11207,6 @@
           <w:lang w:val="pl-PL"/>
         </w:rPr>
       </w:pPr>
-      <w:proofErr w:type="gramStart"/>
       <w:r>
         <w:rPr>
           <w:b/>
@@ -11550,7 +11226,6 @@
         </w:rPr>
         <w:t>Administrator</w:t>
       </w:r>
-      <w:proofErr w:type="gramEnd"/>
     </w:p>
     <w:p>
       <w:pPr>
@@ -11720,7 +11395,6 @@
           <w:lang w:val="pl-PL"/>
         </w:rPr>
       </w:pPr>
-      <w:proofErr w:type="gramStart"/>
       <w:r>
         <w:rPr>
           <w:b/>
@@ -11740,7 +11414,6 @@
         </w:rPr>
         <w:t>Administrator</w:t>
       </w:r>
-      <w:proofErr w:type="gramEnd"/>
     </w:p>
     <w:p>
       <w:pPr>
@@ -11798,7 +11471,7 @@
         <w:pStyle w:val="ListParagraph"/>
         <w:numPr>
           <w:ilvl w:val="0"/>
-          <w:numId w:val="31"/>
+          <w:numId w:val="50"/>
         </w:numPr>
         <w:spacing w:after="0"/>
         <w:rPr>
@@ -11823,7 +11496,7 @@
         <w:pStyle w:val="ListParagraph"/>
         <w:numPr>
           <w:ilvl w:val="0"/>
-          <w:numId w:val="31"/>
+          <w:numId w:val="50"/>
         </w:numPr>
         <w:spacing w:after="0"/>
         <w:rPr>
@@ -11842,7 +11515,7 @@
         <w:pStyle w:val="ListParagraph"/>
         <w:numPr>
           <w:ilvl w:val="0"/>
-          <w:numId w:val="31"/>
+          <w:numId w:val="50"/>
         </w:numPr>
         <w:spacing w:after="0"/>
         <w:rPr>
@@ -11853,7 +11526,21 @@
         <w:rPr>
           <w:lang w:val="pl-PL"/>
         </w:rPr>
-        <w:t>System wyświetla komunikat o potrzebie dodania tłumaczeń do zawartości strony</w:t>
+        <w:t>System wyświetla komunikat o potrzebie dodania tłumaczeń do</w:t>
+      </w:r>
+      <w:r>
+        <w:rPr>
+          <w:lang w:val="pl-PL"/>
+        </w:rPr>
+        <w:t xml:space="preserve"> statycznych</w:t>
+      </w:r>
+      <w:bookmarkStart w:id="19" w:name="_GoBack"/>
+      <w:bookmarkEnd w:id="19"/>
+      <w:r>
+        <w:rPr>
+          <w:lang w:val="pl-PL"/>
+        </w:rPr>
+        <w:t xml:space="preserve"> zawartości strony</w:t>
       </w:r>
     </w:p>
     <w:p>
@@ -11861,7 +11548,7 @@
         <w:pStyle w:val="ListParagraph"/>
         <w:numPr>
           <w:ilvl w:val="0"/>
-          <w:numId w:val="31"/>
+          <w:numId w:val="50"/>
         </w:numPr>
         <w:spacing w:after="0"/>
         <w:rPr>
@@ -11872,63 +11559,7 @@
         <w:rPr>
           <w:lang w:val="pl-PL"/>
         </w:rPr>
-        <w:t>System zapisuje zmiany</w:t>
-      </w:r>
-    </w:p>
-    <w:p>
-      <w:pPr>
-        <w:pStyle w:val="Heading1"/>
-        <w:rPr>
-          <w:lang w:val="pl-PL"/>
-        </w:rPr>
-      </w:pPr>
-      <w:bookmarkStart w:id="20" w:name="_Toc433569304"/>
-      <w:r>
-        <w:rPr>
-          <w:lang w:val="pl-PL"/>
-        </w:rPr>
-        <w:t>Wymagania niefunkcjonalne</w:t>
-      </w:r>
-      <w:bookmarkEnd w:id="20"/>
-    </w:p>
-    <w:p>
-      <w:pPr>
-        <w:pStyle w:val="BodyText"/>
-        <w:rPr>
-          <w:lang w:val="pl-PL"/>
-        </w:rPr>
-      </w:pPr>
-      <w:r>
-        <w:rPr>
-          <w:lang w:val="pl-PL"/>
-        </w:rPr>
-        <w:t xml:space="preserve">System powinien być zabezpieczony przez nieautoryzowanym dostępem do </w:t>
-      </w:r>
-      <w:r>
-        <w:rPr>
-          <w:lang w:val="pl-PL"/>
-        </w:rPr>
-        <w:t xml:space="preserve">zawartości plików umieszczanych przez nauczyciela w sekcji </w:t>
-      </w:r>
-      <w:r>
-        <w:rPr>
-          <w:lang w:val="pl-PL"/>
-        </w:rPr>
-        <w:t>dydaktyka.</w:t>
-      </w:r>
-    </w:p>
-    <w:p>
-      <w:pPr>
-        <w:pStyle w:val="BodyText"/>
-        <w:rPr>
-          <w:lang w:val="pl-PL"/>
-        </w:rPr>
-      </w:pPr>
-      <w:r>
-        <w:rPr>
-          <w:lang w:val="pl-PL"/>
-        </w:rPr>
-        <w:t>System powinien umożliwiać definiowanie ról z profilami dostępu:</w:t>
+        <w:t>Administrator uzupełnia słownik tłumaczeń statycznych zawartości stron systemu</w:t>
       </w:r>
     </w:p>
     <w:p>
@@ -11936,314 +11567,339 @@
         <w:pStyle w:val="ListParagraph"/>
         <w:numPr>
           <w:ilvl w:val="0"/>
-          <w:numId w:val="7"/>
+          <w:numId w:val="50"/>
         </w:numPr>
-        <w:rPr>
-          <w:lang w:val="pl-PL"/>
-        </w:rPr>
-      </w:pPr>
-      <w:proofErr w:type="gramStart"/>
-      <w:r>
-        <w:rPr>
-          <w:lang w:val="pl-PL"/>
-        </w:rPr>
-        <w:t>nauczyciel</w:t>
-      </w:r>
-      <w:proofErr w:type="gramEnd"/>
+        <w:spacing w:after="0"/>
+        <w:rPr>
+          <w:lang w:val="pl-PL"/>
+        </w:rPr>
+      </w:pPr>
+      <w:r>
+        <w:rPr>
+          <w:lang w:val="pl-PL"/>
+        </w:rPr>
+        <w:t>System zapisuje zmiany</w:t>
+      </w:r>
+    </w:p>
+    <w:p>
+      <w:pPr>
+        <w:pStyle w:val="Heading1"/>
+        <w:rPr>
+          <w:lang w:val="pl-PL"/>
+        </w:rPr>
+      </w:pPr>
+      <w:bookmarkStart w:id="20" w:name="_Toc433569304"/>
+      <w:r>
+        <w:rPr>
+          <w:lang w:val="pl-PL"/>
+        </w:rPr>
+        <w:t>Wymagania niefunkcjonalne</w:t>
+      </w:r>
+      <w:bookmarkEnd w:id="20"/>
+    </w:p>
+    <w:p>
+      <w:pPr>
+        <w:pStyle w:val="BodyText"/>
+        <w:numPr>
+          <w:ilvl w:val="0"/>
+          <w:numId w:val="49"/>
+        </w:numPr>
+        <w:rPr>
+          <w:lang w:val="pl-PL"/>
+        </w:rPr>
+      </w:pPr>
+      <w:r>
+        <w:rPr>
+          <w:lang w:val="pl-PL"/>
+        </w:rPr>
+        <w:t>System powinien być zabezpieczony prze</w:t>
+      </w:r>
+      <w:r>
+        <w:rPr>
+          <w:lang w:val="pl-PL"/>
+        </w:rPr>
+        <w:t>d</w:t>
+      </w:r>
+      <w:r>
+        <w:rPr>
+          <w:lang w:val="pl-PL"/>
+        </w:rPr>
+        <w:t xml:space="preserve"> nieautoryzowanym dostępem do </w:t>
+      </w:r>
+      <w:r>
+        <w:rPr>
+          <w:lang w:val="pl-PL"/>
+        </w:rPr>
+        <w:t xml:space="preserve">zawartości plików umieszczanych przez nauczyciela w sekcji </w:t>
+      </w:r>
+      <w:r>
+        <w:rPr>
+          <w:lang w:val="pl-PL"/>
+        </w:rPr>
+        <w:t>dydaktyka.</w:t>
+      </w:r>
+    </w:p>
+    <w:p>
+      <w:pPr>
+        <w:pStyle w:val="BodyText"/>
+        <w:numPr>
+          <w:ilvl w:val="0"/>
+          <w:numId w:val="49"/>
+        </w:numPr>
+        <w:rPr>
+          <w:lang w:val="pl-PL"/>
+        </w:rPr>
+      </w:pPr>
+      <w:r>
+        <w:rPr>
+          <w:lang w:val="pl-PL"/>
+        </w:rPr>
+        <w:t>System powinien umożliwiać defin</w:t>
+      </w:r>
+      <w:r>
+        <w:rPr>
+          <w:lang w:val="pl-PL"/>
+        </w:rPr>
+        <w:t>iowanie ról z profilami dostępu.</w:t>
+      </w:r>
     </w:p>
     <w:p>
       <w:pPr>
         <w:pStyle w:val="ListParagraph"/>
         <w:numPr>
           <w:ilvl w:val="0"/>
-          <w:numId w:val="7"/>
+          <w:numId w:val="49"/>
         </w:numPr>
         <w:rPr>
           <w:lang w:val="pl-PL"/>
         </w:rPr>
       </w:pPr>
-      <w:proofErr w:type="gramStart"/>
       <w:r>
         <w:rPr>
           <w:lang w:val="pl-PL"/>
         </w:rPr>
         <w:lastRenderedPageBreak/>
-        <w:t>uczeń</w:t>
-      </w:r>
-      <w:proofErr w:type="gramEnd"/>
+        <w:t xml:space="preserve">System powinien dać się </w:t>
+      </w:r>
+      <w:r>
+        <w:rPr>
+          <w:lang w:val="pl-PL"/>
+        </w:rPr>
+        <w:t>łatwo tłumaczyć na różne języki.</w:t>
+      </w:r>
+      <w:r>
+        <w:rPr>
+          <w:lang w:val="pl-PL"/>
+        </w:rPr>
+        <w:t xml:space="preserve"> Bazowe języki to polski i angielski. </w:t>
+      </w:r>
+    </w:p>
+    <w:p>
+      <w:pPr>
+        <w:pStyle w:val="BodyText"/>
+        <w:numPr>
+          <w:ilvl w:val="0"/>
+          <w:numId w:val="49"/>
+        </w:numPr>
+        <w:rPr>
+          <w:lang w:val="pl-PL"/>
+        </w:rPr>
+      </w:pPr>
+      <w:r>
+        <w:rPr>
+          <w:lang w:val="pl-PL"/>
+        </w:rPr>
+        <w:t>Każdy element systemu powinien móc mieć tłumaczenie na dowolny</w:t>
+      </w:r>
+      <w:r>
+        <w:rPr>
+          <w:lang w:val="pl-PL"/>
+        </w:rPr>
+        <w:t xml:space="preserve"> nowy</w:t>
+      </w:r>
+      <w:r>
+        <w:rPr>
+          <w:lang w:val="pl-PL"/>
+        </w:rPr>
+        <w:t xml:space="preserve"> język zdefiniowany przez administratora. Tłum</w:t>
+      </w:r>
+      <w:r>
+        <w:rPr>
+          <w:lang w:val="pl-PL"/>
+        </w:rPr>
+        <w:t xml:space="preserve">aczenie również powinno być </w:t>
+      </w:r>
+      <w:r>
+        <w:rPr>
+          <w:lang w:val="pl-PL"/>
+        </w:rPr>
+        <w:t>definiowane przez administratora.</w:t>
+      </w:r>
+    </w:p>
+    <w:p>
+      <w:pPr>
+        <w:pStyle w:val="BodyText"/>
+        <w:numPr>
+          <w:ilvl w:val="0"/>
+          <w:numId w:val="49"/>
+        </w:numPr>
+        <w:rPr>
+          <w:lang w:val="pl-PL"/>
+        </w:rPr>
+      </w:pPr>
+      <w:r>
+        <w:rPr>
+          <w:lang w:val="pl-PL"/>
+        </w:rPr>
+        <w:t>System powinien być obsługiwany przez następujące przeglądarki:</w:t>
+      </w:r>
+    </w:p>
+    <w:p>
+      <w:pPr>
+        <w:pStyle w:val="ListParagraph"/>
+        <w:numPr>
+          <w:ilvl w:val="1"/>
+          <w:numId w:val="49"/>
+        </w:numPr>
+        <w:rPr>
+          <w:lang w:val="pl-PL"/>
+        </w:rPr>
+      </w:pPr>
+      <w:r>
+        <w:rPr>
+          <w:lang w:val="pl-PL"/>
+        </w:rPr>
+        <w:t>Mozilla Firefox</w:t>
+      </w:r>
+      <w:r>
+        <w:t xml:space="preserve"> </w:t>
+      </w:r>
+      <w:r>
+        <w:rPr>
+          <w:lang w:val="pl-PL"/>
+        </w:rPr>
+        <w:t>41.0.1</w:t>
+      </w:r>
+    </w:p>
+    <w:p>
+      <w:pPr>
+        <w:pStyle w:val="ListParagraph"/>
+        <w:numPr>
+          <w:ilvl w:val="1"/>
+          <w:numId w:val="49"/>
+        </w:numPr>
+        <w:rPr>
+          <w:lang w:val="pl-PL"/>
+        </w:rPr>
+      </w:pPr>
+      <w:r>
+        <w:rPr>
+          <w:lang w:val="pl-PL"/>
+        </w:rPr>
+        <w:t xml:space="preserve">Google Chrome </w:t>
+      </w:r>
+      <w:r>
+        <w:rPr>
+          <w:lang w:val="pl-PL"/>
+        </w:rPr>
+        <w:t>45.0.2454.101</w:t>
+      </w:r>
+    </w:p>
+    <w:p>
+      <w:pPr>
+        <w:pStyle w:val="ListParagraph"/>
+        <w:numPr>
+          <w:ilvl w:val="1"/>
+          <w:numId w:val="49"/>
+        </w:numPr>
+        <w:rPr>
+          <w:lang w:val="pl-PL"/>
+        </w:rPr>
+      </w:pPr>
+      <w:r>
+        <w:rPr>
+          <w:lang w:val="pl-PL"/>
+        </w:rPr>
+        <w:t xml:space="preserve">Internet Explorer  </w:t>
+      </w:r>
+      <w:r>
+        <w:rPr>
+          <w:lang w:val="pl-PL"/>
+        </w:rPr>
+        <w:t>11.0.9600.17690</w:t>
+      </w:r>
     </w:p>
     <w:p>
       <w:pPr>
         <w:pStyle w:val="ListParagraph"/>
         <w:numPr>
           <w:ilvl w:val="0"/>
-          <w:numId w:val="7"/>
+          <w:numId w:val="49"/>
         </w:numPr>
         <w:rPr>
           <w:lang w:val="pl-PL"/>
         </w:rPr>
       </w:pPr>
-      <w:proofErr w:type="gramStart"/>
-      <w:r>
-        <w:rPr>
-          <w:lang w:val="pl-PL"/>
-        </w:rPr>
-        <w:t>administrator</w:t>
-      </w:r>
-      <w:proofErr w:type="gramEnd"/>
-    </w:p>
-    <w:p>
-      <w:pPr>
-        <w:pStyle w:val="ListParagraph"/>
-        <w:numPr>
-          <w:ilvl w:val="0"/>
-          <w:numId w:val="7"/>
-        </w:numPr>
-        <w:rPr>
-          <w:lang w:val="pl-PL"/>
-        </w:rPr>
-      </w:pPr>
-      <w:proofErr w:type="gramStart"/>
-      <w:r>
-        <w:rPr>
-          <w:lang w:val="pl-PL"/>
-        </w:rPr>
-        <w:t>super</w:t>
-      </w:r>
-      <w:proofErr w:type="gramEnd"/>
-      <w:r>
-        <w:rPr>
-          <w:lang w:val="pl-PL"/>
-        </w:rPr>
-        <w:t xml:space="preserve"> administrator</w:t>
-      </w:r>
-    </w:p>
-    <w:p>
-      <w:pPr>
-        <w:pStyle w:val="ListParagraph"/>
-        <w:numPr>
-          <w:ilvl w:val="0"/>
-          <w:numId w:val="7"/>
-        </w:numPr>
-        <w:rPr>
-          <w:lang w:val="pl-PL"/>
-        </w:rPr>
-      </w:pPr>
-      <w:proofErr w:type="gramStart"/>
-      <w:r>
-        <w:rPr>
-          <w:lang w:val="pl-PL"/>
-        </w:rPr>
-        <w:t>gość</w:t>
-      </w:r>
-      <w:proofErr w:type="gramEnd"/>
-    </w:p>
-    <w:p>
-      <w:pPr>
-        <w:rPr>
-          <w:lang w:val="pl-PL"/>
-        </w:rPr>
-      </w:pPr>
-      <w:r>
-        <w:rPr>
-          <w:lang w:val="pl-PL"/>
-        </w:rPr>
-        <w:t>System powinien dać się łatwo tłumaczyć na różne języki:</w:t>
-      </w:r>
-    </w:p>
-    <w:p>
-      <w:pPr>
-        <w:pStyle w:val="BodyText"/>
-        <w:rPr>
-          <w:lang w:val="pl-PL"/>
-        </w:rPr>
-      </w:pPr>
-      <w:r>
-        <w:rPr>
-          <w:lang w:val="pl-PL"/>
-        </w:rPr>
-        <w:t>Każdy element systemu powinien móc mieć tłumaczenie na dowolny język zdefiniowany przez administratora. Tłum</w:t>
-      </w:r>
-      <w:r>
-        <w:rPr>
-          <w:lang w:val="pl-PL"/>
-        </w:rPr>
-        <w:t xml:space="preserve">aczenie również powinno być </w:t>
-      </w:r>
-      <w:r>
-        <w:rPr>
-          <w:lang w:val="pl-PL"/>
-        </w:rPr>
-        <w:t>definiowane przez administratora.</w:t>
-      </w:r>
-    </w:p>
-    <w:p>
-      <w:pPr>
-        <w:pStyle w:val="BodyText"/>
-        <w:rPr>
-          <w:lang w:val="pl-PL"/>
-        </w:rPr>
-      </w:pPr>
-      <w:r>
-        <w:rPr>
-          <w:lang w:val="pl-PL"/>
-        </w:rPr>
-        <w:t>Bazowe języki dostępne w serwisie: polski, angielski.</w:t>
-      </w:r>
-    </w:p>
-    <w:p>
-      <w:pPr>
-        <w:pStyle w:val="BodyText"/>
-        <w:rPr>
-          <w:lang w:val="pl-PL"/>
-        </w:rPr>
-      </w:pPr>
-      <w:r>
-        <w:rPr>
-          <w:lang w:val="pl-PL"/>
-        </w:rPr>
-        <w:t>System powinien być obsługiwany przez następujące przeglądarki:</w:t>
-      </w:r>
-    </w:p>
-    <w:p>
-      <w:pPr>
-        <w:pStyle w:val="ListParagraph"/>
-        <w:numPr>
-          <w:ilvl w:val="0"/>
-          <w:numId w:val="8"/>
-        </w:numPr>
-        <w:rPr>
-          <w:lang w:val="pl-PL"/>
-        </w:rPr>
-      </w:pPr>
-      <w:r>
-        <w:rPr>
-          <w:lang w:val="pl-PL"/>
-        </w:rPr>
-        <w:t xml:space="preserve">Mozilla </w:t>
-      </w:r>
-      <w:proofErr w:type="spellStart"/>
-      <w:r>
-        <w:rPr>
-          <w:lang w:val="pl-PL"/>
-        </w:rPr>
-        <w:t>Firefox</w:t>
-      </w:r>
-      <w:proofErr w:type="spellEnd"/>
-      <w:r>
+      <w:r>
+        <w:rPr>
+          <w:lang w:val="pl-PL"/>
+        </w:rPr>
+        <w:t>Hasło do logowania w serwisie powinno być długości 8-16 znaków. dostępne są małe i wielkie litery alfabetu [a-zA-z], liczby [0-9] oraz znaki interpunkcyjne [!@#$%^&amp;*()-=_+[]{};’\:”|,./&lt;&gt;?].</w:t>
+      </w:r>
+    </w:p>
+    <w:p>
+      <w:pPr>
+        <w:pStyle w:val="Heading1"/>
+        <w:rPr>
+          <w:lang w:val="pl-PL"/>
+        </w:rPr>
+      </w:pPr>
+      <w:bookmarkStart w:id="21" w:name="_Toc433569305"/>
+      <w:r>
+        <w:rPr>
+          <w:lang w:val="pl-PL"/>
+        </w:rPr>
+        <w:t>Specyfikacja uzupełniająca</w:t>
+      </w:r>
+      <w:bookmarkEnd w:id="21"/>
+    </w:p>
+    <w:p>
+      <w:pPr>
+        <w:pStyle w:val="List"/>
+        <w:rPr>
+          <w:lang w:val="pl-PL"/>
+        </w:rPr>
+      </w:pPr>
+      <w:r>
+        <w:rPr>
+          <w:lang w:val="pl-PL"/>
+        </w:rPr>
+        <w:t xml:space="preserve">Interfejs </w:t>
+      </w:r>
+      <w:r>
+        <w:rPr>
+          <w:lang w:val="pl-PL"/>
+        </w:rPr>
+        <w:t>użytkownika zgodny z</w:t>
+      </w:r>
+      <w:r>
+        <w:rPr>
+          <w:lang w:val="pl-PL"/>
+        </w:rPr>
         <w:t xml:space="preserve"> </w:t>
       </w:r>
       <w:r>
         <w:rPr>
           <w:lang w:val="pl-PL"/>
         </w:rPr>
-        <w:t>41.0.1</w:t>
-      </w:r>
-    </w:p>
-    <w:p>
-      <w:pPr>
-        <w:pStyle w:val="ListParagraph"/>
-        <w:numPr>
-          <w:ilvl w:val="0"/>
-          <w:numId w:val="8"/>
-        </w:numPr>
-        <w:rPr>
-          <w:lang w:val="pl-PL"/>
-        </w:rPr>
-      </w:pPr>
-      <w:r>
-        <w:rPr>
-          <w:lang w:val="pl-PL"/>
-        </w:rPr>
-        <w:t xml:space="preserve">Google Chrome </w:t>
-      </w:r>
-      <w:r>
-        <w:rPr>
-          <w:lang w:val="pl-PL"/>
-        </w:rPr>
-        <w:t>45.0.2454.101</w:t>
-      </w:r>
-    </w:p>
-    <w:p>
-      <w:pPr>
-        <w:pStyle w:val="ListParagraph"/>
-        <w:numPr>
-          <w:ilvl w:val="0"/>
-          <w:numId w:val="8"/>
-        </w:numPr>
-        <w:rPr>
-          <w:lang w:val="pl-PL"/>
-        </w:rPr>
-      </w:pPr>
-      <w:r>
-        <w:rPr>
-          <w:lang w:val="pl-PL"/>
-        </w:rPr>
-        <w:t xml:space="preserve">Internet Explorer  </w:t>
-      </w:r>
-      <w:r>
-        <w:rPr>
-          <w:lang w:val="pl-PL"/>
-        </w:rPr>
-        <w:t>11.0.9600.17690</w:t>
-      </w:r>
-    </w:p>
-    <w:p>
-      <w:pPr>
-        <w:rPr>
-          <w:lang w:val="pl-PL"/>
-        </w:rPr>
-      </w:pPr>
-      <w:r>
-        <w:rPr>
-          <w:lang w:val="pl-PL"/>
-        </w:rPr>
-        <w:t xml:space="preserve">Hasło do logowania w serwisie powinno być długości 8-16 znaków. </w:t>
-      </w:r>
-      <w:proofErr w:type="gramStart"/>
-      <w:r>
-        <w:rPr>
-          <w:lang w:val="pl-PL"/>
-        </w:rPr>
-        <w:t>dostępne</w:t>
-      </w:r>
-      <w:proofErr w:type="gramEnd"/>
-      <w:r>
-        <w:rPr>
-          <w:lang w:val="pl-PL"/>
-        </w:rPr>
-        <w:t xml:space="preserve"> są małe i wielkie litery alfabetu [a-</w:t>
-      </w:r>
-      <w:proofErr w:type="spellStart"/>
-      <w:r>
-        <w:rPr>
-          <w:lang w:val="pl-PL"/>
-        </w:rPr>
-        <w:t>zA</w:t>
-      </w:r>
-      <w:proofErr w:type="spellEnd"/>
-      <w:r>
-        <w:rPr>
-          <w:lang w:val="pl-PL"/>
-        </w:rPr>
-        <w:t>-z], liczby [0-9] oraz znaki interpunkcyjne [!@#$%^&amp;*()-=_+[]{};’\:”|,./&lt;&gt;?].</w:t>
-      </w:r>
-    </w:p>
-    <w:p>
-      <w:pPr>
-        <w:pStyle w:val="Heading1"/>
-        <w:rPr>
-          <w:lang w:val="pl-PL"/>
-        </w:rPr>
-      </w:pPr>
-      <w:bookmarkStart w:id="21" w:name="_Toc433569305"/>
-      <w:r>
-        <w:rPr>
-          <w:lang w:val="pl-PL"/>
-        </w:rPr>
-        <w:t>Specyfikacja uzupełniająca</w:t>
-      </w:r>
-      <w:bookmarkEnd w:id="21"/>
+        <w:t>HTML 5</w:t>
+      </w:r>
+      <w:r>
+        <w:rPr>
+          <w:lang w:val="pl-PL"/>
+        </w:rPr>
+        <w:t>.</w:t>
+      </w:r>
     </w:p>
     <w:p>
       <w:pPr>
@@ -12256,49 +11912,11 @@
         <w:rPr>
           <w:lang w:val="pl-PL"/>
         </w:rPr>
-        <w:t xml:space="preserve">Interfejs </w:t>
-      </w:r>
-      <w:r>
-        <w:rPr>
-          <w:lang w:val="pl-PL"/>
-        </w:rPr>
-        <w:t>użytkownika zgodny z</w:t>
-      </w:r>
-      <w:r>
-        <w:rPr>
-          <w:lang w:val="pl-PL"/>
-        </w:rPr>
-        <w:t xml:space="preserve"> </w:t>
-      </w:r>
-      <w:r>
-        <w:rPr>
-          <w:lang w:val="pl-PL"/>
-        </w:rPr>
-        <w:t>HTML 5</w:t>
-      </w:r>
-      <w:r>
-        <w:rPr>
-          <w:lang w:val="pl-PL"/>
-        </w:rPr>
-        <w:t>.</w:t>
-      </w:r>
-    </w:p>
-    <w:p>
-      <w:pPr>
-        <w:pStyle w:val="List"/>
-        <w:rPr>
-          <w:lang w:val="pl-PL"/>
-        </w:rPr>
-      </w:pPr>
-      <w:r>
-        <w:rPr>
-          <w:lang w:val="pl-PL"/>
-        </w:rPr>
         <w:t>Komunikacja z serwerem za pomocą protokołu http.</w:t>
       </w:r>
     </w:p>
     <w:sectPr>
-      <w:footerReference w:type="default" r:id="rId21"/>
+      <w:footerReference w:type="default" r:id="rId22"/>
       <w:pgSz w:w="12240" w:h="15840"/>
       <w:pgMar w:top="1440" w:right="1440" w:bottom="1440" w:left="1440" w:header="720" w:footer="720" w:gutter="0"/>
       <w:cols w:space="720"/>
@@ -12309,7 +11927,7 @@
 </file>
 
 <file path=word/endnotes.xml><?xml version="1.0" encoding="utf-8"?>
-<w:endnotes xmlns:wpc="http://schemas.microsoft.com/office/word/2010/wordprocessingCanvas" xmlns:mc="http://schemas.openxmlformats.org/markup-compatibility/2006" xmlns:o="urn:schemas-microsoft-com:office:office" xmlns:r="http://schemas.openxmlformats.org/officeDocument/2006/relationships" xmlns:m="http://schemas.openxmlformats.org/officeDocument/2006/math" xmlns:v="urn:schemas-microsoft-com:vml" xmlns:wp14="http://schemas.microsoft.com/office/word/2010/wordprocessingDrawing" xmlns:wp="http://schemas.openxmlformats.org/drawingml/2006/wordprocessingDrawing" xmlns:w10="urn:schemas-microsoft-com:office:word" xmlns:w="http://schemas.openxmlformats.org/wordprocessingml/2006/main" xmlns:w14="http://schemas.microsoft.com/office/word/2010/wordml" xmlns:w15="http://schemas.microsoft.com/office/word/2012/wordml" xmlns:wpg="http://schemas.microsoft.com/office/word/2010/wordprocessingGroup" xmlns:wpi="http://schemas.microsoft.com/office/word/2010/wordprocessingInk" xmlns:wne="http://schemas.microsoft.com/office/word/2006/wordml" xmlns:wps="http://schemas.microsoft.com/office/word/2010/wordprocessingShape" mc:Ignorable="w14 w15 wp14">
+<w:endnotes xmlns:wpc="http://schemas.microsoft.com/office/word/2010/wordprocessingCanvas" xmlns:mc="http://schemas.openxmlformats.org/markup-compatibility/2006" xmlns:o="urn:schemas-microsoft-com:office:office" xmlns:r="http://schemas.openxmlformats.org/officeDocument/2006/relationships" xmlns:m="http://schemas.openxmlformats.org/officeDocument/2006/math" xmlns:v="urn:schemas-microsoft-com:vml" xmlns:wp14="http://schemas.microsoft.com/office/word/2010/wordprocessingDrawing" xmlns:wp="http://schemas.openxmlformats.org/drawingml/2006/wordprocessingDrawing" xmlns:w10="urn:schemas-microsoft-com:office:word" xmlns:w="http://schemas.openxmlformats.org/wordprocessingml/2006/main" xmlns:w14="http://schemas.microsoft.com/office/word/2010/wordml" xmlns:wpg="http://schemas.microsoft.com/office/word/2010/wordprocessingGroup" xmlns:wpi="http://schemas.microsoft.com/office/word/2010/wordprocessingInk" xmlns:wne="http://schemas.microsoft.com/office/word/2006/wordml" xmlns:wps="http://schemas.microsoft.com/office/word/2010/wordprocessingShape" mc:Ignorable="w14 wp14">
   <w:endnote w:type="separator" w:id="-1">
     <w:p>
       <w:pPr>
@@ -12334,7 +11952,7 @@
 </file>
 
 <file path=word/footer1.xml><?xml version="1.0" encoding="utf-8"?>
-<w:ftr xmlns:wpc="http://schemas.microsoft.com/office/word/2010/wordprocessingCanvas" xmlns:mc="http://schemas.openxmlformats.org/markup-compatibility/2006" xmlns:o="urn:schemas-microsoft-com:office:office" xmlns:r="http://schemas.openxmlformats.org/officeDocument/2006/relationships" xmlns:m="http://schemas.openxmlformats.org/officeDocument/2006/math" xmlns:v="urn:schemas-microsoft-com:vml" xmlns:wp14="http://schemas.microsoft.com/office/word/2010/wordprocessingDrawing" xmlns:wp="http://schemas.openxmlformats.org/drawingml/2006/wordprocessingDrawing" xmlns:w10="urn:schemas-microsoft-com:office:word" xmlns:w="http://schemas.openxmlformats.org/wordprocessingml/2006/main" xmlns:w14="http://schemas.microsoft.com/office/word/2010/wordml" xmlns:w15="http://schemas.microsoft.com/office/word/2012/wordml" xmlns:wpg="http://schemas.microsoft.com/office/word/2010/wordprocessingGroup" xmlns:wpi="http://schemas.microsoft.com/office/word/2010/wordprocessingInk" xmlns:wne="http://schemas.microsoft.com/office/word/2006/wordml" xmlns:wps="http://schemas.microsoft.com/office/word/2010/wordprocessingShape" mc:Ignorable="w14 w15 wp14">
+<w:ftr xmlns:wpc="http://schemas.microsoft.com/office/word/2010/wordprocessingCanvas" xmlns:mc="http://schemas.openxmlformats.org/markup-compatibility/2006" xmlns:o="urn:schemas-microsoft-com:office:office" xmlns:r="http://schemas.openxmlformats.org/officeDocument/2006/relationships" xmlns:m="http://schemas.openxmlformats.org/officeDocument/2006/math" xmlns:v="urn:schemas-microsoft-com:vml" xmlns:wp14="http://schemas.microsoft.com/office/word/2010/wordprocessingDrawing" xmlns:wp="http://schemas.openxmlformats.org/drawingml/2006/wordprocessingDrawing" xmlns:w10="urn:schemas-microsoft-com:office:word" xmlns:w="http://schemas.openxmlformats.org/wordprocessingml/2006/main" xmlns:w14="http://schemas.microsoft.com/office/word/2010/wordml" xmlns:wpg="http://schemas.microsoft.com/office/word/2010/wordprocessingGroup" xmlns:wpi="http://schemas.microsoft.com/office/word/2010/wordprocessingInk" xmlns:wne="http://schemas.microsoft.com/office/word/2006/wordml" xmlns:wps="http://schemas.microsoft.com/office/word/2010/wordprocessingShape" mc:Ignorable="w14 wp14">
   <w:sdt>
     <w:sdtPr>
       <w:id w:val="927386770"/>
@@ -12387,7 +12005,7 @@
 </file>
 
 <file path=word/footnotes.xml><?xml version="1.0" encoding="utf-8"?>
-<w:footnotes xmlns:wpc="http://schemas.microsoft.com/office/word/2010/wordprocessingCanvas" xmlns:mc="http://schemas.openxmlformats.org/markup-compatibility/2006" xmlns:o="urn:schemas-microsoft-com:office:office" xmlns:r="http://schemas.openxmlformats.org/officeDocument/2006/relationships" xmlns:m="http://schemas.openxmlformats.org/officeDocument/2006/math" xmlns:v="urn:schemas-microsoft-com:vml" xmlns:wp14="http://schemas.microsoft.com/office/word/2010/wordprocessingDrawing" xmlns:wp="http://schemas.openxmlformats.org/drawingml/2006/wordprocessingDrawing" xmlns:w10="urn:schemas-microsoft-com:office:word" xmlns:w="http://schemas.openxmlformats.org/wordprocessingml/2006/main" xmlns:w14="http://schemas.microsoft.com/office/word/2010/wordml" xmlns:w15="http://schemas.microsoft.com/office/word/2012/wordml" xmlns:wpg="http://schemas.microsoft.com/office/word/2010/wordprocessingGroup" xmlns:wpi="http://schemas.microsoft.com/office/word/2010/wordprocessingInk" xmlns:wne="http://schemas.microsoft.com/office/word/2006/wordml" xmlns:wps="http://schemas.microsoft.com/office/word/2010/wordprocessingShape" mc:Ignorable="w14 w15 wp14">
+<w:footnotes xmlns:wpc="http://schemas.microsoft.com/office/word/2010/wordprocessingCanvas" xmlns:mc="http://schemas.openxmlformats.org/markup-compatibility/2006" xmlns:o="urn:schemas-microsoft-com:office:office" xmlns:r="http://schemas.openxmlformats.org/officeDocument/2006/relationships" xmlns:m="http://schemas.openxmlformats.org/officeDocument/2006/math" xmlns:v="urn:schemas-microsoft-com:vml" xmlns:wp14="http://schemas.microsoft.com/office/word/2010/wordprocessingDrawing" xmlns:wp="http://schemas.openxmlformats.org/drawingml/2006/wordprocessingDrawing" xmlns:w10="urn:schemas-microsoft-com:office:word" xmlns:w="http://schemas.openxmlformats.org/wordprocessingml/2006/main" xmlns:w14="http://schemas.microsoft.com/office/word/2010/wordml" xmlns:wpg="http://schemas.microsoft.com/office/word/2010/wordprocessingGroup" xmlns:wpi="http://schemas.microsoft.com/office/word/2010/wordprocessingInk" xmlns:wne="http://schemas.microsoft.com/office/word/2006/wordml" xmlns:wps="http://schemas.microsoft.com/office/word/2010/wordprocessingShape" mc:Ignorable="w14 wp14">
   <w:footnote w:type="separator" w:id="-1">
     <w:p>
       <w:pPr>
@@ -12412,8 +12030,8 @@
 </file>
 
 <file path=word/numbering.xml><?xml version="1.0" encoding="utf-8"?>
-<w:numbering xmlns:wpc="http://schemas.microsoft.com/office/word/2010/wordprocessingCanvas" xmlns:mc="http://schemas.openxmlformats.org/markup-compatibility/2006" xmlns:o="urn:schemas-microsoft-com:office:office" xmlns:r="http://schemas.openxmlformats.org/officeDocument/2006/relationships" xmlns:m="http://schemas.openxmlformats.org/officeDocument/2006/math" xmlns:v="urn:schemas-microsoft-com:vml" xmlns:wp14="http://schemas.microsoft.com/office/word/2010/wordprocessingDrawing" xmlns:wp="http://schemas.openxmlformats.org/drawingml/2006/wordprocessingDrawing" xmlns:w10="urn:schemas-microsoft-com:office:word" xmlns:w="http://schemas.openxmlformats.org/wordprocessingml/2006/main" xmlns:w14="http://schemas.microsoft.com/office/word/2010/wordml" xmlns:w15="http://schemas.microsoft.com/office/word/2012/wordml" xmlns:wpg="http://schemas.microsoft.com/office/word/2010/wordprocessingGroup" xmlns:wpi="http://schemas.microsoft.com/office/word/2010/wordprocessingInk" xmlns:wne="http://schemas.microsoft.com/office/word/2006/wordml" xmlns:wps="http://schemas.microsoft.com/office/word/2010/wordprocessingShape" mc:Ignorable="w14 w15 wp14">
-  <w:abstractNum w:abstractNumId="0" w15:restartNumberingAfterBreak="0">
+<w:numbering xmlns:wpc="http://schemas.microsoft.com/office/word/2010/wordprocessingCanvas" xmlns:mc="http://schemas.openxmlformats.org/markup-compatibility/2006" xmlns:o="urn:schemas-microsoft-com:office:office" xmlns:r="http://schemas.openxmlformats.org/officeDocument/2006/relationships" xmlns:m="http://schemas.openxmlformats.org/officeDocument/2006/math" xmlns:v="urn:schemas-microsoft-com:vml" xmlns:wp14="http://schemas.microsoft.com/office/word/2010/wordprocessingDrawing" xmlns:wp="http://schemas.openxmlformats.org/drawingml/2006/wordprocessingDrawing" xmlns:w10="urn:schemas-microsoft-com:office:word" xmlns:w="http://schemas.openxmlformats.org/wordprocessingml/2006/main" xmlns:w14="http://schemas.microsoft.com/office/word/2010/wordml" xmlns:wpg="http://schemas.microsoft.com/office/word/2010/wordprocessingGroup" xmlns:wpi="http://schemas.microsoft.com/office/word/2010/wordprocessingInk" xmlns:wne="http://schemas.microsoft.com/office/word/2006/wordml" xmlns:wps="http://schemas.microsoft.com/office/word/2010/wordprocessingShape" mc:Ignorable="w14 wp14">
+  <w:abstractNum w:abstractNumId="0">
     <w:nsid w:val="00001F5C"/>
     <w:multiLevelType w:val="multilevel"/>
     <w:tmpl w:val="0409001D"/>
@@ -12499,7 +12117,7 @@
       </w:pPr>
     </w:lvl>
   </w:abstractNum>
-  <w:abstractNum w:abstractNumId="1" w15:restartNumberingAfterBreak="0">
+  <w:abstractNum w:abstractNumId="1">
     <w:nsid w:val="039462E2"/>
     <w:multiLevelType w:val="multilevel"/>
     <w:tmpl w:val="04090025"/>
@@ -12594,7 +12212,7 @@
       </w:pPr>
     </w:lvl>
   </w:abstractNum>
-  <w:abstractNum w:abstractNumId="2" w15:restartNumberingAfterBreak="0">
+  <w:abstractNum w:abstractNumId="2">
     <w:nsid w:val="06687EE4"/>
     <w:multiLevelType w:val="hybridMultilevel"/>
     <w:tmpl w:val="A77851DC"/>
@@ -12707,7 +12325,7 @@
       </w:rPr>
     </w:lvl>
   </w:abstractNum>
-  <w:abstractNum w:abstractNumId="3" w15:restartNumberingAfterBreak="0">
+  <w:abstractNum w:abstractNumId="3">
     <w:nsid w:val="08F55C8F"/>
     <w:multiLevelType w:val="hybridMultilevel"/>
     <w:tmpl w:val="444A16FC"/>
@@ -12796,7 +12414,7 @@
       </w:pPr>
     </w:lvl>
   </w:abstractNum>
-  <w:abstractNum w:abstractNumId="4" w15:restartNumberingAfterBreak="0">
+  <w:abstractNum w:abstractNumId="4">
     <w:nsid w:val="0EF61CE9"/>
     <w:multiLevelType w:val="hybridMultilevel"/>
     <w:tmpl w:val="A0A8B64C"/>
@@ -12882,7 +12500,7 @@
       </w:pPr>
     </w:lvl>
   </w:abstractNum>
-  <w:abstractNum w:abstractNumId="5" w15:restartNumberingAfterBreak="0">
+  <w:abstractNum w:abstractNumId="5">
     <w:nsid w:val="10E56648"/>
     <w:multiLevelType w:val="hybridMultilevel"/>
     <w:tmpl w:val="3C5886B4"/>
@@ -12995,7 +12613,7 @@
       </w:rPr>
     </w:lvl>
   </w:abstractNum>
-  <w:abstractNum w:abstractNumId="6" w15:restartNumberingAfterBreak="0">
+  <w:abstractNum w:abstractNumId="6">
     <w:nsid w:val="111D439D"/>
     <w:multiLevelType w:val="hybridMultilevel"/>
     <w:tmpl w:val="444A16FC"/>
@@ -13084,7 +12702,7 @@
       </w:pPr>
     </w:lvl>
   </w:abstractNum>
-  <w:abstractNum w:abstractNumId="7" w15:restartNumberingAfterBreak="0">
+  <w:abstractNum w:abstractNumId="7">
     <w:nsid w:val="130317B3"/>
     <w:multiLevelType w:val="hybridMultilevel"/>
     <w:tmpl w:val="AE3A7B34"/>
@@ -13170,7 +12788,7 @@
       </w:pPr>
     </w:lvl>
   </w:abstractNum>
-  <w:abstractNum w:abstractNumId="8" w15:restartNumberingAfterBreak="0">
+  <w:abstractNum w:abstractNumId="8">
     <w:nsid w:val="1BB65D79"/>
     <w:multiLevelType w:val="hybridMultilevel"/>
     <w:tmpl w:val="94DA0D8E"/>
@@ -13259,7 +12877,7 @@
       </w:pPr>
     </w:lvl>
   </w:abstractNum>
-  <w:abstractNum w:abstractNumId="9" w15:restartNumberingAfterBreak="0">
+  <w:abstractNum w:abstractNumId="9">
     <w:nsid w:val="1BCA4F77"/>
     <w:multiLevelType w:val="hybridMultilevel"/>
     <w:tmpl w:val="9DD2F006"/>
@@ -13372,7 +12990,7 @@
       </w:rPr>
     </w:lvl>
   </w:abstractNum>
-  <w:abstractNum w:abstractNumId="10" w15:restartNumberingAfterBreak="0">
+  <w:abstractNum w:abstractNumId="10">
     <w:nsid w:val="1C6F7D6C"/>
     <w:multiLevelType w:val="hybridMultilevel"/>
     <w:tmpl w:val="444A16FC"/>
@@ -13461,7 +13079,7 @@
       </w:pPr>
     </w:lvl>
   </w:abstractNum>
-  <w:abstractNum w:abstractNumId="11" w15:restartNumberingAfterBreak="0">
+  <w:abstractNum w:abstractNumId="11">
     <w:nsid w:val="1D296136"/>
     <w:multiLevelType w:val="hybridMultilevel"/>
     <w:tmpl w:val="444A16FC"/>
@@ -13550,7 +13168,7 @@
       </w:pPr>
     </w:lvl>
   </w:abstractNum>
-  <w:abstractNum w:abstractNumId="12" w15:restartNumberingAfterBreak="0">
+  <w:abstractNum w:abstractNumId="12">
     <w:nsid w:val="208B3B91"/>
     <w:multiLevelType w:val="hybridMultilevel"/>
     <w:tmpl w:val="7B0840DA"/>
@@ -13639,7 +13257,7 @@
       </w:pPr>
     </w:lvl>
   </w:abstractNum>
-  <w:abstractNum w:abstractNumId="13" w15:restartNumberingAfterBreak="0">
+  <w:abstractNum w:abstractNumId="13">
     <w:nsid w:val="22444873"/>
     <w:multiLevelType w:val="hybridMultilevel"/>
     <w:tmpl w:val="4E300B16"/>
@@ -13728,7 +13346,7 @@
       </w:pPr>
     </w:lvl>
   </w:abstractNum>
-  <w:abstractNum w:abstractNumId="14" w15:restartNumberingAfterBreak="0">
+  <w:abstractNum w:abstractNumId="14">
     <w:nsid w:val="23CA28FD"/>
     <w:multiLevelType w:val="hybridMultilevel"/>
     <w:tmpl w:val="444A16FC"/>
@@ -13817,7 +13435,7 @@
       </w:pPr>
     </w:lvl>
   </w:abstractNum>
-  <w:abstractNum w:abstractNumId="15" w15:restartNumberingAfterBreak="0">
+  <w:abstractNum w:abstractNumId="15">
     <w:nsid w:val="267C1B87"/>
     <w:multiLevelType w:val="hybridMultilevel"/>
     <w:tmpl w:val="12CA343A"/>
@@ -13906,7 +13524,7 @@
       </w:pPr>
     </w:lvl>
   </w:abstractNum>
-  <w:abstractNum w:abstractNumId="16" w15:restartNumberingAfterBreak="0">
+  <w:abstractNum w:abstractNumId="16">
     <w:nsid w:val="2B53400A"/>
     <w:multiLevelType w:val="hybridMultilevel"/>
     <w:tmpl w:val="3E4A0844"/>
@@ -13992,7 +13610,7 @@
       </w:pPr>
     </w:lvl>
   </w:abstractNum>
-  <w:abstractNum w:abstractNumId="17" w15:restartNumberingAfterBreak="0">
+  <w:abstractNum w:abstractNumId="17">
     <w:nsid w:val="2DBB1AA7"/>
     <w:multiLevelType w:val="hybridMultilevel"/>
     <w:tmpl w:val="81367EAE"/>
@@ -14078,7 +13696,7 @@
       </w:pPr>
     </w:lvl>
   </w:abstractNum>
-  <w:abstractNum w:abstractNumId="18" w15:restartNumberingAfterBreak="0">
+  <w:abstractNum w:abstractNumId="18">
     <w:nsid w:val="2DF60531"/>
     <w:multiLevelType w:val="hybridMultilevel"/>
     <w:tmpl w:val="E1E0073A"/>
@@ -14170,7 +13788,7 @@
       </w:pPr>
     </w:lvl>
   </w:abstractNum>
-  <w:abstractNum w:abstractNumId="19" w15:restartNumberingAfterBreak="0">
+  <w:abstractNum w:abstractNumId="19">
     <w:nsid w:val="33D8102B"/>
     <w:multiLevelType w:val="hybridMultilevel"/>
     <w:tmpl w:val="DB70F7EE"/>
@@ -14283,7 +13901,7 @@
       </w:rPr>
     </w:lvl>
   </w:abstractNum>
-  <w:abstractNum w:abstractNumId="20" w15:restartNumberingAfterBreak="0">
+  <w:abstractNum w:abstractNumId="20">
     <w:nsid w:val="33FB5BDA"/>
     <w:multiLevelType w:val="multilevel"/>
     <w:tmpl w:val="0409001D"/>
@@ -14369,7 +13987,7 @@
       </w:pPr>
     </w:lvl>
   </w:abstractNum>
-  <w:abstractNum w:abstractNumId="21" w15:restartNumberingAfterBreak="0">
+  <w:abstractNum w:abstractNumId="21">
     <w:nsid w:val="3657627E"/>
     <w:multiLevelType w:val="hybridMultilevel"/>
     <w:tmpl w:val="A608EA3E"/>
@@ -14455,7 +14073,120 @@
       </w:pPr>
     </w:lvl>
   </w:abstractNum>
-  <w:abstractNum w:abstractNumId="22" w15:restartNumberingAfterBreak="0">
+  <w:abstractNum w:abstractNumId="22">
+    <w:nsid w:val="379507B6"/>
+    <w:multiLevelType w:val="hybridMultilevel"/>
+    <w:tmpl w:val="0BCE34F4"/>
+    <w:lvl w:ilvl="0" w:tplc="04150001">
+      <w:start w:val="1"/>
+      <w:numFmt w:val="bullet"/>
+      <w:lvlText w:val=""/>
+      <w:lvlJc w:val="left"/>
+      <w:pPr>
+        <w:ind w:left="720" w:hanging="360"/>
+      </w:pPr>
+      <w:rPr>
+        <w:rFonts w:ascii="Symbol" w:hAnsi="Symbol" w:hint="default"/>
+      </w:rPr>
+    </w:lvl>
+    <w:lvl w:ilvl="1" w:tplc="04150003">
+      <w:start w:val="1"/>
+      <w:numFmt w:val="bullet"/>
+      <w:lvlText w:val="o"/>
+      <w:lvlJc w:val="left"/>
+      <w:pPr>
+        <w:ind w:left="1440" w:hanging="360"/>
+      </w:pPr>
+      <w:rPr>
+        <w:rFonts w:ascii="Courier New" w:hAnsi="Courier New" w:cs="Courier New" w:hint="default"/>
+      </w:rPr>
+    </w:lvl>
+    <w:lvl w:ilvl="2" w:tplc="04150005">
+      <w:start w:val="1"/>
+      <w:numFmt w:val="bullet"/>
+      <w:lvlText w:val=""/>
+      <w:lvlJc w:val="left"/>
+      <w:pPr>
+        <w:ind w:left="2160" w:hanging="360"/>
+      </w:pPr>
+      <w:rPr>
+        <w:rFonts w:ascii="Wingdings" w:hAnsi="Wingdings" w:hint="default"/>
+      </w:rPr>
+    </w:lvl>
+    <w:lvl w:ilvl="3" w:tplc="04150001" w:tentative="1">
+      <w:start w:val="1"/>
+      <w:numFmt w:val="bullet"/>
+      <w:lvlText w:val=""/>
+      <w:lvlJc w:val="left"/>
+      <w:pPr>
+        <w:ind w:left="2880" w:hanging="360"/>
+      </w:pPr>
+      <w:rPr>
+        <w:rFonts w:ascii="Symbol" w:hAnsi="Symbol" w:hint="default"/>
+      </w:rPr>
+    </w:lvl>
+    <w:lvl w:ilvl="4" w:tplc="04150003" w:tentative="1">
+      <w:start w:val="1"/>
+      <w:numFmt w:val="bullet"/>
+      <w:lvlText w:val="o"/>
+      <w:lvlJc w:val="left"/>
+      <w:pPr>
+        <w:ind w:left="3600" w:hanging="360"/>
+      </w:pPr>
+      <w:rPr>
+        <w:rFonts w:ascii="Courier New" w:hAnsi="Courier New" w:cs="Courier New" w:hint="default"/>
+      </w:rPr>
+    </w:lvl>
+    <w:lvl w:ilvl="5" w:tplc="04150005" w:tentative="1">
+      <w:start w:val="1"/>
+      <w:numFmt w:val="bullet"/>
+      <w:lvlText w:val=""/>
+      <w:lvlJc w:val="left"/>
+      <w:pPr>
+        <w:ind w:left="4320" w:hanging="360"/>
+      </w:pPr>
+      <w:rPr>
+        <w:rFonts w:ascii="Wingdings" w:hAnsi="Wingdings" w:hint="default"/>
+      </w:rPr>
+    </w:lvl>
+    <w:lvl w:ilvl="6" w:tplc="04150001" w:tentative="1">
+      <w:start w:val="1"/>
+      <w:numFmt w:val="bullet"/>
+      <w:lvlText w:val=""/>
+      <w:lvlJc w:val="left"/>
+      <w:pPr>
+        <w:ind w:left="5040" w:hanging="360"/>
+      </w:pPr>
+      <w:rPr>
+        <w:rFonts w:ascii="Symbol" w:hAnsi="Symbol" w:hint="default"/>
+      </w:rPr>
+    </w:lvl>
+    <w:lvl w:ilvl="7" w:tplc="04150003" w:tentative="1">
+      <w:start w:val="1"/>
+      <w:numFmt w:val="bullet"/>
+      <w:lvlText w:val="o"/>
+      <w:lvlJc w:val="left"/>
+      <w:pPr>
+        <w:ind w:left="5760" w:hanging="360"/>
+      </w:pPr>
+      <w:rPr>
+        <w:rFonts w:ascii="Courier New" w:hAnsi="Courier New" w:cs="Courier New" w:hint="default"/>
+      </w:rPr>
+    </w:lvl>
+    <w:lvl w:ilvl="8" w:tplc="04150005" w:tentative="1">
+      <w:start w:val="1"/>
+      <w:numFmt w:val="bullet"/>
+      <w:lvlText w:val=""/>
+      <w:lvlJc w:val="left"/>
+      <w:pPr>
+        <w:ind w:left="6480" w:hanging="360"/>
+      </w:pPr>
+      <w:rPr>
+        <w:rFonts w:ascii="Wingdings" w:hAnsi="Wingdings" w:hint="default"/>
+      </w:rPr>
+    </w:lvl>
+  </w:abstractNum>
+  <w:abstractNum w:abstractNumId="23">
     <w:nsid w:val="38A0028B"/>
     <w:multiLevelType w:val="hybridMultilevel"/>
     <w:tmpl w:val="444A16FC"/>
@@ -14544,7 +14275,7 @@
       </w:pPr>
     </w:lvl>
   </w:abstractNum>
-  <w:abstractNum w:abstractNumId="23" w15:restartNumberingAfterBreak="0">
+  <w:abstractNum w:abstractNumId="24">
     <w:nsid w:val="39221101"/>
     <w:multiLevelType w:val="hybridMultilevel"/>
     <w:tmpl w:val="F37EBD6E"/>
@@ -14630,7 +14361,7 @@
       </w:pPr>
     </w:lvl>
   </w:abstractNum>
-  <w:abstractNum w:abstractNumId="24" w15:restartNumberingAfterBreak="0">
+  <w:abstractNum w:abstractNumId="25">
     <w:nsid w:val="39D56671"/>
     <w:multiLevelType w:val="hybridMultilevel"/>
     <w:tmpl w:val="444A16FC"/>
@@ -14719,7 +14450,7 @@
       </w:pPr>
     </w:lvl>
   </w:abstractNum>
-  <w:abstractNum w:abstractNumId="25" w15:restartNumberingAfterBreak="0">
+  <w:abstractNum w:abstractNumId="26">
     <w:nsid w:val="3CE4437A"/>
     <w:multiLevelType w:val="hybridMultilevel"/>
     <w:tmpl w:val="41166082"/>
@@ -14808,7 +14539,7 @@
       </w:pPr>
     </w:lvl>
   </w:abstractNum>
-  <w:abstractNum w:abstractNumId="26" w15:restartNumberingAfterBreak="0">
+  <w:abstractNum w:abstractNumId="27">
     <w:nsid w:val="453F4FDB"/>
     <w:multiLevelType w:val="hybridMultilevel"/>
     <w:tmpl w:val="444A16FC"/>
@@ -14897,7 +14628,7 @@
       </w:pPr>
     </w:lvl>
   </w:abstractNum>
-  <w:abstractNum w:abstractNumId="27" w15:restartNumberingAfterBreak="0">
+  <w:abstractNum w:abstractNumId="28">
     <w:nsid w:val="46E2216D"/>
     <w:multiLevelType w:val="hybridMultilevel"/>
     <w:tmpl w:val="2F6E0422"/>
@@ -15010,7 +14741,7 @@
       </w:rPr>
     </w:lvl>
   </w:abstractNum>
-  <w:abstractNum w:abstractNumId="28" w15:restartNumberingAfterBreak="0">
+  <w:abstractNum w:abstractNumId="29">
     <w:nsid w:val="484007B3"/>
     <w:multiLevelType w:val="hybridMultilevel"/>
     <w:tmpl w:val="FBA8E8EE"/>
@@ -15096,7 +14827,7 @@
       </w:pPr>
     </w:lvl>
   </w:abstractNum>
-  <w:abstractNum w:abstractNumId="29" w15:restartNumberingAfterBreak="0">
+  <w:abstractNum w:abstractNumId="30">
     <w:nsid w:val="4F87364A"/>
     <w:multiLevelType w:val="hybridMultilevel"/>
     <w:tmpl w:val="CFAEFA9C"/>
@@ -15182,7 +14913,7 @@
       </w:pPr>
     </w:lvl>
   </w:abstractNum>
-  <w:abstractNum w:abstractNumId="30" w15:restartNumberingAfterBreak="0">
+  <w:abstractNum w:abstractNumId="31">
     <w:nsid w:val="4FD84EB5"/>
     <w:multiLevelType w:val="hybridMultilevel"/>
     <w:tmpl w:val="444A16FC"/>
@@ -15271,7 +15002,7 @@
       </w:pPr>
     </w:lvl>
   </w:abstractNum>
-  <w:abstractNum w:abstractNumId="31" w15:restartNumberingAfterBreak="0">
+  <w:abstractNum w:abstractNumId="32">
     <w:nsid w:val="53B505CA"/>
     <w:multiLevelType w:val="hybridMultilevel"/>
     <w:tmpl w:val="E1E0073A"/>
@@ -15363,7 +15094,7 @@
       </w:pPr>
     </w:lvl>
   </w:abstractNum>
-  <w:abstractNum w:abstractNumId="32" w15:restartNumberingAfterBreak="0">
+  <w:abstractNum w:abstractNumId="33">
     <w:nsid w:val="582A0E14"/>
     <w:multiLevelType w:val="hybridMultilevel"/>
     <w:tmpl w:val="E1E0073A"/>
@@ -15455,7 +15186,7 @@
       </w:pPr>
     </w:lvl>
   </w:abstractNum>
-  <w:abstractNum w:abstractNumId="33" w15:restartNumberingAfterBreak="0">
+  <w:abstractNum w:abstractNumId="34">
     <w:nsid w:val="599A3FF9"/>
     <w:multiLevelType w:val="hybridMultilevel"/>
     <w:tmpl w:val="444A16FC"/>
@@ -15544,7 +15275,7 @@
       </w:pPr>
     </w:lvl>
   </w:abstractNum>
-  <w:abstractNum w:abstractNumId="34" w15:restartNumberingAfterBreak="0">
+  <w:abstractNum w:abstractNumId="35">
     <w:nsid w:val="5AC326E9"/>
     <w:multiLevelType w:val="hybridMultilevel"/>
     <w:tmpl w:val="444A16FC"/>
@@ -15633,7 +15364,7 @@
       </w:pPr>
     </w:lvl>
   </w:abstractNum>
-  <w:abstractNum w:abstractNumId="35" w15:restartNumberingAfterBreak="0">
+  <w:abstractNum w:abstractNumId="36">
     <w:nsid w:val="5B1460EE"/>
     <w:multiLevelType w:val="hybridMultilevel"/>
     <w:tmpl w:val="444A16FC"/>
@@ -15722,7 +15453,7 @@
       </w:pPr>
     </w:lvl>
   </w:abstractNum>
-  <w:abstractNum w:abstractNumId="36" w15:restartNumberingAfterBreak="0">
+  <w:abstractNum w:abstractNumId="37">
     <w:nsid w:val="5C0316A5"/>
     <w:multiLevelType w:val="hybridMultilevel"/>
     <w:tmpl w:val="DC589CA0"/>
@@ -15808,7 +15539,7 @@
       </w:pPr>
     </w:lvl>
   </w:abstractNum>
-  <w:abstractNum w:abstractNumId="37" w15:restartNumberingAfterBreak="0">
+  <w:abstractNum w:abstractNumId="38">
     <w:nsid w:val="5D931E12"/>
     <w:multiLevelType w:val="hybridMultilevel"/>
     <w:tmpl w:val="444A16FC"/>
@@ -15897,7 +15628,7 @@
       </w:pPr>
     </w:lvl>
   </w:abstractNum>
-  <w:abstractNum w:abstractNumId="38" w15:restartNumberingAfterBreak="0">
+  <w:abstractNum w:abstractNumId="39">
     <w:nsid w:val="5EC277EA"/>
     <w:multiLevelType w:val="hybridMultilevel"/>
     <w:tmpl w:val="6B88A6C2"/>
@@ -15986,7 +15717,7 @@
       </w:pPr>
     </w:lvl>
   </w:abstractNum>
-  <w:abstractNum w:abstractNumId="39" w15:restartNumberingAfterBreak="0">
+  <w:abstractNum w:abstractNumId="40">
     <w:nsid w:val="5EF771AE"/>
     <w:multiLevelType w:val="hybridMultilevel"/>
     <w:tmpl w:val="BB3CA760"/>
@@ -16099,7 +15830,7 @@
       </w:rPr>
     </w:lvl>
   </w:abstractNum>
-  <w:abstractNum w:abstractNumId="40" w15:restartNumberingAfterBreak="0">
+  <w:abstractNum w:abstractNumId="41">
     <w:nsid w:val="62BF7BF1"/>
     <w:multiLevelType w:val="hybridMultilevel"/>
     <w:tmpl w:val="1BE0BE8C"/>
@@ -16191,7 +15922,7 @@
       </w:pPr>
     </w:lvl>
   </w:abstractNum>
-  <w:abstractNum w:abstractNumId="41" w15:restartNumberingAfterBreak="0">
+  <w:abstractNum w:abstractNumId="42">
     <w:nsid w:val="63435195"/>
     <w:multiLevelType w:val="hybridMultilevel"/>
     <w:tmpl w:val="1EDE780A"/>
@@ -16277,7 +16008,7 @@
       </w:pPr>
     </w:lvl>
   </w:abstractNum>
-  <w:abstractNum w:abstractNumId="42" w15:restartNumberingAfterBreak="0">
+  <w:abstractNum w:abstractNumId="43">
     <w:nsid w:val="696D5147"/>
     <w:multiLevelType w:val="multilevel"/>
     <w:tmpl w:val="04090025"/>
@@ -16363,7 +16094,7 @@
       </w:pPr>
     </w:lvl>
   </w:abstractNum>
-  <w:abstractNum w:abstractNumId="43" w15:restartNumberingAfterBreak="0">
+  <w:abstractNum w:abstractNumId="44">
     <w:nsid w:val="6CD5760B"/>
     <w:multiLevelType w:val="hybridMultilevel"/>
     <w:tmpl w:val="C5B072BC"/>
@@ -16449,7 +16180,7 @@
       </w:pPr>
     </w:lvl>
   </w:abstractNum>
-  <w:abstractNum w:abstractNumId="44" w15:restartNumberingAfterBreak="0">
+  <w:abstractNum w:abstractNumId="45">
     <w:nsid w:val="6D7332F9"/>
     <w:multiLevelType w:val="hybridMultilevel"/>
     <w:tmpl w:val="444A16FC"/>
@@ -16538,7 +16269,7 @@
       </w:pPr>
     </w:lvl>
   </w:abstractNum>
-  <w:abstractNum w:abstractNumId="45" w15:restartNumberingAfterBreak="0">
+  <w:abstractNum w:abstractNumId="46">
     <w:nsid w:val="6F62490F"/>
     <w:multiLevelType w:val="hybridMultilevel"/>
     <w:tmpl w:val="F3C6B272"/>
@@ -16624,7 +16355,7 @@
       </w:pPr>
     </w:lvl>
   </w:abstractNum>
-  <w:abstractNum w:abstractNumId="46" w15:restartNumberingAfterBreak="0">
+  <w:abstractNum w:abstractNumId="47">
     <w:nsid w:val="72335DF2"/>
     <w:multiLevelType w:val="hybridMultilevel"/>
     <w:tmpl w:val="2AA68594"/>
@@ -16713,7 +16444,96 @@
       </w:pPr>
     </w:lvl>
   </w:abstractNum>
-  <w:abstractNum w:abstractNumId="47" w15:restartNumberingAfterBreak="0">
+  <w:abstractNum w:abstractNumId="48">
+    <w:nsid w:val="79DC2EDF"/>
+    <w:multiLevelType w:val="hybridMultilevel"/>
+    <w:tmpl w:val="999C7A50"/>
+    <w:lvl w:ilvl="0" w:tplc="0415000F">
+      <w:start w:val="1"/>
+      <w:numFmt w:val="decimal"/>
+      <w:lvlText w:val="%1."/>
+      <w:lvlJc w:val="left"/>
+      <w:pPr>
+        <w:ind w:left="720" w:hanging="360"/>
+      </w:pPr>
+      <w:rPr>
+        <w:rFonts w:hint="default"/>
+      </w:rPr>
+    </w:lvl>
+    <w:lvl w:ilvl="1" w:tplc="04150019" w:tentative="1">
+      <w:start w:val="1"/>
+      <w:numFmt w:val="lowerLetter"/>
+      <w:lvlText w:val="%2."/>
+      <w:lvlJc w:val="left"/>
+      <w:pPr>
+        <w:ind w:left="1440" w:hanging="360"/>
+      </w:pPr>
+    </w:lvl>
+    <w:lvl w:ilvl="2" w:tplc="0415001B" w:tentative="1">
+      <w:start w:val="1"/>
+      <w:numFmt w:val="lowerRoman"/>
+      <w:lvlText w:val="%3."/>
+      <w:lvlJc w:val="right"/>
+      <w:pPr>
+        <w:ind w:left="2160" w:hanging="180"/>
+      </w:pPr>
+    </w:lvl>
+    <w:lvl w:ilvl="3" w:tplc="0415000F" w:tentative="1">
+      <w:start w:val="1"/>
+      <w:numFmt w:val="decimal"/>
+      <w:lvlText w:val="%4."/>
+      <w:lvlJc w:val="left"/>
+      <w:pPr>
+        <w:ind w:left="2880" w:hanging="360"/>
+      </w:pPr>
+    </w:lvl>
+    <w:lvl w:ilvl="4" w:tplc="04150019" w:tentative="1">
+      <w:start w:val="1"/>
+      <w:numFmt w:val="lowerLetter"/>
+      <w:lvlText w:val="%5."/>
+      <w:lvlJc w:val="left"/>
+      <w:pPr>
+        <w:ind w:left="3600" w:hanging="360"/>
+      </w:pPr>
+    </w:lvl>
+    <w:lvl w:ilvl="5" w:tplc="0415001B" w:tentative="1">
+      <w:start w:val="1"/>
+      <w:numFmt w:val="lowerRoman"/>
+      <w:lvlText w:val="%6."/>
+      <w:lvlJc w:val="right"/>
+      <w:pPr>
+        <w:ind w:left="4320" w:hanging="180"/>
+      </w:pPr>
+    </w:lvl>
+    <w:lvl w:ilvl="6" w:tplc="0415000F" w:tentative="1">
+      <w:start w:val="1"/>
+      <w:numFmt w:val="decimal"/>
+      <w:lvlText w:val="%7."/>
+      <w:lvlJc w:val="left"/>
+      <w:pPr>
+        <w:ind w:left="5040" w:hanging="360"/>
+      </w:pPr>
+    </w:lvl>
+    <w:lvl w:ilvl="7" w:tplc="04150019" w:tentative="1">
+      <w:start w:val="1"/>
+      <w:numFmt w:val="lowerLetter"/>
+      <w:lvlText w:val="%8."/>
+      <w:lvlJc w:val="left"/>
+      <w:pPr>
+        <w:ind w:left="5760" w:hanging="360"/>
+      </w:pPr>
+    </w:lvl>
+    <w:lvl w:ilvl="8" w:tplc="0415001B" w:tentative="1">
+      <w:start w:val="1"/>
+      <w:numFmt w:val="lowerRoman"/>
+      <w:lvlText w:val="%9."/>
+      <w:lvlJc w:val="right"/>
+      <w:pPr>
+        <w:ind w:left="6480" w:hanging="180"/>
+      </w:pPr>
+    </w:lvl>
+  </w:abstractNum>
+  <w:abstractNum w:abstractNumId="49">
     <w:nsid w:val="7B967B20"/>
     <w:multiLevelType w:val="hybridMultilevel"/>
     <w:tmpl w:val="444A16FC"/>
@@ -16806,7 +16626,7 @@
     <w:abstractNumId w:val="1"/>
   </w:num>
   <w:num w:numId="2">
-    <w:abstractNumId w:val="42"/>
+    <w:abstractNumId w:val="43"/>
   </w:num>
   <w:num w:numId="3">
     <w:abstractNumId w:val="0"/>
@@ -16818,7 +16638,7 @@
     <w:abstractNumId w:val="2"/>
   </w:num>
   <w:num w:numId="6">
-    <w:abstractNumId w:val="27"/>
+    <w:abstractNumId w:val="28"/>
   </w:num>
   <w:num w:numId="7">
     <w:abstractNumId w:val="5"/>
@@ -16827,16 +16647,16 @@
     <w:abstractNumId w:val="9"/>
   </w:num>
   <w:num w:numId="9">
-    <w:abstractNumId w:val="38"/>
+    <w:abstractNumId w:val="39"/>
   </w:num>
   <w:num w:numId="10">
-    <w:abstractNumId w:val="46"/>
+    <w:abstractNumId w:val="47"/>
   </w:num>
   <w:num w:numId="11">
     <w:abstractNumId w:val="15"/>
   </w:num>
   <w:num w:numId="12">
-    <w:abstractNumId w:val="25"/>
+    <w:abstractNumId w:val="26"/>
   </w:num>
   <w:num w:numId="13">
     <w:abstractNumId w:val="8"/>
@@ -16872,22 +16692,22 @@
     </w:lvlOverride>
   </w:num>
   <w:num w:numId="15">
-    <w:abstractNumId w:val="29"/>
+    <w:abstractNumId w:val="30"/>
   </w:num>
   <w:num w:numId="16">
-    <w:abstractNumId w:val="28"/>
+    <w:abstractNumId w:val="29"/>
   </w:num>
   <w:num w:numId="17">
     <w:abstractNumId w:val="4"/>
   </w:num>
   <w:num w:numId="18">
-    <w:abstractNumId w:val="41"/>
+    <w:abstractNumId w:val="42"/>
   </w:num>
   <w:num w:numId="19">
     <w:abstractNumId w:val="17"/>
   </w:num>
   <w:num w:numId="20">
-    <w:abstractNumId w:val="36"/>
+    <w:abstractNumId w:val="37"/>
   </w:num>
   <w:num w:numId="21">
     <w:abstractNumId w:val="14"/>
@@ -16896,22 +16716,22 @@
     <w:abstractNumId w:val="13"/>
   </w:num>
   <w:num w:numId="23">
-    <w:abstractNumId w:val="34"/>
+    <w:abstractNumId w:val="35"/>
   </w:num>
   <w:num w:numId="24">
-    <w:abstractNumId w:val="26"/>
+    <w:abstractNumId w:val="27"/>
   </w:num>
   <w:num w:numId="25">
-    <w:abstractNumId w:val="47"/>
+    <w:abstractNumId w:val="49"/>
   </w:num>
   <w:num w:numId="26">
-    <w:abstractNumId w:val="30"/>
+    <w:abstractNumId w:val="31"/>
   </w:num>
   <w:num w:numId="27">
-    <w:abstractNumId w:val="22"/>
+    <w:abstractNumId w:val="23"/>
   </w:num>
   <w:num w:numId="28">
-    <w:abstractNumId w:val="37"/>
+    <w:abstractNumId w:val="38"/>
   </w:num>
   <w:num w:numId="29">
     <w:abstractNumId w:val="11"/>
@@ -16920,22 +16740,22 @@
     <w:abstractNumId w:val="10"/>
   </w:num>
   <w:num w:numId="31">
-    <w:abstractNumId w:val="33"/>
+    <w:abstractNumId w:val="34"/>
   </w:num>
   <w:num w:numId="32">
-    <w:abstractNumId w:val="24"/>
+    <w:abstractNumId w:val="25"/>
   </w:num>
   <w:num w:numId="33">
-    <w:abstractNumId w:val="31"/>
+    <w:abstractNumId w:val="32"/>
   </w:num>
   <w:num w:numId="34">
     <w:abstractNumId w:val="6"/>
   </w:num>
   <w:num w:numId="35">
-    <w:abstractNumId w:val="39"/>
+    <w:abstractNumId w:val="40"/>
   </w:num>
   <w:num w:numId="36">
-    <w:abstractNumId w:val="32"/>
+    <w:abstractNumId w:val="33"/>
   </w:num>
   <w:num w:numId="37">
     <w:abstractNumId w:val="12"/>
@@ -16944,19 +16764,19 @@
     <w:abstractNumId w:val="18"/>
   </w:num>
   <w:num w:numId="39">
-    <w:abstractNumId w:val="45"/>
+    <w:abstractNumId w:val="46"/>
   </w:num>
   <w:num w:numId="40">
-    <w:abstractNumId w:val="23"/>
+    <w:abstractNumId w:val="24"/>
   </w:num>
   <w:num w:numId="41">
-    <w:abstractNumId w:val="43"/>
+    <w:abstractNumId w:val="44"/>
   </w:num>
   <w:num w:numId="42">
     <w:abstractNumId w:val="21"/>
   </w:num>
   <w:num w:numId="43">
-    <w:abstractNumId w:val="44"/>
+    <w:abstractNumId w:val="45"/>
   </w:num>
   <w:num w:numId="44">
     <w:abstractNumId w:val="3"/>
@@ -16968,16 +16788,22 @@
     <w:abstractNumId w:val="7"/>
   </w:num>
   <w:num w:numId="47">
-    <w:abstractNumId w:val="35"/>
+    <w:abstractNumId w:val="36"/>
   </w:num>
   <w:num w:numId="48">
-    <w:abstractNumId w:val="40"/>
+    <w:abstractNumId w:val="41"/>
+  </w:num>
+  <w:num w:numId="49">
+    <w:abstractNumId w:val="22"/>
+  </w:num>
+  <w:num w:numId="50">
+    <w:abstractNumId w:val="48"/>
   </w:num>
 </w:numbering>
 </file>
 
 <file path=word/styles.xml><?xml version="1.0" encoding="utf-8"?>
-<w:styles xmlns:mc="http://schemas.openxmlformats.org/markup-compatibility/2006" xmlns:r="http://schemas.openxmlformats.org/officeDocument/2006/relationships" xmlns:w="http://schemas.openxmlformats.org/wordprocessingml/2006/main" xmlns:w14="http://schemas.microsoft.com/office/word/2010/wordml" xmlns:w15="http://schemas.microsoft.com/office/word/2012/wordml" mc:Ignorable="w14 w15">
+<w:styles xmlns:mc="http://schemas.openxmlformats.org/markup-compatibility/2006" xmlns:r="http://schemas.openxmlformats.org/officeDocument/2006/relationships" xmlns:w="http://schemas.openxmlformats.org/wordprocessingml/2006/main" xmlns:w14="http://schemas.microsoft.com/office/word/2010/wordml" mc:Ignorable="w14">
   <w:docDefaults>
     <w:rPrDefault>
       <w:rPr>
@@ -16993,378 +16819,144 @@
       </w:pPr>
     </w:pPrDefault>
   </w:docDefaults>
-  <w:latentStyles w:defLockedState="0" w:defUIPriority="99" w:defSemiHidden="0" w:defUnhideWhenUsed="0" w:defQFormat="0" w:count="371">
-    <w:lsdException w:name="Normal" w:uiPriority="0" w:qFormat="1"/>
-    <w:lsdException w:name="heading 1" w:uiPriority="9" w:qFormat="1"/>
-    <w:lsdException w:name="heading 2" w:semiHidden="1" w:uiPriority="9" w:unhideWhenUsed="1" w:qFormat="1"/>
-    <w:lsdException w:name="heading 3" w:semiHidden="1" w:uiPriority="9" w:unhideWhenUsed="1" w:qFormat="1"/>
-    <w:lsdException w:name="heading 4" w:semiHidden="1" w:uiPriority="9" w:unhideWhenUsed="1" w:qFormat="1"/>
-    <w:lsdException w:name="heading 5" w:semiHidden="1" w:uiPriority="9" w:unhideWhenUsed="1" w:qFormat="1"/>
-    <w:lsdException w:name="heading 6" w:semiHidden="1" w:uiPriority="9" w:unhideWhenUsed="1" w:qFormat="1"/>
-    <w:lsdException w:name="heading 7" w:semiHidden="1" w:uiPriority="9" w:unhideWhenUsed="1" w:qFormat="1"/>
-    <w:lsdException w:name="heading 8" w:semiHidden="1" w:uiPriority="9" w:unhideWhenUsed="1" w:qFormat="1"/>
-    <w:lsdException w:name="heading 9" w:semiHidden="1" w:uiPriority="9" w:unhideWhenUsed="1" w:qFormat="1"/>
-    <w:lsdException w:name="index 1" w:semiHidden="1" w:unhideWhenUsed="1"/>
-    <w:lsdException w:name="index 2" w:semiHidden="1" w:unhideWhenUsed="1"/>
-    <w:lsdException w:name="index 3" w:semiHidden="1" w:unhideWhenUsed="1"/>
-    <w:lsdException w:name="index 4" w:semiHidden="1" w:unhideWhenUsed="1"/>
-    <w:lsdException w:name="index 5" w:semiHidden="1" w:unhideWhenUsed="1"/>
-    <w:lsdException w:name="index 6" w:semiHidden="1" w:unhideWhenUsed="1"/>
-    <w:lsdException w:name="index 7" w:semiHidden="1" w:unhideWhenUsed="1"/>
-    <w:lsdException w:name="index 8" w:semiHidden="1" w:unhideWhenUsed="1"/>
-    <w:lsdException w:name="index 9" w:semiHidden="1" w:unhideWhenUsed="1"/>
-    <w:lsdException w:name="toc 1" w:semiHidden="1" w:uiPriority="39" w:unhideWhenUsed="1"/>
-    <w:lsdException w:name="toc 2" w:semiHidden="1" w:uiPriority="39" w:unhideWhenUsed="1"/>
-    <w:lsdException w:name="toc 3" w:semiHidden="1" w:uiPriority="39" w:unhideWhenUsed="1"/>
-    <w:lsdException w:name="toc 4" w:semiHidden="1" w:uiPriority="39" w:unhideWhenUsed="1"/>
-    <w:lsdException w:name="toc 5" w:semiHidden="1" w:uiPriority="39" w:unhideWhenUsed="1"/>
-    <w:lsdException w:name="toc 6" w:semiHidden="1" w:uiPriority="39" w:unhideWhenUsed="1"/>
-    <w:lsdException w:name="toc 7" w:semiHidden="1" w:uiPriority="39" w:unhideWhenUsed="1"/>
-    <w:lsdException w:name="toc 8" w:semiHidden="1" w:uiPriority="39" w:unhideWhenUsed="1"/>
-    <w:lsdException w:name="toc 9" w:semiHidden="1" w:uiPriority="39" w:unhideWhenUsed="1"/>
-    <w:lsdException w:name="Normal Indent" w:semiHidden="1" w:unhideWhenUsed="1"/>
-    <w:lsdException w:name="footnote text" w:semiHidden="1" w:unhideWhenUsed="1"/>
-    <w:lsdException w:name="annotation text" w:semiHidden="1" w:unhideWhenUsed="1"/>
-    <w:lsdException w:name="header" w:semiHidden="1" w:unhideWhenUsed="1"/>
-    <w:lsdException w:name="footer" w:semiHidden="1" w:unhideWhenUsed="1"/>
-    <w:lsdException w:name="index heading" w:semiHidden="1" w:unhideWhenUsed="1"/>
-    <w:lsdException w:name="caption" w:semiHidden="1" w:uiPriority="35" w:unhideWhenUsed="1" w:qFormat="1"/>
-    <w:lsdException w:name="table of figures" w:semiHidden="1" w:unhideWhenUsed="1"/>
-    <w:lsdException w:name="envelope address" w:semiHidden="1" w:unhideWhenUsed="1"/>
-    <w:lsdException w:name="envelope return" w:semiHidden="1" w:unhideWhenUsed="1"/>
-    <w:lsdException w:name="footnote reference" w:semiHidden="1" w:unhideWhenUsed="1"/>
-    <w:lsdException w:name="annotation reference" w:semiHidden="1" w:unhideWhenUsed="1"/>
-    <w:lsdException w:name="line number" w:semiHidden="1" w:unhideWhenUsed="1"/>
-    <w:lsdException w:name="page number" w:semiHidden="1" w:unhideWhenUsed="1"/>
-    <w:lsdException w:name="endnote reference" w:semiHidden="1" w:unhideWhenUsed="1"/>
-    <w:lsdException w:name="endnote text" w:semiHidden="1" w:unhideWhenUsed="1"/>
-    <w:lsdException w:name="table of authorities" w:semiHidden="1" w:unhideWhenUsed="1"/>
-    <w:lsdException w:name="macro" w:semiHidden="1" w:unhideWhenUsed="1"/>
-    <w:lsdException w:name="toa heading" w:semiHidden="1" w:unhideWhenUsed="1"/>
-    <w:lsdException w:name="List" w:semiHidden="1" w:unhideWhenUsed="1"/>
-    <w:lsdException w:name="List Bullet" w:semiHidden="1" w:unhideWhenUsed="1"/>
-    <w:lsdException w:name="List Number" w:semiHidden="1" w:unhideWhenUsed="1"/>
-    <w:lsdException w:name="List 2" w:semiHidden="1" w:unhideWhenUsed="1"/>
-    <w:lsdException w:name="List 3" w:semiHidden="1" w:unhideWhenUsed="1"/>
-    <w:lsdException w:name="List 4" w:semiHidden="1" w:unhideWhenUsed="1"/>
-    <w:lsdException w:name="List 5" w:semiHidden="1" w:unhideWhenUsed="1"/>
-    <w:lsdException w:name="List Bullet 2" w:semiHidden="1" w:unhideWhenUsed="1"/>
-    <w:lsdException w:name="List Bullet 3" w:semiHidden="1" w:unhideWhenUsed="1"/>
-    <w:lsdException w:name="List Bullet 4" w:semiHidden="1" w:unhideWhenUsed="1"/>
-    <w:lsdException w:name="List Bullet 5" w:semiHidden="1" w:unhideWhenUsed="1"/>
-    <w:lsdException w:name="List Number 2" w:semiHidden="1" w:unhideWhenUsed="1"/>
-    <w:lsdException w:name="List Number 3" w:semiHidden="1" w:unhideWhenUsed="1"/>
-    <w:lsdException w:name="List Number 4" w:semiHidden="1" w:unhideWhenUsed="1"/>
-    <w:lsdException w:name="List Number 5" w:semiHidden="1" w:unhideWhenUsed="1"/>
-    <w:lsdException w:name="Title" w:uiPriority="10" w:qFormat="1"/>
-    <w:lsdException w:name="Closing" w:semiHidden="1" w:unhideWhenUsed="1"/>
-    <w:lsdException w:name="Signature" w:semiHidden="1" w:unhideWhenUsed="1"/>
-    <w:lsdException w:name="Default Paragraph Font" w:semiHidden="1" w:uiPriority="1" w:unhideWhenUsed="1"/>
-    <w:lsdException w:name="Body Text" w:semiHidden="1" w:unhideWhenUsed="1"/>
-    <w:lsdException w:name="Body Text Indent" w:semiHidden="1" w:unhideWhenUsed="1"/>
-    <w:lsdException w:name="List Continue" w:semiHidden="1" w:unhideWhenUsed="1"/>
-    <w:lsdException w:name="List Continue 2" w:semiHidden="1" w:unhideWhenUsed="1"/>
-    <w:lsdException w:name="List Continue 3" w:semiHidden="1" w:unhideWhenUsed="1"/>
-    <w:lsdException w:name="List Continue 4" w:semiHidden="1" w:unhideWhenUsed="1"/>
-    <w:lsdException w:name="List Continue 5" w:semiHidden="1" w:unhideWhenUsed="1"/>
-    <w:lsdException w:name="Message Header" w:semiHidden="1" w:unhideWhenUsed="1"/>
-    <w:lsdException w:name="Subtitle" w:uiPriority="11" w:qFormat="1"/>
-    <w:lsdException w:name="Salutation" w:semiHidden="1" w:unhideWhenUsed="1"/>
-    <w:lsdException w:name="Date" w:semiHidden="1" w:unhideWhenUsed="1"/>
-    <w:lsdException w:name="Body Text First Indent" w:semiHidden="1" w:unhideWhenUsed="1"/>
-    <w:lsdException w:name="Body Text First Indent 2" w:semiHidden="1" w:unhideWhenUsed="1"/>
-    <w:lsdException w:name="Note Heading" w:semiHidden="1" w:unhideWhenUsed="1"/>
-    <w:lsdException w:name="Body Text 2" w:semiHidden="1" w:unhideWhenUsed="1"/>
-    <w:lsdException w:name="Body Text 3" w:semiHidden="1" w:unhideWhenUsed="1"/>
-    <w:lsdException w:name="Body Text Indent 2" w:semiHidden="1" w:unhideWhenUsed="1"/>
-    <w:lsdException w:name="Body Text Indent 3" w:semiHidden="1" w:unhideWhenUsed="1"/>
-    <w:lsdException w:name="Block Text" w:semiHidden="1" w:unhideWhenUsed="1"/>
-    <w:lsdException w:name="Hyperlink" w:semiHidden="1" w:unhideWhenUsed="1"/>
-    <w:lsdException w:name="FollowedHyperlink" w:semiHidden="1" w:unhideWhenUsed="1"/>
-    <w:lsdException w:name="Strong" w:uiPriority="22" w:qFormat="1"/>
-    <w:lsdException w:name="Emphasis" w:uiPriority="20" w:qFormat="1"/>
-    <w:lsdException w:name="Document Map" w:semiHidden="1" w:unhideWhenUsed="1"/>
-    <w:lsdException w:name="Plain Text" w:semiHidden="1" w:unhideWhenUsed="1"/>
-    <w:lsdException w:name="E-mail Signature" w:semiHidden="1" w:unhideWhenUsed="1"/>
-    <w:lsdException w:name="HTML Top of Form" w:semiHidden="1" w:unhideWhenUsed="1"/>
-    <w:lsdException w:name="HTML Bottom of Form" w:semiHidden="1" w:unhideWhenUsed="1"/>
-    <w:lsdException w:name="Normal (Web)" w:semiHidden="1" w:unhideWhenUsed="1"/>
-    <w:lsdException w:name="HTML Acronym" w:semiHidden="1" w:unhideWhenUsed="1"/>
-    <w:lsdException w:name="HTML Address" w:semiHidden="1" w:unhideWhenUsed="1"/>
-    <w:lsdException w:name="HTML Cite" w:semiHidden="1" w:unhideWhenUsed="1"/>
-    <w:lsdException w:name="HTML Code" w:semiHidden="1" w:unhideWhenUsed="1"/>
-    <w:lsdException w:name="HTML Definition" w:semiHidden="1" w:unhideWhenUsed="1"/>
-    <w:lsdException w:name="HTML Keyboard" w:semiHidden="1" w:unhideWhenUsed="1"/>
-    <w:lsdException w:name="HTML Preformatted" w:semiHidden="1" w:unhideWhenUsed="1"/>
-    <w:lsdException w:name="HTML Sample" w:semiHidden="1" w:unhideWhenUsed="1"/>
-    <w:lsdException w:name="HTML Typewriter" w:semiHidden="1" w:unhideWhenUsed="1"/>
-    <w:lsdException w:name="HTML Variable" w:semiHidden="1" w:unhideWhenUsed="1"/>
-    <w:lsdException w:name="Normal Table" w:semiHidden="1" w:unhideWhenUsed="1"/>
-    <w:lsdException w:name="annotation subject" w:semiHidden="1" w:unhideWhenUsed="1"/>
-    <w:lsdException w:name="No List" w:semiHidden="1" w:unhideWhenUsed="1"/>
-    <w:lsdException w:name="Outline List 1" w:semiHidden="1" w:unhideWhenUsed="1"/>
-    <w:lsdException w:name="Outline List 2" w:semiHidden="1" w:unhideWhenUsed="1"/>
-    <w:lsdException w:name="Outline List 3" w:semiHidden="1" w:unhideWhenUsed="1"/>
-    <w:lsdException w:name="Table Simple 1" w:semiHidden="1" w:unhideWhenUsed="1"/>
-    <w:lsdException w:name="Table Simple 2" w:semiHidden="1" w:unhideWhenUsed="1"/>
-    <w:lsdException w:name="Table Simple 3" w:semiHidden="1" w:unhideWhenUsed="1"/>
-    <w:lsdException w:name="Table Classic 1" w:semiHidden="1" w:unhideWhenUsed="1"/>
-    <w:lsdException w:name="Table Classic 2" w:semiHidden="1" w:unhideWhenUsed="1"/>
-    <w:lsdException w:name="Table Classic 3" w:semiHidden="1" w:unhideWhenUsed="1"/>
-    <w:lsdException w:name="Table Classic 4" w:semiHidden="1" w:unhideWhenUsed="1"/>
-    <w:lsdException w:name="Table Colorful 1" w:semiHidden="1" w:unhideWhenUsed="1"/>
-    <w:lsdException w:name="Table Colorful 2" w:semiHidden="1" w:unhideWhenUsed="1"/>
-    <w:lsdException w:name="Table Colorful 3" w:semiHidden="1" w:unhideWhenUsed="1"/>
-    <w:lsdException w:name="Table Columns 1" w:semiHidden="1" w:unhideWhenUsed="1"/>
-    <w:lsdException w:name="Table Columns 2" w:semiHidden="1" w:unhideWhenUsed="1"/>
-    <w:lsdException w:name="Table Columns 3" w:semiHidden="1" w:unhideWhenUsed="1"/>
-    <w:lsdException w:name="Table Columns 4" w:semiHidden="1" w:unhideWhenUsed="1"/>
-    <w:lsdException w:name="Table Columns 5" w:semiHidden="1" w:unhideWhenUsed="1"/>
-    <w:lsdException w:name="Table Grid 1" w:semiHidden="1" w:unhideWhenUsed="1"/>
-    <w:lsdException w:name="Table Grid 2" w:semiHidden="1" w:unhideWhenUsed="1"/>
-    <w:lsdException w:name="Table Grid 3" w:semiHidden="1" w:unhideWhenUsed="1"/>
-    <w:lsdException w:name="Table Grid 4" w:semiHidden="1" w:unhideWhenUsed="1"/>
-    <w:lsdException w:name="Table Grid 5" w:semiHidden="1" w:unhideWhenUsed="1"/>
-    <w:lsdException w:name="Table Grid 6" w:semiHidden="1" w:unhideWhenUsed="1"/>
-    <w:lsdException w:name="Table Grid 7" w:semiHidden="1" w:unhideWhenUsed="1"/>
-    <w:lsdException w:name="Table Grid 8" w:semiHidden="1" w:unhideWhenUsed="1"/>
-    <w:lsdException w:name="Table List 1" w:semiHidden="1" w:unhideWhenUsed="1"/>
-    <w:lsdException w:name="Table List 2" w:semiHidden="1" w:unhideWhenUsed="1"/>
-    <w:lsdException w:name="Table List 3" w:semiHidden="1" w:unhideWhenUsed="1"/>
-    <w:lsdException w:name="Table List 4" w:semiHidden="1" w:unhideWhenUsed="1"/>
-    <w:lsdException w:name="Table List 5" w:semiHidden="1" w:unhideWhenUsed="1"/>
-    <w:lsdException w:name="Table List 6" w:semiHidden="1" w:unhideWhenUsed="1"/>
-    <w:lsdException w:name="Table List 7" w:semiHidden="1" w:unhideWhenUsed="1"/>
-    <w:lsdException w:name="Table List 8" w:semiHidden="1" w:unhideWhenUsed="1"/>
-    <w:lsdException w:name="Table 3D effects 1" w:semiHidden="1" w:unhideWhenUsed="1"/>
-    <w:lsdException w:name="Table 3D effects 2" w:semiHidden="1" w:unhideWhenUsed="1"/>
-    <w:lsdException w:name="Table 3D effects 3" w:semiHidden="1" w:unhideWhenUsed="1"/>
-    <w:lsdException w:name="Table Contemporary" w:semiHidden="1" w:unhideWhenUsed="1"/>
-    <w:lsdException w:name="Table Elegant" w:semiHidden="1" w:unhideWhenUsed="1"/>
-    <w:lsdException w:name="Table Professional" w:semiHidden="1" w:unhideWhenUsed="1"/>
-    <w:lsdException w:name="Table Subtle 1" w:semiHidden="1" w:unhideWhenUsed="1"/>
-    <w:lsdException w:name="Table Subtle 2" w:semiHidden="1" w:unhideWhenUsed="1"/>
-    <w:lsdException w:name="Table Web 1" w:semiHidden="1" w:unhideWhenUsed="1"/>
-    <w:lsdException w:name="Table Web 2" w:semiHidden="1" w:unhideWhenUsed="1"/>
-    <w:lsdException w:name="Table Web 3" w:semiHidden="1" w:unhideWhenUsed="1"/>
-    <w:lsdException w:name="Balloon Text" w:semiHidden="1" w:unhideWhenUsed="1"/>
-    <w:lsdException w:name="Table Grid" w:uiPriority="39"/>
-    <w:lsdException w:name="Table Theme" w:semiHidden="1" w:unhideWhenUsed="1"/>
-    <w:lsdException w:name="Placeholder Text" w:semiHidden="1"/>
-    <w:lsdException w:name="No Spacing" w:uiPriority="1" w:qFormat="1"/>
-    <w:lsdException w:name="Light Shading" w:uiPriority="60"/>
-    <w:lsdException w:name="Light List" w:uiPriority="61"/>
-    <w:lsdException w:name="Light Grid" w:uiPriority="62"/>
-    <w:lsdException w:name="Medium Shading 1" w:uiPriority="63"/>
-    <w:lsdException w:name="Medium Shading 2" w:uiPriority="64"/>
-    <w:lsdException w:name="Medium List 1" w:uiPriority="65"/>
-    <w:lsdException w:name="Medium List 2" w:uiPriority="66"/>
-    <w:lsdException w:name="Medium Grid 1" w:uiPriority="67"/>
-    <w:lsdException w:name="Medium Grid 2" w:uiPriority="68"/>
-    <w:lsdException w:name="Medium Grid 3" w:uiPriority="69"/>
-    <w:lsdException w:name="Dark List" w:uiPriority="70"/>
-    <w:lsdException w:name="Colorful Shading" w:uiPriority="71"/>
-    <w:lsdException w:name="Colorful List" w:uiPriority="72"/>
-    <w:lsdException w:name="Colorful Grid" w:uiPriority="73"/>
-    <w:lsdException w:name="Light Shading Accent 1" w:uiPriority="60"/>
-    <w:lsdException w:name="Light List Accent 1" w:uiPriority="61"/>
-    <w:lsdException w:name="Light Grid Accent 1" w:uiPriority="62"/>
-    <w:lsdException w:name="Medium Shading 1 Accent 1" w:uiPriority="63"/>
-    <w:lsdException w:name="Medium Shading 2 Accent 1" w:uiPriority="64"/>
-    <w:lsdException w:name="Medium List 1 Accent 1" w:uiPriority="65"/>
-    <w:lsdException w:name="Revision" w:semiHidden="1"/>
-    <w:lsdException w:name="List Paragraph" w:uiPriority="34" w:qFormat="1"/>
-    <w:lsdException w:name="Quote" w:uiPriority="29" w:qFormat="1"/>
-    <w:lsdException w:name="Intense Quote" w:uiPriority="30" w:qFormat="1"/>
-    <w:lsdException w:name="Medium List 2 Accent 1" w:uiPriority="66"/>
-    <w:lsdException w:name="Medium Grid 1 Accent 1" w:uiPriority="67"/>
-    <w:lsdException w:name="Medium Grid 2 Accent 1" w:uiPriority="68"/>
-    <w:lsdException w:name="Medium Grid 3 Accent 1" w:uiPriority="69"/>
-    <w:lsdException w:name="Dark List Accent 1" w:uiPriority="70"/>
-    <w:lsdException w:name="Colorful Shading Accent 1" w:uiPriority="71"/>
-    <w:lsdException w:name="Colorful List Accent 1" w:uiPriority="72"/>
-    <w:lsdException w:name="Colorful Grid Accent 1" w:uiPriority="73"/>
-    <w:lsdException w:name="Light Shading Accent 2" w:uiPriority="60"/>
-    <w:lsdException w:name="Light List Accent 2" w:uiPriority="61"/>
-    <w:lsdException w:name="Light Grid Accent 2" w:uiPriority="62"/>
-    <w:lsdException w:name="Medium Shading 1 Accent 2" w:uiPriority="63"/>
-    <w:lsdException w:name="Medium Shading 2 Accent 2" w:uiPriority="64"/>
-    <w:lsdException w:name="Medium List 1 Accent 2" w:uiPriority="65"/>
-    <w:lsdException w:name="Medium List 2 Accent 2" w:uiPriority="66"/>
-    <w:lsdException w:name="Medium Grid 1 Accent 2" w:uiPriority="67"/>
-    <w:lsdException w:name="Medium Grid 2 Accent 2" w:uiPriority="68"/>
-    <w:lsdException w:name="Medium Grid 3 Accent 2" w:uiPriority="69"/>
-    <w:lsdException w:name="Dark List Accent 2" w:uiPriority="70"/>
-    <w:lsdException w:name="Colorful Shading Accent 2" w:uiPriority="71"/>
-    <w:lsdException w:name="Colorful List Accent 2" w:uiPriority="72"/>
-    <w:lsdException w:name="Colorful Grid Accent 2" w:uiPriority="73"/>
-    <w:lsdException w:name="Light Shading Accent 3" w:uiPriority="60"/>
-    <w:lsdException w:name="Light List Accent 3" w:uiPriority="61"/>
-    <w:lsdException w:name="Light Grid Accent 3" w:uiPriority="62"/>
-    <w:lsdException w:name="Medium Shading 1 Accent 3" w:uiPriority="63"/>
-    <w:lsdException w:name="Medium Shading 2 Accent 3" w:uiPriority="64"/>
-    <w:lsdException w:name="Medium List 1 Accent 3" w:uiPriority="65"/>
-    <w:lsdException w:name="Medium List 2 Accent 3" w:uiPriority="66"/>
-    <w:lsdException w:name="Medium Grid 1 Accent 3" w:uiPriority="67"/>
-    <w:lsdException w:name="Medium Grid 2 Accent 3" w:uiPriority="68"/>
-    <w:lsdException w:name="Medium Grid 3 Accent 3" w:uiPriority="69"/>
-    <w:lsdException w:name="Dark List Accent 3" w:uiPriority="70"/>
-    <w:lsdException w:name="Colorful Shading Accent 3" w:uiPriority="71"/>
-    <w:lsdException w:name="Colorful List Accent 3" w:uiPriority="72"/>
-    <w:lsdException w:name="Colorful Grid Accent 3" w:uiPriority="73"/>
-    <w:lsdException w:name="Light Shading Accent 4" w:uiPriority="60"/>
-    <w:lsdException w:name="Light List Accent 4" w:uiPriority="61"/>
-    <w:lsdException w:name="Light Grid Accent 4" w:uiPriority="62"/>
-    <w:lsdException w:name="Medium Shading 1 Accent 4" w:uiPriority="63"/>
-    <w:lsdException w:name="Medium Shading 2 Accent 4" w:uiPriority="64"/>
-    <w:lsdException w:name="Medium List 1 Accent 4" w:uiPriority="65"/>
-    <w:lsdException w:name="Medium List 2 Accent 4" w:uiPriority="66"/>
-    <w:lsdException w:name="Medium Grid 1 Accent 4" w:uiPriority="67"/>
-    <w:lsdException w:name="Medium Grid 2 Accent 4" w:uiPriority="68"/>
-    <w:lsdException w:name="Medium Grid 3 Accent 4" w:uiPriority="69"/>
-    <w:lsdException w:name="Dark List Accent 4" w:uiPriority="70"/>
-    <w:lsdException w:name="Colorful Shading Accent 4" w:uiPriority="71"/>
-    <w:lsdException w:name="Colorful List Accent 4" w:uiPriority="72"/>
-    <w:lsdException w:name="Colorful Grid Accent 4" w:uiPriority="73"/>
-    <w:lsdException w:name="Light Shading Accent 5" w:uiPriority="60"/>
-    <w:lsdException w:name="Light List Accent 5" w:uiPriority="61"/>
-    <w:lsdException w:name="Light Grid Accent 5" w:uiPriority="62"/>
-    <w:lsdException w:name="Medium Shading 1 Accent 5" w:uiPriority="63"/>
-    <w:lsdException w:name="Medium Shading 2 Accent 5" w:uiPriority="64"/>
-    <w:lsdException w:name="Medium List 1 Accent 5" w:uiPriority="65"/>
-    <w:lsdException w:name="Medium List 2 Accent 5" w:uiPriority="66"/>
-    <w:lsdException w:name="Medium Grid 1 Accent 5" w:uiPriority="67"/>
-    <w:lsdException w:name="Medium Grid 2 Accent 5" w:uiPriority="68"/>
-    <w:lsdException w:name="Medium Grid 3 Accent 5" w:uiPriority="69"/>
-    <w:lsdException w:name="Dark List Accent 5" w:uiPriority="70"/>
-    <w:lsdException w:name="Colorful Shading Accent 5" w:uiPriority="71"/>
-    <w:lsdException w:name="Colorful List Accent 5" w:uiPriority="72"/>
-    <w:lsdException w:name="Colorful Grid Accent 5" w:uiPriority="73"/>
-    <w:lsdException w:name="Light Shading Accent 6" w:uiPriority="60"/>
-    <w:lsdException w:name="Light List Accent 6" w:uiPriority="61"/>
-    <w:lsdException w:name="Light Grid Accent 6" w:uiPriority="62"/>
-    <w:lsdException w:name="Medium Shading 1 Accent 6" w:uiPriority="63"/>
-    <w:lsdException w:name="Medium Shading 2 Accent 6" w:uiPriority="64"/>
-    <w:lsdException w:name="Medium List 1 Accent 6" w:uiPriority="65"/>
-    <w:lsdException w:name="Medium List 2 Accent 6" w:uiPriority="66"/>
-    <w:lsdException w:name="Medium Grid 1 Accent 6" w:uiPriority="67"/>
-    <w:lsdException w:name="Medium Grid 2 Accent 6" w:uiPriority="68"/>
-    <w:lsdException w:name="Medium Grid 3 Accent 6" w:uiPriority="69"/>
-    <w:lsdException w:name="Dark List Accent 6" w:uiPriority="70"/>
-    <w:lsdException w:name="Colorful Shading Accent 6" w:uiPriority="71"/>
-    <w:lsdException w:name="Colorful List Accent 6" w:uiPriority="72"/>
-    <w:lsdException w:name="Colorful Grid Accent 6" w:uiPriority="73"/>
-    <w:lsdException w:name="Subtle Emphasis" w:uiPriority="19" w:qFormat="1"/>
-    <w:lsdException w:name="Intense Emphasis" w:uiPriority="21" w:qFormat="1"/>
-    <w:lsdException w:name="Subtle Reference" w:uiPriority="31" w:qFormat="1"/>
-    <w:lsdException w:name="Intense Reference" w:uiPriority="32" w:qFormat="1"/>
-    <w:lsdException w:name="Book Title" w:uiPriority="33" w:qFormat="1"/>
-    <w:lsdException w:name="Bibliography" w:semiHidden="1" w:uiPriority="37" w:unhideWhenUsed="1"/>
-    <w:lsdException w:name="TOC Heading" w:semiHidden="1" w:uiPriority="39" w:unhideWhenUsed="1" w:qFormat="1"/>
-    <w:lsdException w:name="Plain Table 1" w:uiPriority="41"/>
-    <w:lsdException w:name="Plain Table 2" w:uiPriority="42"/>
-    <w:lsdException w:name="Plain Table 3" w:uiPriority="43"/>
-    <w:lsdException w:name="Plain Table 4" w:uiPriority="44"/>
-    <w:lsdException w:name="Plain Table 5" w:uiPriority="45"/>
-    <w:lsdException w:name="Grid Table Light" w:uiPriority="40"/>
-    <w:lsdException w:name="Grid Table 1 Light" w:uiPriority="46"/>
-    <w:lsdException w:name="Grid Table 2" w:uiPriority="47"/>
-    <w:lsdException w:name="Grid Table 3" w:uiPriority="48"/>
-    <w:lsdException w:name="Grid Table 4" w:uiPriority="49"/>
-    <w:lsdException w:name="Grid Table 5 Dark" w:uiPriority="50"/>
-    <w:lsdException w:name="Grid Table 6 Colorful" w:uiPriority="51"/>
-    <w:lsdException w:name="Grid Table 7 Colorful" w:uiPriority="52"/>
-    <w:lsdException w:name="Grid Table 1 Light Accent 1" w:uiPriority="46"/>
-    <w:lsdException w:name="Grid Table 2 Accent 1" w:uiPriority="47"/>
-    <w:lsdException w:name="Grid Table 3 Accent 1" w:uiPriority="48"/>
-    <w:lsdException w:name="Grid Table 4 Accent 1" w:uiPriority="49"/>
-    <w:lsdException w:name="Grid Table 5 Dark Accent 1" w:uiPriority="50"/>
-    <w:lsdException w:name="Grid Table 6 Colorful Accent 1" w:uiPriority="51"/>
-    <w:lsdException w:name="Grid Table 7 Colorful Accent 1" w:uiPriority="52"/>
-    <w:lsdException w:name="Grid Table 1 Light Accent 2" w:uiPriority="46"/>
-    <w:lsdException w:name="Grid Table 2 Accent 2" w:uiPriority="47"/>
-    <w:lsdException w:name="Grid Table 3 Accent 2" w:uiPriority="48"/>
-    <w:lsdException w:name="Grid Table 4 Accent 2" w:uiPriority="49"/>
-    <w:lsdException w:name="Grid Table 5 Dark Accent 2" w:uiPriority="50"/>
-    <w:lsdException w:name="Grid Table 6 Colorful Accent 2" w:uiPriority="51"/>
-    <w:lsdException w:name="Grid Table 7 Colorful Accent 2" w:uiPriority="52"/>
-    <w:lsdException w:name="Grid Table 1 Light Accent 3" w:uiPriority="46"/>
-    <w:lsdException w:name="Grid Table 2 Accent 3" w:uiPriority="47"/>
-    <w:lsdException w:name="Grid Table 3 Accent 3" w:uiPriority="48"/>
-    <w:lsdException w:name="Grid Table 4 Accent 3" w:uiPriority="49"/>
-    <w:lsdException w:name="Grid Table 5 Dark Accent 3" w:uiPriority="50"/>
-    <w:lsdException w:name="Grid Table 6 Colorful Accent 3" w:uiPriority="51"/>
-    <w:lsdException w:name="Grid Table 7 Colorful Accent 3" w:uiPriority="52"/>
-    <w:lsdException w:name="Grid Table 1 Light Accent 4" w:uiPriority="46"/>
-    <w:lsdException w:name="Grid Table 2 Accent 4" w:uiPriority="47"/>
-    <w:lsdException w:name="Grid Table 3 Accent 4" w:uiPriority="48"/>
-    <w:lsdException w:name="Grid Table 4 Accent 4" w:uiPriority="49"/>
-    <w:lsdException w:name="Grid Table 5 Dark Accent 4" w:uiPriority="50"/>
-    <w:lsdException w:name="Grid Table 6 Colorful Accent 4" w:uiPriority="51"/>
-    <w:lsdException w:name="Grid Table 7 Colorful Accent 4" w:uiPriority="52"/>
-    <w:lsdException w:name="Grid Table 1 Light Accent 5" w:uiPriority="46"/>
-    <w:lsdException w:name="Grid Table 2 Accent 5" w:uiPriority="47"/>
-    <w:lsdException w:name="Grid Table 3 Accent 5" w:uiPriority="48"/>
-    <w:lsdException w:name="Grid Table 4 Accent 5" w:uiPriority="49"/>
-    <w:lsdException w:name="Grid Table 5 Dark Accent 5" w:uiPriority="50"/>
-    <w:lsdException w:name="Grid Table 6 Colorful Accent 5" w:uiPriority="51"/>
-    <w:lsdException w:name="Grid Table 7 Colorful Accent 5" w:uiPriority="52"/>
-    <w:lsdException w:name="Grid Table 1 Light Accent 6" w:uiPriority="46"/>
-    <w:lsdException w:name="Grid Table 2 Accent 6" w:uiPriority="47"/>
-    <w:lsdException w:name="Grid Table 3 Accent 6" w:uiPriority="48"/>
-    <w:lsdException w:name="Grid Table 4 Accent 6" w:uiPriority="49"/>
-    <w:lsdException w:name="Grid Table 5 Dark Accent 6" w:uiPriority="50"/>
-    <w:lsdException w:name="Grid Table 6 Colorful Accent 6" w:uiPriority="51"/>
-    <w:lsdException w:name="Grid Table 7 Colorful Accent 6" w:uiPriority="52"/>
-    <w:lsdException w:name="List Table 1 Light" w:uiPriority="46"/>
-    <w:lsdException w:name="List Table 2" w:uiPriority="47"/>
-    <w:lsdException w:name="List Table 3" w:uiPriority="48"/>
-    <w:lsdException w:name="List Table 4" w:uiPriority="49"/>
-    <w:lsdException w:name="List Table 5 Dark" w:uiPriority="50"/>
-    <w:lsdException w:name="List Table 6 Colorful" w:uiPriority="51"/>
-    <w:lsdException w:name="List Table 7 Colorful" w:uiPriority="52"/>
-    <w:lsdException w:name="List Table 1 Light Accent 1" w:uiPriority="46"/>
-    <w:lsdException w:name="List Table 2 Accent 1" w:uiPriority="47"/>
-    <w:lsdException w:name="List Table 3 Accent 1" w:uiPriority="48"/>
-    <w:lsdException w:name="List Table 4 Accent 1" w:uiPriority="49"/>
-    <w:lsdException w:name="List Table 5 Dark Accent 1" w:uiPriority="50"/>
-    <w:lsdException w:name="List Table 6 Colorful Accent 1" w:uiPriority="51"/>
-    <w:lsdException w:name="List Table 7 Colorful Accent 1" w:uiPriority="52"/>
-    <w:lsdException w:name="List Table 1 Light Accent 2" w:uiPriority="46"/>
-    <w:lsdException w:name="List Table 2 Accent 2" w:uiPriority="47"/>
-    <w:lsdException w:name="List Table 3 Accent 2" w:uiPriority="48"/>
-    <w:lsdException w:name="List Table 4 Accent 2" w:uiPriority="49"/>
-    <w:lsdException w:name="List Table 5 Dark Accent 2" w:uiPriority="50"/>
-    <w:lsdException w:name="List Table 6 Colorful Accent 2" w:uiPriority="51"/>
-    <w:lsdException w:name="List Table 7 Colorful Accent 2" w:uiPriority="52"/>
-    <w:lsdException w:name="List Table 1 Light Accent 3" w:uiPriority="46"/>
-    <w:lsdException w:name="List Table 2 Accent 3" w:uiPriority="47"/>
-    <w:lsdException w:name="List Table 3 Accent 3" w:uiPriority="48"/>
-    <w:lsdException w:name="List Table 4 Accent 3" w:uiPriority="49"/>
-    <w:lsdException w:name="List Table 5 Dark Accent 3" w:uiPriority="50"/>
-    <w:lsdException w:name="List Table 6 Colorful Accent 3" w:uiPriority="51"/>
-    <w:lsdException w:name="List Table 7 Colorful Accent 3" w:uiPriority="52"/>
-    <w:lsdException w:name="List Table 1 Light Accent 4" w:uiPriority="46"/>
-    <w:lsdException w:name="List Table 2 Accent 4" w:uiPriority="47"/>
-    <w:lsdException w:name="List Table 3 Accent 4" w:uiPriority="48"/>
-    <w:lsdException w:name="List Table 4 Accent 4" w:uiPriority="49"/>
-    <w:lsdException w:name="List Table 5 Dark Accent 4" w:uiPriority="50"/>
-    <w:lsdException w:name="List Table 6 Colorful Accent 4" w:uiPriority="51"/>
-    <w:lsdException w:name="List Table 7 Colorful Accent 4" w:uiPriority="52"/>
-    <w:lsdException w:name="List Table 1 Light Accent 5" w:uiPriority="46"/>
-    <w:lsdException w:name="List Table 2 Accent 5" w:uiPriority="47"/>
-    <w:lsdException w:name="List Table 3 Accent 5" w:uiPriority="48"/>
-    <w:lsdException w:name="List Table 4 Accent 5" w:uiPriority="49"/>
-    <w:lsdException w:name="List Table 5 Dark Accent 5" w:uiPriority="50"/>
-    <w:lsdException w:name="List Table 6 Colorful Accent 5" w:uiPriority="51"/>
-    <w:lsdException w:name="List Table 7 Colorful Accent 5" w:uiPriority="52"/>
-    <w:lsdException w:name="List Table 1 Light Accent 6" w:uiPriority="46"/>
-    <w:lsdException w:name="List Table 2 Accent 6" w:uiPriority="47"/>
-    <w:lsdException w:name="List Table 3 Accent 6" w:uiPriority="48"/>
-    <w:lsdException w:name="List Table 4 Accent 6" w:uiPriority="49"/>
-    <w:lsdException w:name="List Table 5 Dark Accent 6" w:uiPriority="50"/>
-    <w:lsdException w:name="List Table 6 Colorful Accent 6" w:uiPriority="51"/>
-    <w:lsdException w:name="List Table 7 Colorful Accent 6" w:uiPriority="52"/>
+  <w:latentStyles w:defLockedState="0" w:defUIPriority="99" w:defSemiHidden="1" w:defUnhideWhenUsed="1" w:defQFormat="0" w:count="267">
+    <w:lsdException w:name="Normal" w:semiHidden="0" w:uiPriority="0" w:unhideWhenUsed="0" w:qFormat="1"/>
+    <w:lsdException w:name="heading 1" w:semiHidden="0" w:uiPriority="9" w:unhideWhenUsed="0" w:qFormat="1"/>
+    <w:lsdException w:name="heading 2" w:uiPriority="9" w:qFormat="1"/>
+    <w:lsdException w:name="heading 3" w:uiPriority="9" w:qFormat="1"/>
+    <w:lsdException w:name="heading 4" w:uiPriority="9" w:qFormat="1"/>
+    <w:lsdException w:name="heading 5" w:uiPriority="9" w:qFormat="1"/>
+    <w:lsdException w:name="heading 6" w:uiPriority="9" w:qFormat="1"/>
+    <w:lsdException w:name="heading 7" w:uiPriority="9" w:qFormat="1"/>
+    <w:lsdException w:name="heading 8" w:uiPriority="9" w:qFormat="1"/>
+    <w:lsdException w:name="heading 9" w:uiPriority="9" w:qFormat="1"/>
+    <w:lsdException w:name="toc 1" w:uiPriority="39"/>
+    <w:lsdException w:name="toc 2" w:uiPriority="39"/>
+    <w:lsdException w:name="toc 3" w:uiPriority="39"/>
+    <w:lsdException w:name="toc 4" w:uiPriority="39"/>
+    <w:lsdException w:name="toc 5" w:uiPriority="39"/>
+    <w:lsdException w:name="toc 6" w:uiPriority="39"/>
+    <w:lsdException w:name="toc 7" w:uiPriority="39"/>
+    <w:lsdException w:name="toc 8" w:uiPriority="39"/>
+    <w:lsdException w:name="toc 9" w:uiPriority="39"/>
+    <w:lsdException w:name="caption" w:uiPriority="35" w:qFormat="1"/>
+    <w:lsdException w:name="Title" w:semiHidden="0" w:uiPriority="10" w:unhideWhenUsed="0" w:qFormat="1"/>
+    <w:lsdException w:name="Default Paragraph Font" w:uiPriority="1"/>
+    <w:lsdException w:name="Subtitle" w:semiHidden="0" w:uiPriority="11" w:unhideWhenUsed="0" w:qFormat="1"/>
+    <w:lsdException w:name="Strong" w:semiHidden="0" w:uiPriority="22" w:unhideWhenUsed="0" w:qFormat="1"/>
+    <w:lsdException w:name="Emphasis" w:semiHidden="0" w:uiPriority="20" w:unhideWhenUsed="0" w:qFormat="1"/>
+    <w:lsdException w:name="Table Grid" w:semiHidden="0" w:uiPriority="39" w:unhideWhenUsed="0"/>
+    <w:lsdException w:name="Placeholder Text" w:unhideWhenUsed="0"/>
+    <w:lsdException w:name="No Spacing" w:semiHidden="0" w:uiPriority="1" w:unhideWhenUsed="0" w:qFormat="1"/>
+    <w:lsdException w:name="Light Shading" w:semiHidden="0" w:uiPriority="60" w:unhideWhenUsed="0"/>
+    <w:lsdException w:name="Light List" w:semiHidden="0" w:uiPriority="61" w:unhideWhenUsed="0"/>
+    <w:lsdException w:name="Light Grid" w:semiHidden="0" w:uiPriority="62" w:unhideWhenUsed="0"/>
+    <w:lsdException w:name="Medium Shading 1" w:semiHidden="0" w:uiPriority="63" w:unhideWhenUsed="0"/>
+    <w:lsdException w:name="Medium Shading 2" w:semiHidden="0" w:uiPriority="64" w:unhideWhenUsed="0"/>
+    <w:lsdException w:name="Medium List 1" w:semiHidden="0" w:uiPriority="65" w:unhideWhenUsed="0"/>
+    <w:lsdException w:name="Medium List 2" w:semiHidden="0" w:uiPriority="66" w:unhideWhenUsed="0"/>
+    <w:lsdException w:name="Medium Grid 1" w:semiHidden="0" w:uiPriority="67" w:unhideWhenUsed="0"/>
+    <w:lsdException w:name="Medium Grid 2" w:semiHidden="0" w:uiPriority="68" w:unhideWhenUsed="0"/>
+    <w:lsdException w:name="Medium Grid 3" w:semiHidden="0" w:uiPriority="69" w:unhideWhenUsed="0"/>
+    <w:lsdException w:name="Dark List" w:semiHidden="0" w:uiPriority="70" w:unhideWhenUsed="0"/>
+    <w:lsdException w:name="Colorful Shading" w:semiHidden="0" w:uiPriority="71" w:unhideWhenUsed="0"/>
+    <w:lsdException w:name="Colorful List" w:semiHidden="0" w:uiPriority="72" w:unhideWhenUsed="0"/>
+    <w:lsdException w:name="Colorful Grid" w:semiHidden="0" w:uiPriority="73" w:unhideWhenUsed="0"/>
+    <w:lsdException w:name="Light Shading Accent 1" w:semiHidden="0" w:uiPriority="60" w:unhideWhenUsed="0"/>
+    <w:lsdException w:name="Light List Accent 1" w:semiHidden="0" w:uiPriority="61" w:unhideWhenUsed="0"/>
+    <w:lsdException w:name="Light Grid Accent 1" w:semiHidden="0" w:uiPriority="62" w:unhideWhenUsed="0"/>
+    <w:lsdException w:name="Medium Shading 1 Accent 1" w:semiHidden="0" w:uiPriority="63" w:unhideWhenUsed="0"/>
+    <w:lsdException w:name="Medium Shading 2 Accent 1" w:semiHidden="0" w:uiPriority="64" w:unhideWhenUsed="0"/>
+    <w:lsdException w:name="Medium List 1 Accent 1" w:semiHidden="0" w:uiPriority="65" w:unhideWhenUsed="0"/>
+    <w:lsdException w:name="Revision" w:unhideWhenUsed="0"/>
+    <w:lsdException w:name="List Paragraph" w:semiHidden="0" w:uiPriority="34" w:unhideWhenUsed="0" w:qFormat="1"/>
+    <w:lsdException w:name="Quote" w:semiHidden="0" w:uiPriority="29" w:unhideWhenUsed="0" w:qFormat="1"/>
+    <w:lsdException w:name="Intense Quote" w:semiHidden="0" w:uiPriority="30" w:unhideWhenUsed="0" w:qFormat="1"/>
+    <w:lsdException w:name="Medium List 2 Accent 1" w:semiHidden="0" w:uiPriority="66" w:unhideWhenUsed="0"/>
+    <w:lsdException w:name="Medium Grid 1 Accent 1" w:semiHidden="0" w:uiPriority="67" w:unhideWhenUsed="0"/>
+    <w:lsdException w:name="Medium Grid 2 Accent 1" w:semiHidden="0" w:uiPriority="68" w:unhideWhenUsed="0"/>
+    <w:lsdException w:name="Medium Grid 3 Accent 1" w:semiHidden="0" w:uiPriority="69" w:unhideWhenUsed="0"/>
+    <w:lsdException w:name="Dark List Accent 1" w:semiHidden="0" w:uiPriority="70" w:unhideWhenUsed="0"/>
+    <w:lsdException w:name="Colorful Shading Accent 1" w:semiHidden="0" w:uiPriority="71" w:unhideWhenUsed="0"/>
+    <w:lsdException w:name="Colorful List Accent 1" w:semiHidden="0" w:uiPriority="72" w:unhideWhenUsed="0"/>
+    <w:lsdException w:name="Colorful Grid Accent 1" w:semiHidden="0" w:uiPriority="73" w:unhideWhenUsed="0"/>
+    <w:lsdException w:name="Light Shading Accent 2" w:semiHidden="0" w:uiPriority="60" w:unhideWhenUsed="0"/>
+    <w:lsdException w:name="Light List Accent 2" w:semiHidden="0" w:uiPriority="61" w:unhideWhenUsed="0"/>
+    <w:lsdException w:name="Light Grid Accent 2" w:semiHidden="0" w:uiPriority="62" w:unhideWhenUsed="0"/>
+    <w:lsdException w:name="Medium Shading 1 Accent 2" w:semiHidden="0" w:uiPriority="63" w:unhideWhenUsed="0"/>
+    <w:lsdException w:name="Medium Shading 2 Accent 2" w:semiHidden="0" w:uiPriority="64" w:unhideWhenUsed="0"/>
+    <w:lsdException w:name="Medium List 1 Accent 2" w:semiHidden="0" w:uiPriority="65" w:unhideWhenUsed="0"/>
+    <w:lsdException w:name="Medium List 2 Accent 2" w:semiHidden="0" w:uiPriority="66" w:unhideWhenUsed="0"/>
+    <w:lsdException w:name="Medium Grid 1 Accent 2" w:semiHidden="0" w:uiPriority="67" w:unhideWhenUsed="0"/>
+    <w:lsdException w:name="Medium Grid 2 Accent 2" w:semiHidden="0" w:uiPriority="68" w:unhideWhenUsed="0"/>
+    <w:lsdException w:name="Medium Grid 3 Accent 2" w:semiHidden="0" w:uiPriority="69" w:unhideWhenUsed="0"/>
+    <w:lsdException w:name="Dark List Accent 2" w:semiHidden="0" w:uiPriority="70" w:unhideWhenUsed="0"/>
+    <w:lsdException w:name="Colorful Shading Accent 2" w:semiHidden="0" w:uiPriority="71" w:unhideWhenUsed="0"/>
+    <w:lsdException w:name="Colorful List Accent 2" w:semiHidden="0" w:uiPriority="72" w:unhideWhenUsed="0"/>
+    <w:lsdException w:name="Colorful Grid Accent 2" w:semiHidden="0" w:uiPriority="73" w:unhideWhenUsed="0"/>
+    <w:lsdException w:name="Light Shading Accent 3" w:semiHidden="0" w:uiPriority="60" w:unhideWhenUsed="0"/>
+    <w:lsdException w:name="Light List Accent 3" w:semiHidden="0" w:uiPriority="61" w:unhideWhenUsed="0"/>
+    <w:lsdException w:name="Light Grid Accent 3" w:semiHidden="0" w:uiPriority="62" w:unhideWhenUsed="0"/>
+    <w:lsdException w:name="Medium Shading 1 Accent 3" w:semiHidden="0" w:uiPriority="63" w:unhideWhenUsed="0"/>
+    <w:lsdException w:name="Medium Shading 2 Accent 3" w:semiHidden="0" w:uiPriority="64" w:unhideWhenUsed="0"/>
+    <w:lsdException w:name="Medium List 1 Accent 3" w:semiHidden="0" w:uiPriority="65" w:unhideWhenUsed="0"/>
+    <w:lsdException w:name="Medium List 2 Accent 3" w:semiHidden="0" w:uiPriority="66" w:unhideWhenUsed="0"/>
+    <w:lsdException w:name="Medium Grid 1 Accent 3" w:semiHidden="0" w:uiPriority="67" w:unhideWhenUsed="0"/>
+    <w:lsdException w:name="Medium Grid 2 Accent 3" w:semiHidden="0" w:uiPriority="68" w:unhideWhenUsed="0"/>
+    <w:lsdException w:name="Medium Grid 3 Accent 3" w:semiHidden="0" w:uiPriority="69" w:unhideWhenUsed="0"/>
+    <w:lsdException w:name="Dark List Accent 3" w:semiHidden="0" w:uiPriority="70" w:unhideWhenUsed="0"/>
+    <w:lsdException w:name="Colorful Shading Accent 3" w:semiHidden="0" w:uiPriority="71" w:unhideWhenUsed="0"/>
+    <w:lsdException w:name="Colorful List Accent 3" w:semiHidden="0" w:uiPriority="72" w:unhideWhenUsed="0"/>
+    <w:lsdException w:name="Colorful Grid Accent 3" w:semiHidden="0" w:uiPriority="73" w:unhideWhenUsed="0"/>
+    <w:lsdException w:name="Light Shading Accent 4" w:semiHidden="0" w:uiPriority="60" w:unhideWhenUsed="0"/>
+    <w:lsdException w:name="Light List Accent 4" w:semiHidden="0" w:uiPriority="61" w:unhideWhenUsed="0"/>
+    <w:lsdException w:name="Light Grid Accent 4" w:semiHidden="0" w:uiPriority="62" w:unhideWhenUsed="0"/>
+    <w:lsdException w:name="Medium Shading 1 Accent 4" w:semiHidden="0" w:uiPriority="63" w:unhideWhenUsed="0"/>
+    <w:lsdException w:name="Medium Shading 2 Accent 4" w:semiHidden="0" w:uiPriority="64" w:unhideWhenUsed="0"/>
+    <w:lsdException w:name="Medium List 1 Accent 4" w:semiHidden="0" w:uiPriority="65" w:unhideWhenUsed="0"/>
+    <w:lsdException w:name="Medium List 2 Accent 4" w:semiHidden="0" w:uiPriority="66" w:unhideWhenUsed="0"/>
+    <w:lsdException w:name="Medium Grid 1 Accent 4" w:semiHidden="0" w:uiPriority="67" w:unhideWhenUsed="0"/>
+    <w:lsdException w:name="Medium Grid 2 Accent 4" w:semiHidden="0" w:uiPriority="68" w:unhideWhenUsed="0"/>
+    <w:lsdException w:name="Medium Grid 3 Accent 4" w:semiHidden="0" w:uiPriority="69" w:unhideWhenUsed="0"/>
+    <w:lsdException w:name="Dark List Accent 4" w:semiHidden="0" w:uiPriority="70" w:unhideWhenUsed="0"/>
+    <w:lsdException w:name="Colorful Shading Accent 4" w:semiHidden="0" w:uiPriority="71" w:unhideWhenUsed="0"/>
+    <w:lsdException w:name="Colorful List Accent 4" w:semiHidden="0" w:uiPriority="72" w:unhideWhenUsed="0"/>
+    <w:lsdException w:name="Colorful Grid Accent 4" w:semiHidden="0" w:uiPriority="73" w:unhideWhenUsed="0"/>
+    <w:lsdException w:name="Light Shading Accent 5" w:semiHidden="0" w:uiPriority="60" w:unhideWhenUsed="0"/>
+    <w:lsdException w:name="Light List Accent 5" w:semiHidden="0" w:uiPriority="61" w:unhideWhenUsed="0"/>
+    <w:lsdException w:name="Light Grid Accent 5" w:semiHidden="0" w:uiPriority="62" w:unhideWhenUsed="0"/>
+    <w:lsdException w:name="Medium Shading 1 Accent 5" w:semiHidden="0" w:uiPriority="63" w:unhideWhenUsed="0"/>
+    <w:lsdException w:name="Medium Shading 2 Accent 5" w:semiHidden="0" w:uiPriority="64" w:unhideWhenUsed="0"/>
+    <w:lsdException w:name="Medium List 1 Accent 5" w:semiHidden="0" w:uiPriority="65" w:unhideWhenUsed="0"/>
+    <w:lsdException w:name="Medium List 2 Accent 5" w:semiHidden="0" w:uiPriority="66" w:unhideWhenUsed="0"/>
+    <w:lsdException w:name="Medium Grid 1 Accent 5" w:semiHidden="0" w:uiPriority="67" w:unhideWhenUsed="0"/>
+    <w:lsdException w:name="Medium Grid 2 Accent 5" w:semiHidden="0" w:uiPriority="68" w:unhideWhenUsed="0"/>
+    <w:lsdException w:name="Medium Grid 3 Accent 5" w:semiHidden="0" w:uiPriority="69" w:unhideWhenUsed="0"/>
+    <w:lsdException w:name="Dark List Accent 5" w:semiHidden="0" w:uiPriority="70" w:unhideWhenUsed="0"/>
+    <w:lsdException w:name="Colorful Shading Accent 5" w:semiHidden="0" w:uiPriority="71" w:unhideWhenUsed="0"/>
+    <w:lsdException w:name="Colorful List Accent 5" w:semiHidden="0" w:uiPriority="72" w:unhideWhenUsed="0"/>
+    <w:lsdException w:name="Colorful Grid Accent 5" w:semiHidden="0" w:uiPriority="73" w:unhideWhenUsed="0"/>
+    <w:lsdException w:name="Light Shading Accent 6" w:semiHidden="0" w:uiPriority="60" w:unhideWhenUsed="0"/>
+    <w:lsdException w:name="Light List Accent 6" w:semiHidden="0" w:uiPriority="61" w:unhideWhenUsed="0"/>
+    <w:lsdException w:name="Light Grid Accent 6" w:semiHidden="0" w:uiPriority="62" w:unhideWhenUsed="0"/>
+    <w:lsdException w:name="Medium Shading 1 Accent 6" w:semiHidden="0" w:uiPriority="63" w:unhideWhenUsed="0"/>
+    <w:lsdException w:name="Medium Shading 2 Accent 6" w:semiHidden="0" w:uiPriority="64" w:unhideWhenUsed="0"/>
+    <w:lsdException w:name="Medium List 1 Accent 6" w:semiHidden="0" w:uiPriority="65" w:unhideWhenUsed="0"/>
+    <w:lsdException w:name="Medium List 2 Accent 6" w:semiHidden="0" w:uiPriority="66" w:unhideWhenUsed="0"/>
+    <w:lsdException w:name="Medium Grid 1 Accent 6" w:semiHidden="0" w:uiPriority="67" w:unhideWhenUsed="0"/>
+    <w:lsdException w:name="Medium Grid 2 Accent 6" w:semiHidden="0" w:uiPriority="68" w:unhideWhenUsed="0"/>
+    <w:lsdException w:name="Medium Grid 3 Accent 6" w:semiHidden="0" w:uiPriority="69" w:unhideWhenUsed="0"/>
+    <w:lsdException w:name="Dark List Accent 6" w:semiHidden="0" w:uiPriority="70" w:unhideWhenUsed="0"/>
+    <w:lsdException w:name="Colorful Shading Accent 6" w:semiHidden="0" w:uiPriority="71" w:unhideWhenUsed="0"/>
+    <w:lsdException w:name="Colorful List Accent 6" w:semiHidden="0" w:uiPriority="72" w:unhideWhenUsed="0"/>
+    <w:lsdException w:name="Colorful Grid Accent 6" w:semiHidden="0" w:uiPriority="73" w:unhideWhenUsed="0"/>
+    <w:lsdException w:name="Subtle Emphasis" w:semiHidden="0" w:uiPriority="19" w:unhideWhenUsed="0" w:qFormat="1"/>
+    <w:lsdException w:name="Intense Emphasis" w:semiHidden="0" w:uiPriority="21" w:unhideWhenUsed="0" w:qFormat="1"/>
+    <w:lsdException w:name="Subtle Reference" w:semiHidden="0" w:uiPriority="31" w:unhideWhenUsed="0" w:qFormat="1"/>
+    <w:lsdException w:name="Intense Reference" w:semiHidden="0" w:uiPriority="32" w:unhideWhenUsed="0" w:qFormat="1"/>
+    <w:lsdException w:name="Book Title" w:semiHidden="0" w:uiPriority="33" w:unhideWhenUsed="0" w:qFormat="1"/>
+    <w:lsdException w:name="Bibliography" w:uiPriority="37"/>
+    <w:lsdException w:name="TOC Heading" w:uiPriority="39" w:qFormat="1"/>
   </w:latentStyles>
   <w:style w:type="paragraph" w:default="1" w:styleId="Normal">
     <w:name w:val="Normal"/>
@@ -18077,6 +17669,196 @@
       <w:spacing w:after="100"/>
       <w:ind w:left="440"/>
     </w:pPr>
+  </w:style>
+</w:styles>
+</file>
+
+<file path=word/stylesWithEffects.xml><?xml version="1.0" encoding="utf-8"?>
+<w:styles xmlns:wpc="http://schemas.microsoft.com/office/word/2010/wordprocessingCanvas" xmlns:mc="http://schemas.openxmlformats.org/markup-compatibility/2006" xmlns:o="urn:schemas-microsoft-com:office:office" xmlns:r="http://schemas.openxmlformats.org/officeDocument/2006/relationships" xmlns:m="http://schemas.openxmlformats.org/officeDocument/2006/math" xmlns:v="urn:schemas-microsoft-com:vml" xmlns:wp14="http://schemas.microsoft.com/office/word/2010/wordprocessingDrawing" xmlns:wp="http://schemas.openxmlformats.org/drawingml/2006/wordprocessingDrawing" xmlns:w10="urn:schemas-microsoft-com:office:word" xmlns:w="http://schemas.openxmlformats.org/wordprocessingml/2006/main" xmlns:w14="http://schemas.microsoft.com/office/word/2010/wordml" xmlns:wpg="http://schemas.microsoft.com/office/word/2010/wordprocessingGroup" xmlns:wpi="http://schemas.microsoft.com/office/word/2010/wordprocessingInk" xmlns:wne="http://schemas.microsoft.com/office/word/2006/wordml" xmlns:wps="http://schemas.microsoft.com/office/word/2010/wordprocessingShape" mc:Ignorable="w14 wp14">
+  <w:docDefaults>
+    <w:rPrDefault>
+      <w:rPr>
+        <w:rFonts w:asciiTheme="minorHAnsi" w:eastAsiaTheme="minorEastAsia" w:hAnsiTheme="minorHAnsi" w:cstheme="minorBidi"/>
+        <w:sz w:val="22"/>
+        <w:szCs w:val="22"/>
+        <w:lang w:val="pl-PL" w:eastAsia="pl-PL" w:bidi="ar-SA"/>
+      </w:rPr>
+    </w:rPrDefault>
+    <w:pPrDefault>
+      <w:pPr>
+        <w:spacing w:after="200" w:line="276" w:lineRule="auto"/>
+      </w:pPr>
+    </w:pPrDefault>
+  </w:docDefaults>
+  <w:latentStyles w:defLockedState="0" w:defUIPriority="99" w:defSemiHidden="1" w:defUnhideWhenUsed="1" w:defQFormat="0" w:count="267">
+    <w:lsdException w:name="Normal" w:semiHidden="0" w:uiPriority="0" w:unhideWhenUsed="0" w:qFormat="1"/>
+    <w:lsdException w:name="heading 1" w:semiHidden="0" w:uiPriority="9" w:unhideWhenUsed="0" w:qFormat="1"/>
+    <w:lsdException w:name="heading 2" w:uiPriority="9" w:qFormat="1"/>
+    <w:lsdException w:name="heading 3" w:uiPriority="9" w:qFormat="1"/>
+    <w:lsdException w:name="heading 4" w:uiPriority="9" w:qFormat="1"/>
+    <w:lsdException w:name="heading 5" w:uiPriority="9" w:qFormat="1"/>
+    <w:lsdException w:name="heading 6" w:uiPriority="9" w:qFormat="1"/>
+    <w:lsdException w:name="heading 7" w:uiPriority="9" w:qFormat="1"/>
+    <w:lsdException w:name="heading 8" w:uiPriority="9" w:qFormat="1"/>
+    <w:lsdException w:name="heading 9" w:uiPriority="9" w:qFormat="1"/>
+    <w:lsdException w:name="toc 1" w:uiPriority="39"/>
+    <w:lsdException w:name="toc 2" w:uiPriority="39"/>
+    <w:lsdException w:name="toc 3" w:uiPriority="39"/>
+    <w:lsdException w:name="toc 4" w:uiPriority="39"/>
+    <w:lsdException w:name="toc 5" w:uiPriority="39"/>
+    <w:lsdException w:name="toc 6" w:uiPriority="39"/>
+    <w:lsdException w:name="toc 7" w:uiPriority="39"/>
+    <w:lsdException w:name="toc 8" w:uiPriority="39"/>
+    <w:lsdException w:name="toc 9" w:uiPriority="39"/>
+    <w:lsdException w:name="caption" w:uiPriority="35" w:qFormat="1"/>
+    <w:lsdException w:name="Title" w:semiHidden="0" w:uiPriority="10" w:unhideWhenUsed="0" w:qFormat="1"/>
+    <w:lsdException w:name="Default Paragraph Font" w:uiPriority="1"/>
+    <w:lsdException w:name="Subtitle" w:semiHidden="0" w:uiPriority="11" w:unhideWhenUsed="0" w:qFormat="1"/>
+    <w:lsdException w:name="Strong" w:semiHidden="0" w:uiPriority="22" w:unhideWhenUsed="0" w:qFormat="1"/>
+    <w:lsdException w:name="Emphasis" w:semiHidden="0" w:uiPriority="20" w:unhideWhenUsed="0" w:qFormat="1"/>
+    <w:lsdException w:name="Table Grid" w:semiHidden="0" w:uiPriority="59" w:unhideWhenUsed="0"/>
+    <w:lsdException w:name="Placeholder Text" w:unhideWhenUsed="0"/>
+    <w:lsdException w:name="No Spacing" w:semiHidden="0" w:uiPriority="1" w:unhideWhenUsed="0" w:qFormat="1"/>
+    <w:lsdException w:name="Light Shading" w:semiHidden="0" w:uiPriority="60" w:unhideWhenUsed="0"/>
+    <w:lsdException w:name="Light List" w:semiHidden="0" w:uiPriority="61" w:unhideWhenUsed="0"/>
+    <w:lsdException w:name="Light Grid" w:semiHidden="0" w:uiPriority="62" w:unhideWhenUsed="0"/>
+    <w:lsdException w:name="Medium Shading 1" w:semiHidden="0" w:uiPriority="63" w:unhideWhenUsed="0"/>
+    <w:lsdException w:name="Medium Shading 2" w:semiHidden="0" w:uiPriority="64" w:unhideWhenUsed="0"/>
+    <w:lsdException w:name="Medium List 1" w:semiHidden="0" w:uiPriority="65" w:unhideWhenUsed="0"/>
+    <w:lsdException w:name="Medium List 2" w:semiHidden="0" w:uiPriority="66" w:unhideWhenUsed="0"/>
+    <w:lsdException w:name="Medium Grid 1" w:semiHidden="0" w:uiPriority="67" w:unhideWhenUsed="0"/>
+    <w:lsdException w:name="Medium Grid 2" w:semiHidden="0" w:uiPriority="68" w:unhideWhenUsed="0"/>
+    <w:lsdException w:name="Medium Grid 3" w:semiHidden="0" w:uiPriority="69" w:unhideWhenUsed="0"/>
+    <w:lsdException w:name="Dark List" w:semiHidden="0" w:uiPriority="70" w:unhideWhenUsed="0"/>
+    <w:lsdException w:name="Colorful Shading" w:semiHidden="0" w:uiPriority="71" w:unhideWhenUsed="0"/>
+    <w:lsdException w:name="Colorful List" w:semiHidden="0" w:uiPriority="72" w:unhideWhenUsed="0"/>
+    <w:lsdException w:name="Colorful Grid" w:semiHidden="0" w:uiPriority="73" w:unhideWhenUsed="0"/>
+    <w:lsdException w:name="Light Shading Accent 1" w:semiHidden="0" w:uiPriority="60" w:unhideWhenUsed="0"/>
+    <w:lsdException w:name="Light List Accent 1" w:semiHidden="0" w:uiPriority="61" w:unhideWhenUsed="0"/>
+    <w:lsdException w:name="Light Grid Accent 1" w:semiHidden="0" w:uiPriority="62" w:unhideWhenUsed="0"/>
+    <w:lsdException w:name="Medium Shading 1 Accent 1" w:semiHidden="0" w:uiPriority="63" w:unhideWhenUsed="0"/>
+    <w:lsdException w:name="Medium Shading 2 Accent 1" w:semiHidden="0" w:uiPriority="64" w:unhideWhenUsed="0"/>
+    <w:lsdException w:name="Medium List 1 Accent 1" w:semiHidden="0" w:uiPriority="65" w:unhideWhenUsed="0"/>
+    <w:lsdException w:name="Revision" w:unhideWhenUsed="0"/>
+    <w:lsdException w:name="List Paragraph" w:semiHidden="0" w:uiPriority="34" w:unhideWhenUsed="0" w:qFormat="1"/>
+    <w:lsdException w:name="Quote" w:semiHidden="0" w:uiPriority="29" w:unhideWhenUsed="0" w:qFormat="1"/>
+    <w:lsdException w:name="Intense Quote" w:semiHidden="0" w:uiPriority="30" w:unhideWhenUsed="0" w:qFormat="1"/>
+    <w:lsdException w:name="Medium List 2 Accent 1" w:semiHidden="0" w:uiPriority="66" w:unhideWhenUsed="0"/>
+    <w:lsdException w:name="Medium Grid 1 Accent 1" w:semiHidden="0" w:uiPriority="67" w:unhideWhenUsed="0"/>
+    <w:lsdException w:name="Medium Grid 2 Accent 1" w:semiHidden="0" w:uiPriority="68" w:unhideWhenUsed="0"/>
+    <w:lsdException w:name="Medium Grid 3 Accent 1" w:semiHidden="0" w:uiPriority="69" w:unhideWhenUsed="0"/>
+    <w:lsdException w:name="Dark List Accent 1" w:semiHidden="0" w:uiPriority="70" w:unhideWhenUsed="0"/>
+    <w:lsdException w:name="Colorful Shading Accent 1" w:semiHidden="0" w:uiPriority="71" w:unhideWhenUsed="0"/>
+    <w:lsdException w:name="Colorful List Accent 1" w:semiHidden="0" w:uiPriority="72" w:unhideWhenUsed="0"/>
+    <w:lsdException w:name="Colorful Grid Accent 1" w:semiHidden="0" w:uiPriority="73" w:unhideWhenUsed="0"/>
+    <w:lsdException w:name="Light Shading Accent 2" w:semiHidden="0" w:uiPriority="60" w:unhideWhenUsed="0"/>
+    <w:lsdException w:name="Light List Accent 2" w:semiHidden="0" w:uiPriority="61" w:unhideWhenUsed="0"/>
+    <w:lsdException w:name="Light Grid Accent 2" w:semiHidden="0" w:uiPriority="62" w:unhideWhenUsed="0"/>
+    <w:lsdException w:name="Medium Shading 1 Accent 2" w:semiHidden="0" w:uiPriority="63" w:unhideWhenUsed="0"/>
+    <w:lsdException w:name="Medium Shading 2 Accent 2" w:semiHidden="0" w:uiPriority="64" w:unhideWhenUsed="0"/>
+    <w:lsdException w:name="Medium List 1 Accent 2" w:semiHidden="0" w:uiPriority="65" w:unhideWhenUsed="0"/>
+    <w:lsdException w:name="Medium List 2 Accent 2" w:semiHidden="0" w:uiPriority="66" w:unhideWhenUsed="0"/>
+    <w:lsdException w:name="Medium Grid 1 Accent 2" w:semiHidden="0" w:uiPriority="67" w:unhideWhenUsed="0"/>
+    <w:lsdException w:name="Medium Grid 2 Accent 2" w:semiHidden="0" w:uiPriority="68" w:unhideWhenUsed="0"/>
+    <w:lsdException w:name="Medium Grid 3 Accent 2" w:semiHidden="0" w:uiPriority="69" w:unhideWhenUsed="0"/>
+    <w:lsdException w:name="Dark List Accent 2" w:semiHidden="0" w:uiPriority="70" w:unhideWhenUsed="0"/>
+    <w:lsdException w:name="Colorful Shading Accent 2" w:semiHidden="0" w:uiPriority="71" w:unhideWhenUsed="0"/>
+    <w:lsdException w:name="Colorful List Accent 2" w:semiHidden="0" w:uiPriority="72" w:unhideWhenUsed="0"/>
+    <w:lsdException w:name="Colorful Grid Accent 2" w:semiHidden="0" w:uiPriority="73" w:unhideWhenUsed="0"/>
+    <w:lsdException w:name="Light Shading Accent 3" w:semiHidden="0" w:uiPriority="60" w:unhideWhenUsed="0"/>
+    <w:lsdException w:name="Light List Accent 3" w:semiHidden="0" w:uiPriority="61" w:unhideWhenUsed="0"/>
+    <w:lsdException w:name="Light Grid Accent 3" w:semiHidden="0" w:uiPriority="62" w:unhideWhenUsed="0"/>
+    <w:lsdException w:name="Medium Shading 1 Accent 3" w:semiHidden="0" w:uiPriority="63" w:unhideWhenUsed="0"/>
+    <w:lsdException w:name="Medium Shading 2 Accent 3" w:semiHidden="0" w:uiPriority="64" w:unhideWhenUsed="0"/>
+    <w:lsdException w:name="Medium List 1 Accent 3" w:semiHidden="0" w:uiPriority="65" w:unhideWhenUsed="0"/>
+    <w:lsdException w:name="Medium List 2 Accent 3" w:semiHidden="0" w:uiPriority="66" w:unhideWhenUsed="0"/>
+    <w:lsdException w:name="Medium Grid 1 Accent 3" w:semiHidden="0" w:uiPriority="67" w:unhideWhenUsed="0"/>
+    <w:lsdException w:name="Medium Grid 2 Accent 3" w:semiHidden="0" w:uiPriority="68" w:unhideWhenUsed="0"/>
+    <w:lsdException w:name="Medium Grid 3 Accent 3" w:semiHidden="0" w:uiPriority="69" w:unhideWhenUsed="0"/>
+    <w:lsdException w:name="Dark List Accent 3" w:semiHidden="0" w:uiPriority="70" w:unhideWhenUsed="0"/>
+    <w:lsdException w:name="Colorful Shading Accent 3" w:semiHidden="0" w:uiPriority="71" w:unhideWhenUsed="0"/>
+    <w:lsdException w:name="Colorful List Accent 3" w:semiHidden="0" w:uiPriority="72" w:unhideWhenUsed="0"/>
+    <w:lsdException w:name="Colorful Grid Accent 3" w:semiHidden="0" w:uiPriority="73" w:unhideWhenUsed="0"/>
+    <w:lsdException w:name="Light Shading Accent 4" w:semiHidden="0" w:uiPriority="60" w:unhideWhenUsed="0"/>
+    <w:lsdException w:name="Light List Accent 4" w:semiHidden="0" w:uiPriority="61" w:unhideWhenUsed="0"/>
+    <w:lsdException w:name="Light Grid Accent 4" w:semiHidden="0" w:uiPriority="62" w:unhideWhenUsed="0"/>
+    <w:lsdException w:name="Medium Shading 1 Accent 4" w:semiHidden="0" w:uiPriority="63" w:unhideWhenUsed="0"/>
+    <w:lsdException w:name="Medium Shading 2 Accent 4" w:semiHidden="0" w:uiPriority="64" w:unhideWhenUsed="0"/>
+    <w:lsdException w:name="Medium List 1 Accent 4" w:semiHidden="0" w:uiPriority="65" w:unhideWhenUsed="0"/>
+    <w:lsdException w:name="Medium List 2 Accent 4" w:semiHidden="0" w:uiPriority="66" w:unhideWhenUsed="0"/>
+    <w:lsdException w:name="Medium Grid 1 Accent 4" w:semiHidden="0" w:uiPriority="67" w:unhideWhenUsed="0"/>
+    <w:lsdException w:name="Medium Grid 2 Accent 4" w:semiHidden="0" w:uiPriority="68" w:unhideWhenUsed="0"/>
+    <w:lsdException w:name="Medium Grid 3 Accent 4" w:semiHidden="0" w:uiPriority="69" w:unhideWhenUsed="0"/>
+    <w:lsdException w:name="Dark List Accent 4" w:semiHidden="0" w:uiPriority="70" w:unhideWhenUsed="0"/>
+    <w:lsdException w:name="Colorful Shading Accent 4" w:semiHidden="0" w:uiPriority="71" w:unhideWhenUsed="0"/>
+    <w:lsdException w:name="Colorful List Accent 4" w:semiHidden="0" w:uiPriority="72" w:unhideWhenUsed="0"/>
+    <w:lsdException w:name="Colorful Grid Accent 4" w:semiHidden="0" w:uiPriority="73" w:unhideWhenUsed="0"/>
+    <w:lsdException w:name="Light Shading Accent 5" w:semiHidden="0" w:uiPriority="60" w:unhideWhenUsed="0"/>
+    <w:lsdException w:name="Light List Accent 5" w:semiHidden="0" w:uiPriority="61" w:unhideWhenUsed="0"/>
+    <w:lsdException w:name="Light Grid Accent 5" w:semiHidden="0" w:uiPriority="62" w:unhideWhenUsed="0"/>
+    <w:lsdException w:name="Medium Shading 1 Accent 5" w:semiHidden="0" w:uiPriority="63" w:unhideWhenUsed="0"/>
+    <w:lsdException w:name="Medium Shading 2 Accent 5" w:semiHidden="0" w:uiPriority="64" w:unhideWhenUsed="0"/>
+    <w:lsdException w:name="Medium List 1 Accent 5" w:semiHidden="0" w:uiPriority="65" w:unhideWhenUsed="0"/>
+    <w:lsdException w:name="Medium List 2 Accent 5" w:semiHidden="0" w:uiPriority="66" w:unhideWhenUsed="0"/>
+    <w:lsdException w:name="Medium Grid 1 Accent 5" w:semiHidden="0" w:uiPriority="67" w:unhideWhenUsed="0"/>
+    <w:lsdException w:name="Medium Grid 2 Accent 5" w:semiHidden="0" w:uiPriority="68" w:unhideWhenUsed="0"/>
+    <w:lsdException w:name="Medium Grid 3 Accent 5" w:semiHidden="0" w:uiPriority="69" w:unhideWhenUsed="0"/>
+    <w:lsdException w:name="Dark List Accent 5" w:semiHidden="0" w:uiPriority="70" w:unhideWhenUsed="0"/>
+    <w:lsdException w:name="Colorful Shading Accent 5" w:semiHidden="0" w:uiPriority="71" w:unhideWhenUsed="0"/>
+    <w:lsdException w:name="Colorful List Accent 5" w:semiHidden="0" w:uiPriority="72" w:unhideWhenUsed="0"/>
+    <w:lsdException w:name="Colorful Grid Accent 5" w:semiHidden="0" w:uiPriority="73" w:unhideWhenUsed="0"/>
+    <w:lsdException w:name="Light Shading Accent 6" w:semiHidden="0" w:uiPriority="60" w:unhideWhenUsed="0"/>
+    <w:lsdException w:name="Light List Accent 6" w:semiHidden="0" w:uiPriority="61" w:unhideWhenUsed="0"/>
+    <w:lsdException w:name="Light Grid Accent 6" w:semiHidden="0" w:uiPriority="62" w:unhideWhenUsed="0"/>
+    <w:lsdException w:name="Medium Shading 1 Accent 6" w:semiHidden="0" w:uiPriority="63" w:unhideWhenUsed="0"/>
+    <w:lsdException w:name="Medium Shading 2 Accent 6" w:semiHidden="0" w:uiPriority="64" w:unhideWhenUsed="0"/>
+    <w:lsdException w:name="Medium List 1 Accent 6" w:semiHidden="0" w:uiPriority="65" w:unhideWhenUsed="0"/>
+    <w:lsdException w:name="Medium List 2 Accent 6" w:semiHidden="0" w:uiPriority="66" w:unhideWhenUsed="0"/>
+    <w:lsdException w:name="Medium Grid 1 Accent 6" w:semiHidden="0" w:uiPriority="67" w:unhideWhenUsed="0"/>
+    <w:lsdException w:name="Medium Grid 2 Accent 6" w:semiHidden="0" w:uiPriority="68" w:unhideWhenUsed="0"/>
+    <w:lsdException w:name="Medium Grid 3 Accent 6" w:semiHidden="0" w:uiPriority="69" w:unhideWhenUsed="0"/>
+    <w:lsdException w:name="Dark List Accent 6" w:semiHidden="0" w:uiPriority="70" w:unhideWhenUsed="0"/>
+    <w:lsdException w:name="Colorful Shading Accent 6" w:semiHidden="0" w:uiPriority="71" w:unhideWhenUsed="0"/>
+    <w:lsdException w:name="Colorful List Accent 6" w:semiHidden="0" w:uiPriority="72" w:unhideWhenUsed="0"/>
+    <w:lsdException w:name="Colorful Grid Accent 6" w:semiHidden="0" w:uiPriority="73" w:unhideWhenUsed="0"/>
+    <w:lsdException w:name="Subtle Emphasis" w:semiHidden="0" w:uiPriority="19" w:unhideWhenUsed="0" w:qFormat="1"/>
+    <w:lsdException w:name="Intense Emphasis" w:semiHidden="0" w:uiPriority="21" w:unhideWhenUsed="0" w:qFormat="1"/>
+    <w:lsdException w:name="Subtle Reference" w:semiHidden="0" w:uiPriority="31" w:unhideWhenUsed="0" w:qFormat="1"/>
+    <w:lsdException w:name="Intense Reference" w:semiHidden="0" w:uiPriority="32" w:unhideWhenUsed="0" w:qFormat="1"/>
+    <w:lsdException w:name="Book Title" w:semiHidden="0" w:uiPriority="33" w:unhideWhenUsed="0" w:qFormat="1"/>
+    <w:lsdException w:name="Bibliography" w:uiPriority="37"/>
+    <w:lsdException w:name="TOC Heading" w:uiPriority="39" w:qFormat="1"/>
+  </w:latentStyles>
+  <w:style w:type="paragraph" w:default="1" w:styleId="Normal">
+    <w:name w:val="Normal"/>
+    <w:qFormat/>
+  </w:style>
+  <w:style w:type="character" w:default="1" w:styleId="DefaultParagraphFont">
+    <w:name w:val="Default Paragraph Font"/>
+    <w:uiPriority w:val="1"/>
+    <w:semiHidden/>
+    <w:unhideWhenUsed/>
+  </w:style>
+  <w:style w:type="table" w:default="1" w:styleId="TableNormal">
+    <w:name w:val="Normal Table"/>
+    <w:uiPriority w:val="99"/>
+    <w:semiHidden/>
+    <w:unhideWhenUsed/>
+    <w:tblPr>
+      <w:tblInd w:w="0" w:type="dxa"/>
+      <w:tblCellMar>
+        <w:top w:w="0" w:type="dxa"/>
+        <w:left w:w="108" w:type="dxa"/>
+        <w:bottom w:w="0" w:type="dxa"/>
+        <w:right w:w="108" w:type="dxa"/>
+      </w:tblCellMar>
+    </w:tblPr>
+  </w:style>
+  <w:style w:type="numbering" w:default="1" w:styleId="NoList">
+    <w:name w:val="No List"/>
+    <w:uiPriority w:val="99"/>
+    <w:semiHidden/>
+    <w:unhideWhenUsed/>
   </w:style>
 </w:styles>
 </file>
@@ -19415,72 +19197,72 @@
     </dgm:pt>
   </dgm:ptLst>
   <dgm:cxnLst>
-    <dgm:cxn modelId="{45A22FA5-DB9C-4196-BEC4-B5A9E779A8BE}" type="presOf" srcId="{A2F8732D-97E9-4A00-BEFB-AD838084E84D}" destId="{080F0044-FF7F-4B18-94AF-3C33E8393ED8}" srcOrd="0" destOrd="0" presId="urn:microsoft.com/office/officeart/2005/8/layout/hierarchy2"/>
-    <dgm:cxn modelId="{73BF7364-20BD-4068-B6BA-5D0690CDB0F5}" type="presOf" srcId="{86B1AE10-888B-4A54-A6B9-E91489917C6E}" destId="{BF77AD1B-7ED4-4DB7-9EC9-C16AC28E302C}" srcOrd="0" destOrd="0" presId="urn:microsoft.com/office/officeart/2005/8/layout/hierarchy2"/>
-    <dgm:cxn modelId="{2D3FE08F-30E2-4CF6-B931-E7736C435D7D}" type="presOf" srcId="{3D326954-D8F3-4A50-9807-9C73DC26F225}" destId="{27C67132-0040-43D6-9FE9-34B800A5595E}" srcOrd="0" destOrd="0" presId="urn:microsoft.com/office/officeart/2005/8/layout/hierarchy2"/>
-    <dgm:cxn modelId="{006739A0-4CE5-44B0-BD83-6683B3306D1B}" type="presOf" srcId="{6F556CDB-36CF-4601-B719-2191D4307D3B}" destId="{D252F117-95A8-4317-9BCC-1BF2D90A90E8}" srcOrd="0" destOrd="0" presId="urn:microsoft.com/office/officeart/2005/8/layout/hierarchy2"/>
-    <dgm:cxn modelId="{F725D3D7-B143-402C-B568-10634CF99E9D}" type="presOf" srcId="{591086E5-3CB7-431D-AFBE-574B4EFEDDFF}" destId="{CA3C065A-C516-4235-914B-E7477FFE6C11}" srcOrd="0" destOrd="0" presId="urn:microsoft.com/office/officeart/2005/8/layout/hierarchy2"/>
-    <dgm:cxn modelId="{1FFA359A-9067-4288-96FF-75236B64DCA4}" type="presOf" srcId="{0FD2F8BC-89D1-4A6F-BBB5-017028F66DEC}" destId="{8F2C9493-92E7-4333-AA35-E69AECD43044}" srcOrd="1" destOrd="0" presId="urn:microsoft.com/office/officeart/2005/8/layout/hierarchy2"/>
-    <dgm:cxn modelId="{416CDA24-624D-4C5C-B59F-99D8B9A4580A}" type="presOf" srcId="{A4E72756-C958-4037-A664-D719E1C1E003}" destId="{AFA90631-9D5C-4F14-87E8-87DCF2D21615}" srcOrd="0" destOrd="0" presId="urn:microsoft.com/office/officeart/2005/8/layout/hierarchy2"/>
-    <dgm:cxn modelId="{D7774C24-0892-43AC-9496-F83C635F0AC3}" type="presOf" srcId="{D7026AA4-8C81-456F-B99F-C4ACBCBDD65E}" destId="{D3536303-AC45-4D42-B008-1F7185A7B5A1}" srcOrd="0" destOrd="0" presId="urn:microsoft.com/office/officeart/2005/8/layout/hierarchy2"/>
-    <dgm:cxn modelId="{967F4B3E-643C-45DF-A9F2-A724BEC2BCC4}" type="presOf" srcId="{3D5117B7-1185-4320-9A2A-528D54B18428}" destId="{0C62FF27-6523-4069-81B8-FD70223ABAAA}" srcOrd="0" destOrd="0" presId="urn:microsoft.com/office/officeart/2005/8/layout/hierarchy2"/>
+    <dgm:cxn modelId="{4ED16BC3-E8FF-4088-8D36-1DDAA47FD6FC}" type="presOf" srcId="{591086E5-3CB7-431D-AFBE-574B4EFEDDFF}" destId="{97F904A7-09ED-47A5-AE11-B191BFC696A7}" srcOrd="1" destOrd="0" presId="urn:microsoft.com/office/officeart/2005/8/layout/hierarchy2"/>
+    <dgm:cxn modelId="{64C613BD-AC28-4C37-8CB9-F8B143505E1F}" type="presOf" srcId="{786A7877-3964-40DC-BD36-058D3FED8380}" destId="{A771428D-2DBF-4F58-967A-E9E4010E3F0E}" srcOrd="0" destOrd="0" presId="urn:microsoft.com/office/officeart/2005/8/layout/hierarchy2"/>
     <dgm:cxn modelId="{80E38D32-0C45-450E-B280-9F405B3FD18E}" srcId="{6F556CDB-36CF-4601-B719-2191D4307D3B}" destId="{3D326954-D8F3-4A50-9807-9C73DC26F225}" srcOrd="0" destOrd="0" parTransId="{A540CDAE-682C-4C80-9299-BA1E0CBE2E22}" sibTransId="{1CFD66A4-8B47-4400-9E22-1C4C90BD06F1}"/>
-    <dgm:cxn modelId="{52432CCB-A12B-4692-833E-0A2452EFF79B}" type="presOf" srcId="{F4AD95ED-80AF-4366-85D5-FCED8BC94410}" destId="{92CEB5B5-8F84-470D-BA75-F9F6A8546651}" srcOrd="0" destOrd="0" presId="urn:microsoft.com/office/officeart/2005/8/layout/hierarchy2"/>
-    <dgm:cxn modelId="{0CE0DFD7-E009-4051-B4CB-85B6F201CE9B}" type="presOf" srcId="{0FD2F8BC-89D1-4A6F-BBB5-017028F66DEC}" destId="{155C00BA-EEFF-4C4A-B5A7-31C20DD38225}" srcOrd="0" destOrd="0" presId="urn:microsoft.com/office/officeart/2005/8/layout/hierarchy2"/>
+    <dgm:cxn modelId="{D2BA75D8-267D-4359-A2EE-609583FE9F5E}" type="presOf" srcId="{3D5117B7-1185-4320-9A2A-528D54B18428}" destId="{0C62FF27-6523-4069-81B8-FD70223ABAAA}" srcOrd="0" destOrd="0" presId="urn:microsoft.com/office/officeart/2005/8/layout/hierarchy2"/>
+    <dgm:cxn modelId="{405BE994-0B5C-4B32-8DEE-CDBE85C88D09}" type="presOf" srcId="{0FD2F8BC-89D1-4A6F-BBB5-017028F66DEC}" destId="{8F2C9493-92E7-4333-AA35-E69AECD43044}" srcOrd="1" destOrd="0" presId="urn:microsoft.com/office/officeart/2005/8/layout/hierarchy2"/>
+    <dgm:cxn modelId="{6765B48A-B4BE-4769-8D56-30E0ACDAD8C3}" type="presOf" srcId="{4BC9D1D2-366C-4467-AD49-115829CC4761}" destId="{3D02EB9F-90C1-4514-A447-7A182DB52D55}" srcOrd="0" destOrd="0" presId="urn:microsoft.com/office/officeart/2005/8/layout/hierarchy2"/>
     <dgm:cxn modelId="{FFEC3738-67DE-4ADF-AC67-9F20DC98C356}" srcId="{A4E72756-C958-4037-A664-D719E1C1E003}" destId="{4BC9D1D2-366C-4467-AD49-115829CC4761}" srcOrd="0" destOrd="0" parTransId="{591086E5-3CB7-431D-AFBE-574B4EFEDDFF}" sibTransId="{292698B5-BC48-4177-AF34-261103D7CE45}"/>
     <dgm:cxn modelId="{5221431E-32FD-488D-BFD2-9E7B9BDC1D10}" srcId="{4BC9D1D2-366C-4467-AD49-115829CC4761}" destId="{3D5117B7-1185-4320-9A2A-528D54B18428}" srcOrd="0" destOrd="0" parTransId="{D9430EEF-E884-48F6-AD5C-1F9E7ECFD8B6}" sibTransId="{89EB3DA2-EDC1-464E-AA52-6B89A084A230}"/>
-    <dgm:cxn modelId="{66B72FCD-6575-4905-92CB-FD6F64B866C6}" type="presOf" srcId="{786A7877-3964-40DC-BD36-058D3FED8380}" destId="{A771428D-2DBF-4F58-967A-E9E4010E3F0E}" srcOrd="0" destOrd="0" presId="urn:microsoft.com/office/officeart/2005/8/layout/hierarchy2"/>
+    <dgm:cxn modelId="{2673A0BA-87AD-4437-8356-E9D16629CDD1}" type="presOf" srcId="{0FD2F8BC-89D1-4A6F-BBB5-017028F66DEC}" destId="{155C00BA-EEFF-4C4A-B5A7-31C20DD38225}" srcOrd="0" destOrd="0" presId="urn:microsoft.com/office/officeart/2005/8/layout/hierarchy2"/>
+    <dgm:cxn modelId="{E1C712ED-9B9E-4D3F-A085-5D3673B2863E}" type="presOf" srcId="{D7026AA4-8C81-456F-B99F-C4ACBCBDD65E}" destId="{C2954993-483E-415E-B821-D57006AB9F6E}" srcOrd="1" destOrd="0" presId="urn:microsoft.com/office/officeart/2005/8/layout/hierarchy2"/>
+    <dgm:cxn modelId="{E9D0EFBB-BA04-470E-8F90-D6E9CDD210D3}" type="presOf" srcId="{A4E72756-C958-4037-A664-D719E1C1E003}" destId="{AFA90631-9D5C-4F14-87E8-87DCF2D21615}" srcOrd="0" destOrd="0" presId="urn:microsoft.com/office/officeart/2005/8/layout/hierarchy2"/>
+    <dgm:cxn modelId="{BBC90558-0CCF-4B20-A98F-808D36F4A408}" type="presOf" srcId="{F4AD95ED-80AF-4366-85D5-FCED8BC94410}" destId="{92CEB5B5-8F84-470D-BA75-F9F6A8546651}" srcOrd="0" destOrd="0" presId="urn:microsoft.com/office/officeart/2005/8/layout/hierarchy2"/>
+    <dgm:cxn modelId="{30E5EA89-A0A4-41E8-AB6E-C4A2270280F9}" type="presOf" srcId="{A2F8732D-97E9-4A00-BEFB-AD838084E84D}" destId="{080F0044-FF7F-4B18-94AF-3C33E8393ED8}" srcOrd="0" destOrd="0" presId="urn:microsoft.com/office/officeart/2005/8/layout/hierarchy2"/>
     <dgm:cxn modelId="{35372527-F73F-432E-ADA4-07772B8F6B74}" srcId="{4BC9D1D2-366C-4467-AD49-115829CC4761}" destId="{F4AD95ED-80AF-4366-85D5-FCED8BC94410}" srcOrd="3" destOrd="0" parTransId="{D7026AA4-8C81-456F-B99F-C4ACBCBDD65E}" sibTransId="{8283AE71-91FD-4988-A915-EBA9C9A6E7B6}"/>
-    <dgm:cxn modelId="{F46E7C6F-4BA8-4D47-A672-097FE06B2337}" type="presOf" srcId="{D7026AA4-8C81-456F-B99F-C4ACBCBDD65E}" destId="{C2954993-483E-415E-B821-D57006AB9F6E}" srcOrd="1" destOrd="0" presId="urn:microsoft.com/office/officeart/2005/8/layout/hierarchy2"/>
+    <dgm:cxn modelId="{81145E1F-2719-487C-9751-604C1AE81669}" type="presOf" srcId="{3D326954-D8F3-4A50-9807-9C73DC26F225}" destId="{27C67132-0040-43D6-9FE9-34B800A5595E}" srcOrd="0" destOrd="0" presId="urn:microsoft.com/office/officeart/2005/8/layout/hierarchy2"/>
+    <dgm:cxn modelId="{E61E20D9-CA2B-44C0-AEF0-65C400C42EF2}" type="presOf" srcId="{D9430EEF-E884-48F6-AD5C-1F9E7ECFD8B6}" destId="{2C2F9879-D6D7-4ED7-8B2E-DFCF7BCE74CA}" srcOrd="0" destOrd="0" presId="urn:microsoft.com/office/officeart/2005/8/layout/hierarchy2"/>
     <dgm:cxn modelId="{CD2EE717-395F-40E0-8C49-8B37BFB2F0CE}" srcId="{3D326954-D8F3-4A50-9807-9C73DC26F225}" destId="{A4E72756-C958-4037-A664-D719E1C1E003}" srcOrd="0" destOrd="0" parTransId="{86B1AE10-888B-4A54-A6B9-E91489917C6E}" sibTransId="{F515AFF4-9006-42C8-8852-5CE25389E00B}"/>
-    <dgm:cxn modelId="{837C4E9B-91C7-473A-8D4E-E30BD73D547E}" type="presOf" srcId="{4BC9D1D2-366C-4467-AD49-115829CC4761}" destId="{3D02EB9F-90C1-4514-A447-7A182DB52D55}" srcOrd="0" destOrd="0" presId="urn:microsoft.com/office/officeart/2005/8/layout/hierarchy2"/>
-    <dgm:cxn modelId="{FD50F321-7CE5-4839-B693-17E7F5C848AC}" type="presOf" srcId="{D9430EEF-E884-48F6-AD5C-1F9E7ECFD8B6}" destId="{2275B310-7EC0-4D47-92E8-FD9F99FF7C29}" srcOrd="1" destOrd="0" presId="urn:microsoft.com/office/officeart/2005/8/layout/hierarchy2"/>
-    <dgm:cxn modelId="{1BAB2D10-31D5-44D1-B171-AAD2F9228B08}" type="presOf" srcId="{86B1AE10-888B-4A54-A6B9-E91489917C6E}" destId="{D789D313-5584-4980-939B-717212712BF5}" srcOrd="1" destOrd="0" presId="urn:microsoft.com/office/officeart/2005/8/layout/hierarchy2"/>
-    <dgm:cxn modelId="{DC7FCC51-EF0A-47E6-8240-CD809AB23D6A}" type="presOf" srcId="{D9430EEF-E884-48F6-AD5C-1F9E7ECFD8B6}" destId="{2C2F9879-D6D7-4ED7-8B2E-DFCF7BCE74CA}" srcOrd="0" destOrd="0" presId="urn:microsoft.com/office/officeart/2005/8/layout/hierarchy2"/>
+    <dgm:cxn modelId="{8E2DE621-8A65-497D-9568-D8912BA9A87C}" type="presOf" srcId="{6F556CDB-36CF-4601-B719-2191D4307D3B}" destId="{D252F117-95A8-4317-9BCC-1BF2D90A90E8}" srcOrd="0" destOrd="0" presId="urn:microsoft.com/office/officeart/2005/8/layout/hierarchy2"/>
+    <dgm:cxn modelId="{993A187C-D0EC-492D-AD2A-0435C1713002}" type="presOf" srcId="{86B1AE10-888B-4A54-A6B9-E91489917C6E}" destId="{D789D313-5584-4980-939B-717212712BF5}" srcOrd="1" destOrd="0" presId="urn:microsoft.com/office/officeart/2005/8/layout/hierarchy2"/>
+    <dgm:cxn modelId="{B0C52704-08A0-47C9-B79E-957FD26F36F4}" type="presOf" srcId="{D7026AA4-8C81-456F-B99F-C4ACBCBDD65E}" destId="{D3536303-AC45-4D42-B008-1F7185A7B5A1}" srcOrd="0" destOrd="0" presId="urn:microsoft.com/office/officeart/2005/8/layout/hierarchy2"/>
+    <dgm:cxn modelId="{14ADB497-21C5-4C54-8975-FA94D28FADEA}" type="presOf" srcId="{786A7877-3964-40DC-BD36-058D3FED8380}" destId="{ADA3D404-BC01-44C6-A66F-1AE32B43F003}" srcOrd="1" destOrd="0" presId="urn:microsoft.com/office/officeart/2005/8/layout/hierarchy2"/>
     <dgm:cxn modelId="{90E269D7-09A1-42B7-809A-8813FDE9EF11}" srcId="{4BC9D1D2-366C-4467-AD49-115829CC4761}" destId="{C086F9B5-7CA2-4999-A228-76042C98631C}" srcOrd="1" destOrd="0" parTransId="{786A7877-3964-40DC-BD36-058D3FED8380}" sibTransId="{6BB1F32D-94E5-4B7B-BCEE-A58D4CD8665C}"/>
+    <dgm:cxn modelId="{D0C6D3C6-F204-4EDF-A605-E785B577D7FE}" type="presOf" srcId="{D9430EEF-E884-48F6-AD5C-1F9E7ECFD8B6}" destId="{2275B310-7EC0-4D47-92E8-FD9F99FF7C29}" srcOrd="1" destOrd="0" presId="urn:microsoft.com/office/officeart/2005/8/layout/hierarchy2"/>
     <dgm:cxn modelId="{527BC5EF-1C51-4920-B190-8C589677FE7F}" srcId="{4BC9D1D2-366C-4467-AD49-115829CC4761}" destId="{A2F8732D-97E9-4A00-BEFB-AD838084E84D}" srcOrd="2" destOrd="0" parTransId="{0FD2F8BC-89D1-4A6F-BBB5-017028F66DEC}" sibTransId="{B27343D5-5049-4D0C-AF50-4B7D844D0FF4}"/>
-    <dgm:cxn modelId="{6B1A9741-871E-4555-A206-19097B365672}" type="presOf" srcId="{786A7877-3964-40DC-BD36-058D3FED8380}" destId="{ADA3D404-BC01-44C6-A66F-1AE32B43F003}" srcOrd="1" destOrd="0" presId="urn:microsoft.com/office/officeart/2005/8/layout/hierarchy2"/>
-    <dgm:cxn modelId="{55E343EC-78C8-4BF1-9D75-D54AE40DEB34}" type="presOf" srcId="{591086E5-3CB7-431D-AFBE-574B4EFEDDFF}" destId="{97F904A7-09ED-47A5-AE11-B191BFC696A7}" srcOrd="1" destOrd="0" presId="urn:microsoft.com/office/officeart/2005/8/layout/hierarchy2"/>
-    <dgm:cxn modelId="{AA918AF1-13EF-4C21-820D-A0A43E0DB4AE}" type="presOf" srcId="{C086F9B5-7CA2-4999-A228-76042C98631C}" destId="{63553B4D-6C37-425F-9996-3DE23AA0D8E1}" srcOrd="0" destOrd="0" presId="urn:microsoft.com/office/officeart/2005/8/layout/hierarchy2"/>
-    <dgm:cxn modelId="{D0122610-3A28-4D14-B024-EDEEF85F3E86}" type="presParOf" srcId="{D252F117-95A8-4317-9BCC-1BF2D90A90E8}" destId="{815266D4-62CE-494D-9BDE-23861E197AD0}" srcOrd="0" destOrd="0" presId="urn:microsoft.com/office/officeart/2005/8/layout/hierarchy2"/>
-    <dgm:cxn modelId="{B2D7A729-1126-4DC5-BA5B-E852BFF40303}" type="presParOf" srcId="{815266D4-62CE-494D-9BDE-23861E197AD0}" destId="{27C67132-0040-43D6-9FE9-34B800A5595E}" srcOrd="0" destOrd="0" presId="urn:microsoft.com/office/officeart/2005/8/layout/hierarchy2"/>
-    <dgm:cxn modelId="{951E6AAD-F408-4E45-86C4-B27416630038}" type="presParOf" srcId="{815266D4-62CE-494D-9BDE-23861E197AD0}" destId="{1552C717-C815-4123-9B63-F44B3E97683B}" srcOrd="1" destOrd="0" presId="urn:microsoft.com/office/officeart/2005/8/layout/hierarchy2"/>
-    <dgm:cxn modelId="{FE21A964-5BB0-4CDA-B072-D6FA1519B1EA}" type="presParOf" srcId="{1552C717-C815-4123-9B63-F44B3E97683B}" destId="{BF77AD1B-7ED4-4DB7-9EC9-C16AC28E302C}" srcOrd="0" destOrd="0" presId="urn:microsoft.com/office/officeart/2005/8/layout/hierarchy2"/>
-    <dgm:cxn modelId="{9BF38A4A-EA2A-4CF9-B285-AC03078903B0}" type="presParOf" srcId="{BF77AD1B-7ED4-4DB7-9EC9-C16AC28E302C}" destId="{D789D313-5584-4980-939B-717212712BF5}" srcOrd="0" destOrd="0" presId="urn:microsoft.com/office/officeart/2005/8/layout/hierarchy2"/>
-    <dgm:cxn modelId="{71FE7F21-C541-44BF-BAA5-BE943DED5C37}" type="presParOf" srcId="{1552C717-C815-4123-9B63-F44B3E97683B}" destId="{9D15B2BB-3E00-4C58-B722-852593BA6198}" srcOrd="1" destOrd="0" presId="urn:microsoft.com/office/officeart/2005/8/layout/hierarchy2"/>
-    <dgm:cxn modelId="{7061A1B4-D57E-447E-90BC-A7272A970EA1}" type="presParOf" srcId="{9D15B2BB-3E00-4C58-B722-852593BA6198}" destId="{AFA90631-9D5C-4F14-87E8-87DCF2D21615}" srcOrd="0" destOrd="0" presId="urn:microsoft.com/office/officeart/2005/8/layout/hierarchy2"/>
-    <dgm:cxn modelId="{056EB57E-FEE6-4198-AF45-186E9FFE02DA}" type="presParOf" srcId="{9D15B2BB-3E00-4C58-B722-852593BA6198}" destId="{F4C553F4-3D6C-4E46-8F12-EEDE94279365}" srcOrd="1" destOrd="0" presId="urn:microsoft.com/office/officeart/2005/8/layout/hierarchy2"/>
-    <dgm:cxn modelId="{45E631C2-D143-4A9B-A13F-E4165984D6AC}" type="presParOf" srcId="{F4C553F4-3D6C-4E46-8F12-EEDE94279365}" destId="{CA3C065A-C516-4235-914B-E7477FFE6C11}" srcOrd="0" destOrd="0" presId="urn:microsoft.com/office/officeart/2005/8/layout/hierarchy2"/>
-    <dgm:cxn modelId="{D99C9521-018A-44D0-8427-5E678119A660}" type="presParOf" srcId="{CA3C065A-C516-4235-914B-E7477FFE6C11}" destId="{97F904A7-09ED-47A5-AE11-B191BFC696A7}" srcOrd="0" destOrd="0" presId="urn:microsoft.com/office/officeart/2005/8/layout/hierarchy2"/>
-    <dgm:cxn modelId="{759400F2-16CC-4438-BB34-5E583FFE8700}" type="presParOf" srcId="{F4C553F4-3D6C-4E46-8F12-EEDE94279365}" destId="{B1EA298C-A1C2-4DAB-90CB-053AF226D880}" srcOrd="1" destOrd="0" presId="urn:microsoft.com/office/officeart/2005/8/layout/hierarchy2"/>
-    <dgm:cxn modelId="{15B94581-6DFC-4B3A-8F8F-7F0B37146A70}" type="presParOf" srcId="{B1EA298C-A1C2-4DAB-90CB-053AF226D880}" destId="{3D02EB9F-90C1-4514-A447-7A182DB52D55}" srcOrd="0" destOrd="0" presId="urn:microsoft.com/office/officeart/2005/8/layout/hierarchy2"/>
-    <dgm:cxn modelId="{3C8A3416-0117-4235-A39D-7282B551F1A7}" type="presParOf" srcId="{B1EA298C-A1C2-4DAB-90CB-053AF226D880}" destId="{4C4B74A9-6D28-4FEE-8606-6FA26B46D7FE}" srcOrd="1" destOrd="0" presId="urn:microsoft.com/office/officeart/2005/8/layout/hierarchy2"/>
-    <dgm:cxn modelId="{B0C749D0-F72E-43CC-9751-95952CA5F7F7}" type="presParOf" srcId="{4C4B74A9-6D28-4FEE-8606-6FA26B46D7FE}" destId="{2C2F9879-D6D7-4ED7-8B2E-DFCF7BCE74CA}" srcOrd="0" destOrd="0" presId="urn:microsoft.com/office/officeart/2005/8/layout/hierarchy2"/>
-    <dgm:cxn modelId="{485330A6-12D9-463B-B193-33ECECDD1A3F}" type="presParOf" srcId="{2C2F9879-D6D7-4ED7-8B2E-DFCF7BCE74CA}" destId="{2275B310-7EC0-4D47-92E8-FD9F99FF7C29}" srcOrd="0" destOrd="0" presId="urn:microsoft.com/office/officeart/2005/8/layout/hierarchy2"/>
-    <dgm:cxn modelId="{035146A4-E407-487E-8740-59A5A5DE7B09}" type="presParOf" srcId="{4C4B74A9-6D28-4FEE-8606-6FA26B46D7FE}" destId="{80339217-A28A-400C-A636-3E747A1EA0D4}" srcOrd="1" destOrd="0" presId="urn:microsoft.com/office/officeart/2005/8/layout/hierarchy2"/>
-    <dgm:cxn modelId="{69A3169B-3A9E-403F-9EE6-E09FE8AAD449}" type="presParOf" srcId="{80339217-A28A-400C-A636-3E747A1EA0D4}" destId="{0C62FF27-6523-4069-81B8-FD70223ABAAA}" srcOrd="0" destOrd="0" presId="urn:microsoft.com/office/officeart/2005/8/layout/hierarchy2"/>
-    <dgm:cxn modelId="{35050A8C-1EFB-4D63-BC30-49B9AF91F191}" type="presParOf" srcId="{80339217-A28A-400C-A636-3E747A1EA0D4}" destId="{E78BBF6D-1E29-4899-B91C-35767DC740F7}" srcOrd="1" destOrd="0" presId="urn:microsoft.com/office/officeart/2005/8/layout/hierarchy2"/>
-    <dgm:cxn modelId="{11DEDF71-45B1-43B4-9587-759BD2271858}" type="presParOf" srcId="{4C4B74A9-6D28-4FEE-8606-6FA26B46D7FE}" destId="{A771428D-2DBF-4F58-967A-E9E4010E3F0E}" srcOrd="2" destOrd="0" presId="urn:microsoft.com/office/officeart/2005/8/layout/hierarchy2"/>
-    <dgm:cxn modelId="{6EC5B866-1DF0-4B61-A86E-A979BDEB96F6}" type="presParOf" srcId="{A771428D-2DBF-4F58-967A-E9E4010E3F0E}" destId="{ADA3D404-BC01-44C6-A66F-1AE32B43F003}" srcOrd="0" destOrd="0" presId="urn:microsoft.com/office/officeart/2005/8/layout/hierarchy2"/>
-    <dgm:cxn modelId="{BF72C9BE-7C69-4298-B71B-34FCB0643AFA}" type="presParOf" srcId="{4C4B74A9-6D28-4FEE-8606-6FA26B46D7FE}" destId="{7722AB21-D902-4A6A-BC00-3C9520AF3E1A}" srcOrd="3" destOrd="0" presId="urn:microsoft.com/office/officeart/2005/8/layout/hierarchy2"/>
-    <dgm:cxn modelId="{D70FA107-871F-4D55-B768-1E2FAB5498C5}" type="presParOf" srcId="{7722AB21-D902-4A6A-BC00-3C9520AF3E1A}" destId="{63553B4D-6C37-425F-9996-3DE23AA0D8E1}" srcOrd="0" destOrd="0" presId="urn:microsoft.com/office/officeart/2005/8/layout/hierarchy2"/>
-    <dgm:cxn modelId="{F583A674-B9F1-4EAD-9149-EA83CFED12F3}" type="presParOf" srcId="{7722AB21-D902-4A6A-BC00-3C9520AF3E1A}" destId="{956E61B9-E169-436D-863A-7FCFF7B0E1B1}" srcOrd="1" destOrd="0" presId="urn:microsoft.com/office/officeart/2005/8/layout/hierarchy2"/>
-    <dgm:cxn modelId="{2C24F495-0E68-4385-B397-9306C81A2488}" type="presParOf" srcId="{4C4B74A9-6D28-4FEE-8606-6FA26B46D7FE}" destId="{155C00BA-EEFF-4C4A-B5A7-31C20DD38225}" srcOrd="4" destOrd="0" presId="urn:microsoft.com/office/officeart/2005/8/layout/hierarchy2"/>
-    <dgm:cxn modelId="{32435F51-BF03-4513-9E7D-F7A2A63C9A1B}" type="presParOf" srcId="{155C00BA-EEFF-4C4A-B5A7-31C20DD38225}" destId="{8F2C9493-92E7-4333-AA35-E69AECD43044}" srcOrd="0" destOrd="0" presId="urn:microsoft.com/office/officeart/2005/8/layout/hierarchy2"/>
-    <dgm:cxn modelId="{8921700B-1047-4BE2-85EC-BC2344993C9C}" type="presParOf" srcId="{4C4B74A9-6D28-4FEE-8606-6FA26B46D7FE}" destId="{32E7E577-613E-4349-BEF6-A27880013D02}" srcOrd="5" destOrd="0" presId="urn:microsoft.com/office/officeart/2005/8/layout/hierarchy2"/>
-    <dgm:cxn modelId="{BD147DC0-0A5B-40D6-B39A-3B8738E7C7A6}" type="presParOf" srcId="{32E7E577-613E-4349-BEF6-A27880013D02}" destId="{080F0044-FF7F-4B18-94AF-3C33E8393ED8}" srcOrd="0" destOrd="0" presId="urn:microsoft.com/office/officeart/2005/8/layout/hierarchy2"/>
-    <dgm:cxn modelId="{BC7BC8B2-305B-4487-8DF1-38FD598E889E}" type="presParOf" srcId="{32E7E577-613E-4349-BEF6-A27880013D02}" destId="{CEE81F7B-18B0-4E83-A5E7-0759F3655AB9}" srcOrd="1" destOrd="0" presId="urn:microsoft.com/office/officeart/2005/8/layout/hierarchy2"/>
-    <dgm:cxn modelId="{E49F9D95-B76D-460B-8F62-2E912A7A37EB}" type="presParOf" srcId="{4C4B74A9-6D28-4FEE-8606-6FA26B46D7FE}" destId="{D3536303-AC45-4D42-B008-1F7185A7B5A1}" srcOrd="6" destOrd="0" presId="urn:microsoft.com/office/officeart/2005/8/layout/hierarchy2"/>
-    <dgm:cxn modelId="{4DBE8AC3-A55A-4754-AC96-DC0068C81798}" type="presParOf" srcId="{D3536303-AC45-4D42-B008-1F7185A7B5A1}" destId="{C2954993-483E-415E-B821-D57006AB9F6E}" srcOrd="0" destOrd="0" presId="urn:microsoft.com/office/officeart/2005/8/layout/hierarchy2"/>
-    <dgm:cxn modelId="{1586A639-C9B8-4983-96F0-7CAFEBEDF7A1}" type="presParOf" srcId="{4C4B74A9-6D28-4FEE-8606-6FA26B46D7FE}" destId="{B4BB2B3C-9AC5-4DD2-BBC9-75498A7C30C3}" srcOrd="7" destOrd="0" presId="urn:microsoft.com/office/officeart/2005/8/layout/hierarchy2"/>
-    <dgm:cxn modelId="{E1887D44-FEC1-4496-ABF6-2F9F971A8AB2}" type="presParOf" srcId="{B4BB2B3C-9AC5-4DD2-BBC9-75498A7C30C3}" destId="{92CEB5B5-8F84-470D-BA75-F9F6A8546651}" srcOrd="0" destOrd="0" presId="urn:microsoft.com/office/officeart/2005/8/layout/hierarchy2"/>
-    <dgm:cxn modelId="{E1A4A257-DCC6-4AA4-9BED-C3465609D7AC}" type="presParOf" srcId="{B4BB2B3C-9AC5-4DD2-BBC9-75498A7C30C3}" destId="{BA1E8AD7-A022-4D29-ADDA-AF59224119A4}" srcOrd="1" destOrd="0" presId="urn:microsoft.com/office/officeart/2005/8/layout/hierarchy2"/>
+    <dgm:cxn modelId="{C31C7996-4721-4FA6-846E-4C70B3A07AE6}" type="presOf" srcId="{591086E5-3CB7-431D-AFBE-574B4EFEDDFF}" destId="{CA3C065A-C516-4235-914B-E7477FFE6C11}" srcOrd="0" destOrd="0" presId="urn:microsoft.com/office/officeart/2005/8/layout/hierarchy2"/>
+    <dgm:cxn modelId="{D6D45531-C42D-4FEB-AA6D-4BD53633246C}" type="presOf" srcId="{C086F9B5-7CA2-4999-A228-76042C98631C}" destId="{63553B4D-6C37-425F-9996-3DE23AA0D8E1}" srcOrd="0" destOrd="0" presId="urn:microsoft.com/office/officeart/2005/8/layout/hierarchy2"/>
+    <dgm:cxn modelId="{DB66E73C-9920-4B8A-A5C5-0B5E847CE442}" type="presOf" srcId="{86B1AE10-888B-4A54-A6B9-E91489917C6E}" destId="{BF77AD1B-7ED4-4DB7-9EC9-C16AC28E302C}" srcOrd="0" destOrd="0" presId="urn:microsoft.com/office/officeart/2005/8/layout/hierarchy2"/>
+    <dgm:cxn modelId="{3E04AEB5-85F6-4C0D-A1B9-4DAE9B9B8D98}" type="presParOf" srcId="{D252F117-95A8-4317-9BCC-1BF2D90A90E8}" destId="{815266D4-62CE-494D-9BDE-23861E197AD0}" srcOrd="0" destOrd="0" presId="urn:microsoft.com/office/officeart/2005/8/layout/hierarchy2"/>
+    <dgm:cxn modelId="{05668171-F8E5-4763-9E52-C1D9A5DA28FA}" type="presParOf" srcId="{815266D4-62CE-494D-9BDE-23861E197AD0}" destId="{27C67132-0040-43D6-9FE9-34B800A5595E}" srcOrd="0" destOrd="0" presId="urn:microsoft.com/office/officeart/2005/8/layout/hierarchy2"/>
+    <dgm:cxn modelId="{80848741-BD04-448C-9A1C-5F63D14CAF00}" type="presParOf" srcId="{815266D4-62CE-494D-9BDE-23861E197AD0}" destId="{1552C717-C815-4123-9B63-F44B3E97683B}" srcOrd="1" destOrd="0" presId="urn:microsoft.com/office/officeart/2005/8/layout/hierarchy2"/>
+    <dgm:cxn modelId="{D67E7B7E-912E-4749-B633-010DA7389E57}" type="presParOf" srcId="{1552C717-C815-4123-9B63-F44B3E97683B}" destId="{BF77AD1B-7ED4-4DB7-9EC9-C16AC28E302C}" srcOrd="0" destOrd="0" presId="urn:microsoft.com/office/officeart/2005/8/layout/hierarchy2"/>
+    <dgm:cxn modelId="{919329A6-B7E4-45F9-87F4-DE8BF9B87206}" type="presParOf" srcId="{BF77AD1B-7ED4-4DB7-9EC9-C16AC28E302C}" destId="{D789D313-5584-4980-939B-717212712BF5}" srcOrd="0" destOrd="0" presId="urn:microsoft.com/office/officeart/2005/8/layout/hierarchy2"/>
+    <dgm:cxn modelId="{DD47338A-F1F8-4931-A035-8FDB38A9E3CD}" type="presParOf" srcId="{1552C717-C815-4123-9B63-F44B3E97683B}" destId="{9D15B2BB-3E00-4C58-B722-852593BA6198}" srcOrd="1" destOrd="0" presId="urn:microsoft.com/office/officeart/2005/8/layout/hierarchy2"/>
+    <dgm:cxn modelId="{13E3F35E-69DD-4048-B8D4-74A8E4F37A76}" type="presParOf" srcId="{9D15B2BB-3E00-4C58-B722-852593BA6198}" destId="{AFA90631-9D5C-4F14-87E8-87DCF2D21615}" srcOrd="0" destOrd="0" presId="urn:microsoft.com/office/officeart/2005/8/layout/hierarchy2"/>
+    <dgm:cxn modelId="{65196D9E-8794-49A8-A275-3492DCAD7E0B}" type="presParOf" srcId="{9D15B2BB-3E00-4C58-B722-852593BA6198}" destId="{F4C553F4-3D6C-4E46-8F12-EEDE94279365}" srcOrd="1" destOrd="0" presId="urn:microsoft.com/office/officeart/2005/8/layout/hierarchy2"/>
+    <dgm:cxn modelId="{9C7AEB9A-A0DD-4F62-ABA4-2F46030A1E72}" type="presParOf" srcId="{F4C553F4-3D6C-4E46-8F12-EEDE94279365}" destId="{CA3C065A-C516-4235-914B-E7477FFE6C11}" srcOrd="0" destOrd="0" presId="urn:microsoft.com/office/officeart/2005/8/layout/hierarchy2"/>
+    <dgm:cxn modelId="{7E3FBB71-427C-4077-B7EC-714EE9227F0B}" type="presParOf" srcId="{CA3C065A-C516-4235-914B-E7477FFE6C11}" destId="{97F904A7-09ED-47A5-AE11-B191BFC696A7}" srcOrd="0" destOrd="0" presId="urn:microsoft.com/office/officeart/2005/8/layout/hierarchy2"/>
+    <dgm:cxn modelId="{0F9F62B6-B4D7-4816-8F31-38B7A90D8425}" type="presParOf" srcId="{F4C553F4-3D6C-4E46-8F12-EEDE94279365}" destId="{B1EA298C-A1C2-4DAB-90CB-053AF226D880}" srcOrd="1" destOrd="0" presId="urn:microsoft.com/office/officeart/2005/8/layout/hierarchy2"/>
+    <dgm:cxn modelId="{32A8F10F-9B65-465E-8A25-D79CB8BB14AC}" type="presParOf" srcId="{B1EA298C-A1C2-4DAB-90CB-053AF226D880}" destId="{3D02EB9F-90C1-4514-A447-7A182DB52D55}" srcOrd="0" destOrd="0" presId="urn:microsoft.com/office/officeart/2005/8/layout/hierarchy2"/>
+    <dgm:cxn modelId="{D4563F2C-DF1D-4F45-AB64-D6E8A3AE48CC}" type="presParOf" srcId="{B1EA298C-A1C2-4DAB-90CB-053AF226D880}" destId="{4C4B74A9-6D28-4FEE-8606-6FA26B46D7FE}" srcOrd="1" destOrd="0" presId="urn:microsoft.com/office/officeart/2005/8/layout/hierarchy2"/>
+    <dgm:cxn modelId="{0531D235-D686-4A23-A1E5-C4872FD7C6DC}" type="presParOf" srcId="{4C4B74A9-6D28-4FEE-8606-6FA26B46D7FE}" destId="{2C2F9879-D6D7-4ED7-8B2E-DFCF7BCE74CA}" srcOrd="0" destOrd="0" presId="urn:microsoft.com/office/officeart/2005/8/layout/hierarchy2"/>
+    <dgm:cxn modelId="{222C2AF9-958E-45A3-9837-BDD6D994182B}" type="presParOf" srcId="{2C2F9879-D6D7-4ED7-8B2E-DFCF7BCE74CA}" destId="{2275B310-7EC0-4D47-92E8-FD9F99FF7C29}" srcOrd="0" destOrd="0" presId="urn:microsoft.com/office/officeart/2005/8/layout/hierarchy2"/>
+    <dgm:cxn modelId="{28103CC0-6FD4-42C2-A40D-ACDD4F81A820}" type="presParOf" srcId="{4C4B74A9-6D28-4FEE-8606-6FA26B46D7FE}" destId="{80339217-A28A-400C-A636-3E747A1EA0D4}" srcOrd="1" destOrd="0" presId="urn:microsoft.com/office/officeart/2005/8/layout/hierarchy2"/>
+    <dgm:cxn modelId="{B589E1AB-3301-48A1-9330-A44E3E4A2DAB}" type="presParOf" srcId="{80339217-A28A-400C-A636-3E747A1EA0D4}" destId="{0C62FF27-6523-4069-81B8-FD70223ABAAA}" srcOrd="0" destOrd="0" presId="urn:microsoft.com/office/officeart/2005/8/layout/hierarchy2"/>
+    <dgm:cxn modelId="{5B046F54-2971-4D13-9C55-53ACDD97B19D}" type="presParOf" srcId="{80339217-A28A-400C-A636-3E747A1EA0D4}" destId="{E78BBF6D-1E29-4899-B91C-35767DC740F7}" srcOrd="1" destOrd="0" presId="urn:microsoft.com/office/officeart/2005/8/layout/hierarchy2"/>
+    <dgm:cxn modelId="{478001BE-33B8-4ECC-8AF5-2119F31BA745}" type="presParOf" srcId="{4C4B74A9-6D28-4FEE-8606-6FA26B46D7FE}" destId="{A771428D-2DBF-4F58-967A-E9E4010E3F0E}" srcOrd="2" destOrd="0" presId="urn:microsoft.com/office/officeart/2005/8/layout/hierarchy2"/>
+    <dgm:cxn modelId="{77FF4468-E56F-4EEC-BB8F-5E7CC5CC58DC}" type="presParOf" srcId="{A771428D-2DBF-4F58-967A-E9E4010E3F0E}" destId="{ADA3D404-BC01-44C6-A66F-1AE32B43F003}" srcOrd="0" destOrd="0" presId="urn:microsoft.com/office/officeart/2005/8/layout/hierarchy2"/>
+    <dgm:cxn modelId="{0D92F5BE-AC4E-4D69-9CF5-2C4315748AC9}" type="presParOf" srcId="{4C4B74A9-6D28-4FEE-8606-6FA26B46D7FE}" destId="{7722AB21-D902-4A6A-BC00-3C9520AF3E1A}" srcOrd="3" destOrd="0" presId="urn:microsoft.com/office/officeart/2005/8/layout/hierarchy2"/>
+    <dgm:cxn modelId="{F22D5E5E-5A58-48ED-B84B-E2F6C5CE5697}" type="presParOf" srcId="{7722AB21-D902-4A6A-BC00-3C9520AF3E1A}" destId="{63553B4D-6C37-425F-9996-3DE23AA0D8E1}" srcOrd="0" destOrd="0" presId="urn:microsoft.com/office/officeart/2005/8/layout/hierarchy2"/>
+    <dgm:cxn modelId="{4857A859-53C6-4E76-8C44-2E48157911F4}" type="presParOf" srcId="{7722AB21-D902-4A6A-BC00-3C9520AF3E1A}" destId="{956E61B9-E169-436D-863A-7FCFF7B0E1B1}" srcOrd="1" destOrd="0" presId="urn:microsoft.com/office/officeart/2005/8/layout/hierarchy2"/>
+    <dgm:cxn modelId="{C477E6BD-6D4D-4538-94A3-EC9D840636D2}" type="presParOf" srcId="{4C4B74A9-6D28-4FEE-8606-6FA26B46D7FE}" destId="{155C00BA-EEFF-4C4A-B5A7-31C20DD38225}" srcOrd="4" destOrd="0" presId="urn:microsoft.com/office/officeart/2005/8/layout/hierarchy2"/>
+    <dgm:cxn modelId="{166924CC-F020-4151-81AF-4594A5514039}" type="presParOf" srcId="{155C00BA-EEFF-4C4A-B5A7-31C20DD38225}" destId="{8F2C9493-92E7-4333-AA35-E69AECD43044}" srcOrd="0" destOrd="0" presId="urn:microsoft.com/office/officeart/2005/8/layout/hierarchy2"/>
+    <dgm:cxn modelId="{64442BD7-92A5-46D4-A974-1B85B4805A8C}" type="presParOf" srcId="{4C4B74A9-6D28-4FEE-8606-6FA26B46D7FE}" destId="{32E7E577-613E-4349-BEF6-A27880013D02}" srcOrd="5" destOrd="0" presId="urn:microsoft.com/office/officeart/2005/8/layout/hierarchy2"/>
+    <dgm:cxn modelId="{A041C740-1F20-4DE5-8D4D-DA445E2BB97F}" type="presParOf" srcId="{32E7E577-613E-4349-BEF6-A27880013D02}" destId="{080F0044-FF7F-4B18-94AF-3C33E8393ED8}" srcOrd="0" destOrd="0" presId="urn:microsoft.com/office/officeart/2005/8/layout/hierarchy2"/>
+    <dgm:cxn modelId="{519D1477-2777-4185-B539-438849FE0B57}" type="presParOf" srcId="{32E7E577-613E-4349-BEF6-A27880013D02}" destId="{CEE81F7B-18B0-4E83-A5E7-0759F3655AB9}" srcOrd="1" destOrd="0" presId="urn:microsoft.com/office/officeart/2005/8/layout/hierarchy2"/>
+    <dgm:cxn modelId="{13ABCE74-F125-42C7-9A4D-9AAA5395CE06}" type="presParOf" srcId="{4C4B74A9-6D28-4FEE-8606-6FA26B46D7FE}" destId="{D3536303-AC45-4D42-B008-1F7185A7B5A1}" srcOrd="6" destOrd="0" presId="urn:microsoft.com/office/officeart/2005/8/layout/hierarchy2"/>
+    <dgm:cxn modelId="{75FF03F9-FCC5-48E6-BB52-E6AD48E0D0B3}" type="presParOf" srcId="{D3536303-AC45-4D42-B008-1F7185A7B5A1}" destId="{C2954993-483E-415E-B821-D57006AB9F6E}" srcOrd="0" destOrd="0" presId="urn:microsoft.com/office/officeart/2005/8/layout/hierarchy2"/>
+    <dgm:cxn modelId="{373B5D08-DBF7-418B-95A0-C388AF9F5F93}" type="presParOf" srcId="{4C4B74A9-6D28-4FEE-8606-6FA26B46D7FE}" destId="{B4BB2B3C-9AC5-4DD2-BBC9-75498A7C30C3}" srcOrd="7" destOrd="0" presId="urn:microsoft.com/office/officeart/2005/8/layout/hierarchy2"/>
+    <dgm:cxn modelId="{24F71C82-08DD-4467-A49D-388956923909}" type="presParOf" srcId="{B4BB2B3C-9AC5-4DD2-BBC9-75498A7C30C3}" destId="{92CEB5B5-8F84-470D-BA75-F9F6A8546651}" srcOrd="0" destOrd="0" presId="urn:microsoft.com/office/officeart/2005/8/layout/hierarchy2"/>
+    <dgm:cxn modelId="{7B19788E-2509-42C3-9A2E-B147815482DF}" type="presParOf" srcId="{B4BB2B3C-9AC5-4DD2-BBC9-75498A7C30C3}" destId="{BA1E8AD7-A022-4D29-ADDA-AF59224119A4}" srcOrd="1" destOrd="0" presId="urn:microsoft.com/office/officeart/2005/8/layout/hierarchy2"/>
   </dgm:cxnLst>
   <dgm:bg/>
   <dgm:whole/>
   <dgm:extLst>
     <a:ext uri="http://schemas.microsoft.com/office/drawing/2008/diagram">
-      <dsp:dataModelExt xmlns:dsp="http://schemas.microsoft.com/office/drawing/2008/diagram" relId="rId16" minVer="http://schemas.openxmlformats.org/drawingml/2006/diagram"/>
+      <dsp:dataModelExt xmlns:dsp="http://schemas.microsoft.com/office/drawing/2008/diagram" relId="rId17" minVer="http://schemas.openxmlformats.org/drawingml/2006/diagram"/>
     </a:ext>
   </dgm:extLst>
 </dgm:dataModel>
@@ -22147,7 +21929,7 @@
   <a:extraClrSchemeLst/>
   <a:extLst>
     <a:ext uri="{05A4C25C-085E-4340-85A3-A5531E510DB2}">
-      <thm15:themeFamily xmlns:thm15="http://schemas.microsoft.com/office/thememl/2012/main" name="Office Theme" id="{62F939B6-93AF-4DB8-9C6B-D6C7DFDC589F}" vid="{4A3C46E8-61CC-4603-A589-7422A47A8E4A}"/>
+      <thm15:themeFamily xmlns:thm15="http://schemas.microsoft.com/office/thememl/2012/main" xmlns="" name="Office Theme" id="{62F939B6-93AF-4DB8-9C6B-D6C7DFDC589F}" vid="{4A3C46E8-61CC-4603-A589-7422A47A8E4A}"/>
     </a:ext>
   </a:extLst>
 </a:theme>
@@ -22158,7 +21940,7 @@
 </file>
 
 <file path=customXml/itemProps1.xml><?xml version="1.0" encoding="utf-8"?>
-<ds:datastoreItem xmlns:ds="http://schemas.openxmlformats.org/officeDocument/2006/customXml" ds:itemID="{08E70288-4F04-4931-B81D-8980A150C390}">
+<ds:datastoreItem xmlns:ds="http://schemas.openxmlformats.org/officeDocument/2006/customXml" ds:itemID="{A4EE1783-A934-42A9-AFE8-162615D91D74}">
   <ds:schemaRefs>
     <ds:schemaRef ds:uri="http://schemas.openxmlformats.org/officeDocument/2006/bibliography"/>
   </ds:schemaRefs>

</xml_diff>